<commit_message>
Updated 3rd lecture complete
</commit_message>
<xml_diff>
--- a/03 - Z Test.docx
+++ b/03 - Z Test.docx
@@ -93,46 +93,24 @@
           <w:lang w:val="en-US"/>
         </w:rPr>
       </w:pPr>
-      <w:proofErr w:type="spellStart"/>
-      <w:r>
-        <w:rPr>
-          <w:lang w:val="en-US"/>
-        </w:rPr>
-        <w:t>i</w:t>
-      </w:r>
-      <w:proofErr w:type="spellEnd"/>
-      <w:r>
-        <w:rPr>
-          <w:lang w:val="en-US"/>
-        </w:rPr>
-        <w:t>) Population standard deviation should be known</w:t>
-      </w:r>
-    </w:p>
-    <w:p>
-      <w:pPr>
-        <w:rPr>
-          <w:lang w:val="en-US"/>
-        </w:rPr>
-      </w:pPr>
-      <w:r>
-        <w:rPr>
-          <w:lang w:val="en-US"/>
-        </w:rPr>
-        <w:t xml:space="preserve">ii) n &gt;= 30, </w:t>
-      </w:r>
-      <w:proofErr w:type="spellStart"/>
-      <w:r>
-        <w:rPr>
-          <w:lang w:val="en-US"/>
-        </w:rPr>
-        <w:t>i.e</w:t>
-      </w:r>
-      <w:proofErr w:type="spellEnd"/>
-      <w:r>
-        <w:rPr>
-          <w:lang w:val="en-US"/>
-        </w:rPr>
-        <w:t>, Sample size should be greater than or equal to thirty</w:t>
+      <w:r>
+        <w:rPr>
+          <w:lang w:val="en-US"/>
+        </w:rPr>
+        <w:t>i) Population standard deviation should be known</w:t>
+      </w:r>
+    </w:p>
+    <w:p>
+      <w:pPr>
+        <w:rPr>
+          <w:lang w:val="en-US"/>
+        </w:rPr>
+      </w:pPr>
+      <w:r>
+        <w:rPr>
+          <w:lang w:val="en-US"/>
+        </w:rPr>
+        <w:t>ii) n &gt;= 30, i.e, Sample size should be greater than or equal to thirty</w:t>
       </w:r>
     </w:p>
     <w:p>
@@ -274,23 +252,7 @@
           <w:rFonts w:eastAsiaTheme="minorEastAsia"/>
           <w:lang w:val="en-US"/>
         </w:rPr>
-        <w:t xml:space="preserve">n = 36, </w:t>
-      </w:r>
-      <w:proofErr w:type="spellStart"/>
-      <w:r>
-        <w:rPr>
-          <w:rFonts w:eastAsiaTheme="minorEastAsia"/>
-          <w:lang w:val="en-US"/>
-        </w:rPr>
-        <w:t>i.e</w:t>
-      </w:r>
-      <w:proofErr w:type="spellEnd"/>
-      <w:r>
-        <w:rPr>
-          <w:rFonts w:eastAsiaTheme="minorEastAsia"/>
-          <w:lang w:val="en-US"/>
-        </w:rPr>
-        <w:t>, n &gt;= 30</w:t>
+        <w:t>n = 36, i.e, n &gt;= 30</w:t>
       </w:r>
     </w:p>
     <w:p>
@@ -473,14 +435,7 @@
           <w:rFonts w:eastAsiaTheme="minorEastAsia"/>
           <w:lang w:val="en-US"/>
         </w:rPr>
-        <w:t>2. Alternate</w:t>
-      </w:r>
-      <w:r>
-        <w:rPr>
-          <w:rFonts w:eastAsiaTheme="minorEastAsia"/>
-          <w:lang w:val="en-US"/>
-        </w:rPr>
-        <w:t xml:space="preserve"> Hypothesis (</w:t>
+        <w:t>2. Alternate Hypothesis (</w:t>
       </w:r>
       <m:oMath>
         <m:sSub>
@@ -526,21 +481,7 @@
             <w:rFonts w:ascii="Cambria Math" w:eastAsiaTheme="minorEastAsia" w:hAnsi="Cambria Math"/>
             <w:lang w:val="en-US"/>
           </w:rPr>
-          <m:t>μ</m:t>
-        </m:r>
-        <m:r>
-          <w:rPr>
-            <w:rFonts w:ascii="Cambria Math" w:eastAsiaTheme="minorEastAsia" w:hAnsi="Cambria Math"/>
-            <w:lang w:val="en-US"/>
-          </w:rPr>
-          <m:t xml:space="preserve"> ≠</m:t>
-        </m:r>
-        <m:r>
-          <w:rPr>
-            <w:rFonts w:ascii="Cambria Math" w:eastAsiaTheme="minorEastAsia" w:hAnsi="Cambria Math"/>
-            <w:lang w:val="en-US"/>
-          </w:rPr>
-          <m:t>168 cm</m:t>
+          <m:t>μ ≠168 cm</m:t>
         </m:r>
       </m:oMath>
     </w:p>
@@ -569,6 +510,7 @@
       <w:r>
         <w:rPr>
           <w:rFonts w:eastAsiaTheme="minorEastAsia"/>
+          <w:noProof/>
           <w:lang w:val="en-US"/>
         </w:rPr>
         <w:drawing>
@@ -1348,6 +1290,7 @@
       <w:r>
         <w:rPr>
           <w:rFonts w:eastAsiaTheme="minorEastAsia"/>
+          <w:noProof/>
           <w:lang w:val="en-US"/>
         </w:rPr>
         <w:lastRenderedPageBreak/>
@@ -1400,27 +1343,3371 @@
           <w:rFonts w:eastAsiaTheme="minorEastAsia"/>
           <w:lang w:val="en-US"/>
         </w:rPr>
-        <w:t>In order to calculate P Value, there are two ways, either from Z Score or P Value</w:t>
-      </w:r>
-    </w:p>
-    <w:p>
-      <w:pPr>
-        <w:rPr>
-          <w:rFonts w:eastAsiaTheme="minorEastAsia"/>
-          <w:lang w:val="en-US"/>
-        </w:rPr>
-      </w:pPr>
-      <w:r>
-        <w:rPr>
-          <w:rFonts w:eastAsiaTheme="minorEastAsia"/>
-          <w:lang w:val="en-US"/>
-        </w:rPr>
-        <w:t xml:space="preserve">P value is basically calculated by adding the two regions </w:t>
-      </w:r>
-    </w:p>
-    <w:p>
-      <w:pPr>
-        <w:rPr>
+        <w:t xml:space="preserve">In order to calculate P Value, there are two ways, either from Z Score </w:t>
+      </w:r>
+      <w:r>
+        <w:rPr>
+          <w:rFonts w:eastAsiaTheme="minorEastAsia"/>
+          <w:lang w:val="en-US"/>
+        </w:rPr>
+        <w:t xml:space="preserve">as we have done before </w:t>
+      </w:r>
+    </w:p>
+    <w:p>
+      <w:pPr>
+        <w:rPr>
+          <w:rFonts w:eastAsiaTheme="minorEastAsia"/>
+          <w:lang w:val="en-US"/>
+        </w:rPr>
+      </w:pPr>
+      <w:r>
+        <w:rPr>
+          <w:rFonts w:eastAsiaTheme="minorEastAsia"/>
+          <w:lang w:val="en-US"/>
+        </w:rPr>
+        <w:t xml:space="preserve">Or </w:t>
+      </w:r>
+      <w:r>
+        <w:rPr>
+          <w:rFonts w:eastAsiaTheme="minorEastAsia"/>
+          <w:lang w:val="en-US"/>
+        </w:rPr>
+        <w:t xml:space="preserve">P value </w:t>
+      </w:r>
+      <w:r>
+        <w:rPr>
+          <w:rFonts w:eastAsiaTheme="minorEastAsia"/>
+          <w:lang w:val="en-US"/>
+        </w:rPr>
+        <w:t>can be</w:t>
+      </w:r>
+      <w:r>
+        <w:rPr>
+          <w:rFonts w:eastAsiaTheme="minorEastAsia"/>
+          <w:lang w:val="en-US"/>
+        </w:rPr>
+        <w:t xml:space="preserve"> calculated by adding the two regions</w:t>
+      </w:r>
+    </w:p>
+    <w:p>
+      <w:pPr>
+        <w:rPr>
+          <w:rFonts w:eastAsiaTheme="minorEastAsia"/>
+          <w:lang w:val="en-US"/>
+        </w:rPr>
+      </w:pPr>
+      <w:r>
+        <w:rPr>
+          <w:rFonts w:eastAsiaTheme="minorEastAsia"/>
+          <w:lang w:val="en-US"/>
+        </w:rPr>
+        <w:t xml:space="preserve">P value = 0.01044 + 0.01044 = 0.02088 &lt; 5 </w:t>
+      </w:r>
+    </w:p>
+    <w:p>
+      <w:pPr>
+        <w:rPr>
+          <w:rFonts w:eastAsiaTheme="minorEastAsia"/>
+          <w:lang w:val="en-US"/>
+        </w:rPr>
+      </w:pPr>
+      <w:r>
+        <w:rPr>
+          <w:rFonts w:eastAsiaTheme="minorEastAsia"/>
+          <w:lang w:val="en-US"/>
+        </w:rPr>
+        <w:t>Hence we reject the null hypothesis</w:t>
+      </w:r>
+    </w:p>
+    <w:p>
+      <w:pPr>
+        <w:rPr>
+          <w:rFonts w:eastAsiaTheme="minorEastAsia"/>
+          <w:lang w:val="en-US"/>
+        </w:rPr>
+      </w:pPr>
+    </w:p>
+    <w:p>
+      <w:pPr>
+        <w:rPr>
+          <w:rFonts w:eastAsiaTheme="minorEastAsia"/>
+          <w:lang w:val="en-US"/>
+        </w:rPr>
+      </w:pPr>
+      <w:r>
+        <w:rPr>
+          <w:rFonts w:eastAsiaTheme="minorEastAsia"/>
+          <w:lang w:val="en-US"/>
+        </w:rPr>
+        <w:t>Final conclusion: The average height is not equal to 168 cm. The average height seems to be increasing based on sample data.</w:t>
+      </w:r>
+    </w:p>
+    <w:p>
+      <w:pPr>
+        <w:rPr>
+          <w:rFonts w:eastAsiaTheme="minorEastAsia"/>
+          <w:lang w:val="en-US"/>
+        </w:rPr>
+      </w:pPr>
+    </w:p>
+    <w:p>
+      <w:pPr>
+        <w:rPr>
+          <w:rFonts w:eastAsiaTheme="minorEastAsia"/>
+          <w:lang w:val="en-US"/>
+        </w:rPr>
+      </w:pPr>
+      <w:r>
+        <w:rPr>
+          <w:rFonts w:eastAsiaTheme="minorEastAsia"/>
+          <w:lang w:val="en-US"/>
+        </w:rPr>
+        <w:t>Q. A factory manufactures bulbs with an average warranty of 5 years with standard deviation of 0.50. A worker believes that the bulb will malfunction in less than 5 years. He tests a sample of 40 bulbs and find the average time to be 4.8 years</w:t>
+      </w:r>
+    </w:p>
+    <w:p>
+      <w:pPr>
+        <w:rPr>
+          <w:rFonts w:eastAsiaTheme="minorEastAsia"/>
+          <w:lang w:val="en-US"/>
+        </w:rPr>
+      </w:pPr>
+      <w:r>
+        <w:rPr>
+          <w:rFonts w:eastAsiaTheme="minorEastAsia"/>
+          <w:lang w:val="en-US"/>
+        </w:rPr>
+        <w:t>a) State the null and alternate hypothesis.</w:t>
+      </w:r>
+    </w:p>
+    <w:p>
+      <w:pPr>
+        <w:rPr>
+          <w:rFonts w:eastAsiaTheme="minorEastAsia"/>
+          <w:lang w:val="en-US"/>
+        </w:rPr>
+      </w:pPr>
+      <w:r>
+        <w:rPr>
+          <w:rFonts w:eastAsiaTheme="minorEastAsia"/>
+          <w:lang w:val="en-US"/>
+        </w:rPr>
+        <w:t>b) At a 2% significance level, is there enough evidence to support the idea that the warranty should be revised.</w:t>
+      </w:r>
+    </w:p>
+    <w:p>
+      <w:pPr>
+        <w:rPr>
+          <w:rFonts w:eastAsiaTheme="minorEastAsia"/>
+          <w:lang w:val="en-US"/>
+        </w:rPr>
+      </w:pPr>
+      <w:r>
+        <w:rPr>
+          <w:rFonts w:eastAsiaTheme="minorEastAsia"/>
+          <w:lang w:val="en-US"/>
+        </w:rPr>
+        <w:br/>
+        <w:t>Solution:</w:t>
+      </w:r>
+    </w:p>
+    <w:p>
+      <w:pPr>
+        <w:rPr>
+          <w:sz w:val="36"/>
+          <w:szCs w:val="36"/>
+          <w:vertAlign w:val="subscript"/>
+          <w:lang w:val="en-US"/>
+        </w:rPr>
+      </w:pPr>
+      <w:r>
+        <w:rPr>
+          <w:sz w:val="36"/>
+          <w:szCs w:val="36"/>
+          <w:vertAlign w:val="subscript"/>
+          <w:lang w:val="en-US"/>
+        </w:rPr>
+        <w:t xml:space="preserve">Given, </w:t>
+      </w:r>
+    </w:p>
+    <w:p>
+      <w:pPr>
+        <w:rPr>
+          <w:rFonts w:eastAsiaTheme="minorEastAsia"/>
+          <w:lang w:val="en-US"/>
+        </w:rPr>
+      </w:pPr>
+      <m:oMath>
+        <m:r>
+          <w:rPr>
+            <w:rFonts w:ascii="Cambria Math" w:hAnsi="Cambria Math"/>
+            <w:lang w:val="en-US"/>
+          </w:rPr>
+          <m:t>σ=0.5</m:t>
+        </m:r>
+      </m:oMath>
+      <w:r>
+        <w:rPr>
+          <w:rFonts w:eastAsiaTheme="minorEastAsia"/>
+          <w:lang w:val="en-US"/>
+        </w:rPr>
+        <w:t xml:space="preserve"> </w:t>
+      </w:r>
+    </w:p>
+    <w:p>
+      <w:pPr>
+        <w:rPr>
+          <w:rFonts w:eastAsiaTheme="minorEastAsia"/>
+          <w:lang w:val="en-US"/>
+        </w:rPr>
+      </w:pPr>
+      <m:oMath>
+        <m:r>
+          <w:rPr>
+            <w:rFonts w:ascii="Cambria Math" w:eastAsiaTheme="minorEastAsia" w:hAnsi="Cambria Math"/>
+            <w:lang w:val="en-US"/>
+          </w:rPr>
+          <m:t>μ=5 years</m:t>
+        </m:r>
+      </m:oMath>
+      <w:r>
+        <w:rPr>
+          <w:rFonts w:eastAsiaTheme="minorEastAsia"/>
+          <w:lang w:val="en-US"/>
+        </w:rPr>
+        <w:t xml:space="preserve"> </w:t>
+      </w:r>
+    </w:p>
+    <w:p>
+      <w:pPr>
+        <w:rPr>
+          <w:rFonts w:eastAsiaTheme="minorEastAsia"/>
+          <w:lang w:val="en-US"/>
+        </w:rPr>
+      </w:pPr>
+      <w:r>
+        <w:rPr>
+          <w:rFonts w:eastAsiaTheme="minorEastAsia"/>
+          <w:lang w:val="en-US"/>
+        </w:rPr>
+        <w:t>n = 40, i.e, n &gt;= 30</w:t>
+      </w:r>
+    </w:p>
+    <w:p>
+      <w:pPr>
+        <w:rPr>
+          <w:rFonts w:eastAsiaTheme="minorEastAsia"/>
+          <w:lang w:val="en-US"/>
+        </w:rPr>
+      </w:pPr>
+      <m:oMath>
+        <m:acc>
+          <m:accPr>
+            <m:chr m:val="̅"/>
+            <m:ctrlPr>
+              <w:rPr>
+                <w:rFonts w:ascii="Cambria Math" w:eastAsiaTheme="minorEastAsia" w:hAnsi="Cambria Math"/>
+                <w:i/>
+                <w:lang w:val="en-US"/>
+              </w:rPr>
+            </m:ctrlPr>
+          </m:accPr>
+          <m:e>
+            <m:r>
+              <w:rPr>
+                <w:rFonts w:ascii="Cambria Math" w:eastAsiaTheme="minorEastAsia" w:hAnsi="Cambria Math"/>
+                <w:lang w:val="en-US"/>
+              </w:rPr>
+              <m:t>x</m:t>
+            </m:r>
+          </m:e>
+        </m:acc>
+        <m:r>
+          <w:rPr>
+            <w:rFonts w:ascii="Cambria Math" w:eastAsiaTheme="minorEastAsia" w:hAnsi="Cambria Math"/>
+            <w:lang w:val="en-US"/>
+          </w:rPr>
+          <m:t>=4.8 years</m:t>
+        </m:r>
+      </m:oMath>
+      <w:r>
+        <w:rPr>
+          <w:rFonts w:eastAsiaTheme="minorEastAsia"/>
+          <w:lang w:val="en-US"/>
+        </w:rPr>
+        <w:t xml:space="preserve"> </w:t>
+      </w:r>
+    </w:p>
+    <w:p>
+      <w:pPr>
+        <w:rPr>
+          <w:rFonts w:eastAsiaTheme="minorEastAsia"/>
+          <w:lang w:val="en-US"/>
+        </w:rPr>
+      </w:pPr>
+      <w:r>
+        <w:rPr>
+          <w:rFonts w:eastAsiaTheme="minorEastAsia"/>
+          <w:lang w:val="en-US"/>
+        </w:rPr>
+        <w:t xml:space="preserve">Significance value = </w:t>
+      </w:r>
+      <m:oMath>
+        <m:r>
+          <w:rPr>
+            <w:rFonts w:ascii="Cambria Math" w:eastAsiaTheme="minorEastAsia" w:hAnsi="Cambria Math"/>
+            <w:lang w:val="en-US"/>
+          </w:rPr>
+          <m:t>α</m:t>
+        </m:r>
+      </m:oMath>
+      <w:r>
+        <w:rPr>
+          <w:rFonts w:eastAsiaTheme="minorEastAsia"/>
+          <w:lang w:val="en-US"/>
+        </w:rPr>
+        <w:t xml:space="preserve"> = 0.25</w:t>
+      </w:r>
+    </w:p>
+    <w:p>
+      <w:pPr>
+        <w:rPr>
+          <w:rFonts w:eastAsiaTheme="minorEastAsia"/>
+          <w:lang w:val="en-US"/>
+        </w:rPr>
+      </w:pPr>
+    </w:p>
+    <w:p>
+      <w:pPr>
+        <w:rPr>
+          <w:rFonts w:eastAsiaTheme="minorEastAsia"/>
+          <w:lang w:val="en-US"/>
+        </w:rPr>
+      </w:pPr>
+      <w:r>
+        <w:rPr>
+          <w:rFonts w:eastAsiaTheme="minorEastAsia"/>
+          <w:lang w:val="en-US"/>
+        </w:rPr>
+        <w:t>1. Null Hypothesis (</w:t>
+      </w:r>
+      <m:oMath>
+        <m:sSub>
+          <m:sSubPr>
+            <m:ctrlPr>
+              <w:rPr>
+                <w:rFonts w:ascii="Cambria Math" w:eastAsiaTheme="minorEastAsia" w:hAnsi="Cambria Math"/>
+                <w:i/>
+                <w:lang w:val="en-US"/>
+              </w:rPr>
+            </m:ctrlPr>
+          </m:sSubPr>
+          <m:e>
+            <m:r>
+              <w:rPr>
+                <w:rFonts w:ascii="Cambria Math" w:eastAsiaTheme="minorEastAsia" w:hAnsi="Cambria Math"/>
+                <w:lang w:val="en-US"/>
+              </w:rPr>
+              <m:t>H</m:t>
+            </m:r>
+          </m:e>
+          <m:sub>
+            <m:r>
+              <w:rPr>
+                <w:rFonts w:ascii="Cambria Math" w:eastAsiaTheme="minorEastAsia" w:hAnsi="Cambria Math"/>
+                <w:lang w:val="en-US"/>
+              </w:rPr>
+              <m:t>0</m:t>
+            </m:r>
+          </m:sub>
+        </m:sSub>
+      </m:oMath>
+      <w:r>
+        <w:rPr>
+          <w:rFonts w:eastAsiaTheme="minorEastAsia"/>
+          <w:lang w:val="en-US"/>
+        </w:rPr>
+        <w:t xml:space="preserve">) = </w:t>
+      </w:r>
+      <m:oMath>
+        <m:r>
+          <w:rPr>
+            <w:rFonts w:ascii="Cambria Math" w:eastAsiaTheme="minorEastAsia" w:hAnsi="Cambria Math"/>
+            <w:lang w:val="en-US"/>
+          </w:rPr>
+          <m:t>μ=5 years</m:t>
+        </m:r>
+      </m:oMath>
+      <w:r>
+        <w:rPr>
+          <w:rFonts w:eastAsiaTheme="minorEastAsia"/>
+          <w:lang w:val="en-US"/>
+        </w:rPr>
+        <w:t xml:space="preserve"> </w:t>
+      </w:r>
+    </w:p>
+    <w:p>
+      <w:pPr>
+        <w:rPr>
+          <w:rFonts w:eastAsiaTheme="minorEastAsia"/>
+          <w:lang w:val="en-US"/>
+        </w:rPr>
+      </w:pPr>
+      <w:r>
+        <w:rPr>
+          <w:rFonts w:eastAsiaTheme="minorEastAsia"/>
+          <w:lang w:val="en-US"/>
+        </w:rPr>
+        <w:t>2. Alternate Hypothesis (</w:t>
+      </w:r>
+      <m:oMath>
+        <m:sSub>
+          <m:sSubPr>
+            <m:ctrlPr>
+              <w:rPr>
+                <w:rFonts w:ascii="Cambria Math" w:eastAsiaTheme="minorEastAsia" w:hAnsi="Cambria Math"/>
+                <w:i/>
+                <w:lang w:val="en-US"/>
+              </w:rPr>
+            </m:ctrlPr>
+          </m:sSubPr>
+          <m:e>
+            <m:r>
+              <w:rPr>
+                <w:rFonts w:ascii="Cambria Math" w:eastAsiaTheme="minorEastAsia" w:hAnsi="Cambria Math"/>
+                <w:lang w:val="en-US"/>
+              </w:rPr>
+              <m:t>H</m:t>
+            </m:r>
+          </m:e>
+          <m:sub>
+            <m:r>
+              <w:rPr>
+                <w:rFonts w:ascii="Cambria Math" w:eastAsiaTheme="minorEastAsia" w:hAnsi="Cambria Math"/>
+                <w:lang w:val="en-US"/>
+              </w:rPr>
+              <m:t>1</m:t>
+            </m:r>
+          </m:sub>
+        </m:sSub>
+      </m:oMath>
+      <w:r>
+        <w:rPr>
+          <w:rFonts w:eastAsiaTheme="minorEastAsia"/>
+          <w:lang w:val="en-US"/>
+        </w:rPr>
+        <w:t xml:space="preserve">) = </w:t>
+      </w:r>
+      <m:oMath>
+        <m:r>
+          <w:rPr>
+            <w:rFonts w:ascii="Cambria Math" w:eastAsiaTheme="minorEastAsia" w:hAnsi="Cambria Math"/>
+            <w:lang w:val="en-US"/>
+          </w:rPr>
+          <m:t>μ</m:t>
+        </m:r>
+        <m:r>
+          <w:rPr>
+            <w:rFonts w:ascii="Cambria Math" w:eastAsiaTheme="minorEastAsia" w:hAnsi="Cambria Math"/>
+            <w:lang w:val="en-US"/>
+          </w:rPr>
+          <m:t xml:space="preserve">&lt; </m:t>
+        </m:r>
+        <m:r>
+          <w:rPr>
+            <w:rFonts w:ascii="Cambria Math" w:eastAsiaTheme="minorEastAsia" w:hAnsi="Cambria Math"/>
+            <w:lang w:val="en-US"/>
+          </w:rPr>
+          <m:t>5 years</m:t>
+        </m:r>
+      </m:oMath>
+    </w:p>
+    <w:p>
+      <w:pPr>
+        <w:rPr>
+          <w:rFonts w:eastAsiaTheme="minorEastAsia"/>
+          <w:lang w:val="en-US"/>
+        </w:rPr>
+      </w:pPr>
+      <w:r>
+        <w:rPr>
+          <w:rFonts w:eastAsiaTheme="minorEastAsia"/>
+          <w:lang w:val="en-US"/>
+        </w:rPr>
+        <w:lastRenderedPageBreak/>
+        <w:t>3. Based on confidence interval, we will draw Decision Boundary</w:t>
+      </w:r>
+    </w:p>
+    <w:p>
+      <w:pPr>
+        <w:rPr>
+          <w:rFonts w:eastAsiaTheme="minorEastAsia"/>
+          <w:lang w:val="en-US"/>
+        </w:rPr>
+      </w:pPr>
+      <w:r>
+        <w:rPr>
+          <w:rFonts w:eastAsiaTheme="minorEastAsia"/>
+          <w:lang w:val="en-US"/>
+        </w:rPr>
+        <w:drawing>
+          <wp:inline distT="0" distB="0" distL="0" distR="0" wp14:anchorId="14B4E426" wp14:editId="7AA13994">
+            <wp:extent cx="4248743" cy="2410161"/>
+            <wp:effectExtent l="0" t="0" r="0" b="9525"/>
+            <wp:docPr id="300034954" name="Picture 1"/>
+            <wp:cNvGraphicFramePr>
+              <a:graphicFrameLocks xmlns:a="http://schemas.openxmlformats.org/drawingml/2006/main" noChangeAspect="1"/>
+            </wp:cNvGraphicFramePr>
+            <a:graphic xmlns:a="http://schemas.openxmlformats.org/drawingml/2006/main">
+              <a:graphicData uri="http://schemas.openxmlformats.org/drawingml/2006/picture">
+                <pic:pic xmlns:pic="http://schemas.openxmlformats.org/drawingml/2006/picture">
+                  <pic:nvPicPr>
+                    <pic:cNvPr id="300034954" name=""/>
+                    <pic:cNvPicPr/>
+                  </pic:nvPicPr>
+                  <pic:blipFill>
+                    <a:blip r:embed="rId6"/>
+                    <a:stretch>
+                      <a:fillRect/>
+                    </a:stretch>
+                  </pic:blipFill>
+                  <pic:spPr>
+                    <a:xfrm>
+                      <a:off x="0" y="0"/>
+                      <a:ext cx="4248743" cy="2410161"/>
+                    </a:xfrm>
+                    <a:prstGeom prst="rect">
+                      <a:avLst/>
+                    </a:prstGeom>
+                  </pic:spPr>
+                </pic:pic>
+              </a:graphicData>
+            </a:graphic>
+          </wp:inline>
+        </w:drawing>
+      </w:r>
+    </w:p>
+    <w:p>
+      <w:pPr>
+        <w:rPr>
+          <w:rFonts w:eastAsiaTheme="minorEastAsia"/>
+          <w:lang w:val="en-US"/>
+        </w:rPr>
+      </w:pPr>
+      <w:r>
+        <w:rPr>
+          <w:rFonts w:eastAsiaTheme="minorEastAsia"/>
+          <w:lang w:val="en-US"/>
+        </w:rPr>
+        <w:t>Z Test:</w:t>
+      </w:r>
+    </w:p>
+    <w:p>
+      <w:pPr>
+        <w:rPr>
+          <w:rFonts w:eastAsiaTheme="minorEastAsia"/>
+        </w:rPr>
+      </w:pPr>
+      <m:oMath>
+        <m:sSub>
+          <m:sSubPr>
+            <m:ctrlPr>
+              <w:rPr>
+                <w:rFonts w:ascii="Cambria Math" w:eastAsiaTheme="minorEastAsia" w:hAnsi="Cambria Math"/>
+                <w:i/>
+                <w:lang w:val="en-US"/>
+              </w:rPr>
+            </m:ctrlPr>
+          </m:sSubPr>
+          <m:e>
+            <m:r>
+              <w:rPr>
+                <w:rFonts w:ascii="Cambria Math" w:eastAsiaTheme="minorEastAsia" w:hAnsi="Cambria Math"/>
+                <w:lang w:val="en-US"/>
+              </w:rPr>
+              <m:t>Z</m:t>
+            </m:r>
+          </m:e>
+          <m:sub>
+            <m:r>
+              <w:rPr>
+                <w:rFonts w:ascii="Cambria Math" w:eastAsiaTheme="minorEastAsia" w:hAnsi="Cambria Math"/>
+                <w:lang w:val="en-US"/>
+              </w:rPr>
+              <m:t>d</m:t>
+            </m:r>
+          </m:sub>
+        </m:sSub>
+      </m:oMath>
+      <w:r>
+        <w:rPr>
+          <w:rFonts w:eastAsiaTheme="minorEastAsia"/>
+          <w:lang w:val="en-US"/>
+        </w:rPr>
+        <w:t xml:space="preserve"> = </w:t>
+      </w:r>
+      <m:oMath>
+        <m:f>
+          <m:fPr>
+            <m:ctrlPr>
+              <w:rPr>
+                <w:rFonts w:ascii="Cambria Math" w:eastAsiaTheme="minorEastAsia" w:hAnsi="Cambria Math"/>
+                <w:i/>
+                <w:lang w:val="en-US"/>
+              </w:rPr>
+            </m:ctrlPr>
+          </m:fPr>
+          <m:num>
+            <m:acc>
+              <m:accPr>
+                <m:chr m:val="̅"/>
+                <m:ctrlPr>
+                  <w:rPr>
+                    <w:rFonts w:ascii="Cambria Math" w:eastAsiaTheme="minorEastAsia" w:hAnsi="Cambria Math"/>
+                    <w:i/>
+                    <w:lang w:val="en-US"/>
+                  </w:rPr>
+                </m:ctrlPr>
+              </m:accPr>
+              <m:e>
+                <m:r>
+                  <w:rPr>
+                    <w:rFonts w:ascii="Cambria Math" w:eastAsiaTheme="minorEastAsia" w:hAnsi="Cambria Math"/>
+                    <w:lang w:val="en-US"/>
+                  </w:rPr>
+                  <m:t>x</m:t>
+                </m:r>
+              </m:e>
+            </m:acc>
+            <m:r>
+              <w:rPr>
+                <w:rFonts w:ascii="Cambria Math" w:eastAsiaTheme="minorEastAsia" w:hAnsi="Cambria Math"/>
+                <w:lang w:val="en-US"/>
+              </w:rPr>
+              <m:t>- μ</m:t>
+            </m:r>
+          </m:num>
+          <m:den>
+            <m:f>
+              <m:fPr>
+                <m:ctrlPr>
+                  <w:rPr>
+                    <w:rFonts w:ascii="Cambria Math" w:eastAsiaTheme="minorEastAsia" w:hAnsi="Cambria Math"/>
+                    <w:i/>
+                    <w:lang w:val="en-US"/>
+                  </w:rPr>
+                </m:ctrlPr>
+              </m:fPr>
+              <m:num>
+                <m:eqArr>
+                  <m:eqArrPr>
+                    <m:ctrlPr>
+                      <w:rPr>
+                        <w:rFonts w:ascii="Cambria Math" w:eastAsiaTheme="minorEastAsia" w:hAnsi="Cambria Math"/>
+                        <w:i/>
+                        <w:lang w:val="en-US"/>
+                      </w:rPr>
+                    </m:ctrlPr>
+                  </m:eqArrPr>
+                  <m:e/>
+                  <m:e>
+                    <m:r>
+                      <w:rPr>
+                        <w:rFonts w:ascii="Cambria Math" w:eastAsiaTheme="minorEastAsia" w:hAnsi="Cambria Math"/>
+                        <w:lang w:val="en-US"/>
+                      </w:rPr>
+                      <m:t>σ</m:t>
+                    </m:r>
+                  </m:e>
+                </m:eqArr>
+              </m:num>
+              <m:den>
+                <m:rad>
+                  <m:radPr>
+                    <m:degHide m:val="1"/>
+                    <m:ctrlPr>
+                      <w:rPr>
+                        <w:rFonts w:ascii="Cambria Math" w:eastAsiaTheme="minorEastAsia" w:hAnsi="Cambria Math"/>
+                        <w:i/>
+                        <w:lang w:val="en-US"/>
+                      </w:rPr>
+                    </m:ctrlPr>
+                  </m:radPr>
+                  <m:deg/>
+                  <m:e>
+                    <m:r>
+                      <w:rPr>
+                        <w:rFonts w:ascii="Cambria Math" w:eastAsiaTheme="minorEastAsia" w:hAnsi="Cambria Math"/>
+                        <w:lang w:val="en-US"/>
+                      </w:rPr>
+                      <m:t>n</m:t>
+                    </m:r>
+                  </m:e>
+                </m:rad>
+              </m:den>
+            </m:f>
+          </m:den>
+        </m:f>
+      </m:oMath>
+      <w:r>
+        <w:rPr>
+          <w:rFonts w:eastAsiaTheme="minorEastAsia"/>
+          <w:lang w:val="en-US"/>
+        </w:rPr>
+        <w:t xml:space="preserve"> = </w:t>
+      </w:r>
+      <m:oMath>
+        <m:f>
+          <m:fPr>
+            <m:ctrlPr>
+              <w:rPr>
+                <w:rFonts w:ascii="Cambria Math" w:eastAsiaTheme="minorEastAsia" w:hAnsi="Cambria Math"/>
+                <w:i/>
+                <w:lang w:val="en-US"/>
+              </w:rPr>
+            </m:ctrlPr>
+          </m:fPr>
+          <m:num>
+            <m:r>
+              <w:rPr>
+                <w:rFonts w:ascii="Cambria Math" w:eastAsiaTheme="minorEastAsia" w:hAnsi="Cambria Math"/>
+                <w:lang w:val="en-US"/>
+              </w:rPr>
+              <m:t>4.8-5</m:t>
+            </m:r>
+          </m:num>
+          <m:den>
+            <m:f>
+              <m:fPr>
+                <m:ctrlPr>
+                  <w:rPr>
+                    <w:rFonts w:ascii="Cambria Math" w:eastAsiaTheme="minorEastAsia" w:hAnsi="Cambria Math"/>
+                    <w:i/>
+                    <w:lang w:val="en-US"/>
+                  </w:rPr>
+                </m:ctrlPr>
+              </m:fPr>
+              <m:num>
+                <m:r>
+                  <w:rPr>
+                    <w:rFonts w:ascii="Cambria Math" w:eastAsiaTheme="minorEastAsia" w:hAnsi="Cambria Math"/>
+                    <w:lang w:val="en-US"/>
+                  </w:rPr>
+                  <m:t>0.5</m:t>
+                </m:r>
+              </m:num>
+              <m:den>
+                <m:rad>
+                  <m:radPr>
+                    <m:degHide m:val="1"/>
+                    <m:ctrlPr>
+                      <w:rPr>
+                        <w:rFonts w:ascii="Cambria Math" w:eastAsiaTheme="minorEastAsia" w:hAnsi="Cambria Math"/>
+                        <w:i/>
+                        <w:lang w:val="en-US"/>
+                      </w:rPr>
+                    </m:ctrlPr>
+                  </m:radPr>
+                  <m:deg/>
+                  <m:e>
+                    <m:r>
+                      <w:rPr>
+                        <w:rFonts w:ascii="Cambria Math" w:eastAsiaTheme="minorEastAsia" w:hAnsi="Cambria Math"/>
+                        <w:lang w:val="en-US"/>
+                      </w:rPr>
+                      <m:t>40</m:t>
+                    </m:r>
+                  </m:e>
+                </m:rad>
+              </m:den>
+            </m:f>
+          </m:den>
+        </m:f>
+      </m:oMath>
+      <w:r>
+        <w:rPr>
+          <w:rFonts w:eastAsiaTheme="minorEastAsia"/>
+          <w:lang w:val="en-US"/>
+        </w:rPr>
+        <w:t xml:space="preserve"> = </w:t>
+      </w:r>
+      <w:r>
+        <w:rPr>
+          <w:rFonts w:eastAsiaTheme="minorEastAsia"/>
+        </w:rPr>
+        <w:t>-</w:t>
+      </w:r>
+      <w:r>
+        <w:rPr>
+          <w:rFonts w:eastAsiaTheme="minorEastAsia"/>
+        </w:rPr>
+        <w:t>2.53</w:t>
+      </w:r>
+    </w:p>
+    <w:p>
+      <w:pPr>
+        <w:rPr>
+          <w:rFonts w:eastAsiaTheme="minorEastAsia"/>
+        </w:rPr>
+      </w:pPr>
+      <w:r>
+        <w:rPr>
+          <w:rFonts w:eastAsiaTheme="minorEastAsia"/>
+        </w:rPr>
+        <w:t>Area under the curve with Z score -2.53 = 0.00570 = P Value</w:t>
+      </w:r>
+    </w:p>
+    <w:p>
+      <w:pPr>
+        <w:rPr>
+          <w:rFonts w:eastAsiaTheme="minorEastAsia"/>
+        </w:rPr>
+      </w:pPr>
+      <w:r>
+        <w:rPr>
+          <w:rFonts w:eastAsiaTheme="minorEastAsia"/>
+        </w:rPr>
+        <w:t>Comparing P value with significance value = 0.2,</w:t>
+      </w:r>
+    </w:p>
+    <w:p>
+      <w:pPr>
+        <w:rPr>
+          <w:rFonts w:eastAsiaTheme="minorEastAsia"/>
+        </w:rPr>
+      </w:pPr>
+      <w:r>
+        <w:rPr>
+          <w:rFonts w:eastAsiaTheme="minorEastAsia"/>
+        </w:rPr>
+        <w:t>Since P value is greater than significance value, we cannot reject the null hypothesis as P value falls under acceptance value.</w:t>
+      </w:r>
+    </w:p>
+    <w:p>
+      <w:pPr>
+        <w:rPr>
+          <w:rFonts w:eastAsiaTheme="minorEastAsia"/>
+          <w:lang w:val="en-US"/>
+        </w:rPr>
+      </w:pPr>
+    </w:p>
+    <w:p>
+      <w:pPr>
+        <w:rPr>
+          <w:rFonts w:eastAsiaTheme="minorEastAsia"/>
+          <w:lang w:val="en-US"/>
+        </w:rPr>
+      </w:pPr>
+    </w:p>
+    <w:p>
+      <w:pPr>
+        <w:rPr>
+          <w:rFonts w:eastAsiaTheme="minorEastAsia"/>
+          <w:lang w:val="en-US"/>
+        </w:rPr>
+      </w:pPr>
+    </w:p>
+    <w:p>
+      <w:pPr>
+        <w:rPr>
+          <w:rFonts w:eastAsiaTheme="minorEastAsia"/>
+          <w:lang w:val="en-US"/>
+        </w:rPr>
+      </w:pPr>
+      <w:r>
+        <w:rPr>
+          <w:rFonts w:eastAsiaTheme="minorEastAsia"/>
+          <w:lang w:val="en-US"/>
+        </w:rPr>
+        <w:t>So it will be a one tailed test only.</w:t>
+      </w:r>
+    </w:p>
+    <w:p>
+      <w:pPr>
+        <w:rPr>
+          <w:rFonts w:eastAsiaTheme="minorEastAsia"/>
+          <w:lang w:val="en-US"/>
+        </w:rPr>
+      </w:pPr>
+    </w:p>
+    <w:p>
+      <w:pPr>
+        <w:rPr>
+          <w:rFonts w:eastAsiaTheme="minorEastAsia"/>
+          <w:lang w:val="en-US"/>
+        </w:rPr>
+      </w:pPr>
+    </w:p>
+    <w:p>
+      <w:pPr>
+        <w:rPr>
+          <w:rFonts w:eastAsiaTheme="minorEastAsia"/>
+          <w:lang w:val="en-US"/>
+        </w:rPr>
+      </w:pPr>
+      <w:r>
+        <w:rPr>
+          <w:rFonts w:eastAsiaTheme="minorEastAsia"/>
+          <w:lang w:val="en-US"/>
+        </w:rPr>
+        <w:t>My Answer: Incorrect</w:t>
+      </w:r>
+    </w:p>
+    <w:p>
+      <w:pPr>
+        <w:rPr>
+          <w:rFonts w:eastAsiaTheme="minorEastAsia"/>
+          <w:lang w:val="en-US"/>
+        </w:rPr>
+      </w:pPr>
+      <w:r>
+        <w:rPr>
+          <w:rFonts w:eastAsiaTheme="minorEastAsia"/>
+          <w:lang w:val="en-US"/>
+        </w:rPr>
+        <w:t>1) Incorrect significance value taken</w:t>
+      </w:r>
+    </w:p>
+    <w:p>
+      <w:pPr>
+        <w:rPr>
+          <w:rFonts w:eastAsiaTheme="minorEastAsia"/>
+          <w:lang w:val="en-US"/>
+        </w:rPr>
+      </w:pPr>
+      <w:r>
+        <w:rPr>
+          <w:rFonts w:eastAsiaTheme="minorEastAsia"/>
+          <w:lang w:val="en-US"/>
+        </w:rPr>
+        <w:t>2) Incorrect calculation by chatgpt for Z test</w:t>
+      </w:r>
+    </w:p>
+    <w:p>
+      <w:pPr>
+        <w:rPr>
+          <w:sz w:val="36"/>
+          <w:szCs w:val="36"/>
+          <w:vertAlign w:val="subscript"/>
+          <w:lang w:val="en-US"/>
+        </w:rPr>
+      </w:pPr>
+      <w:r>
+        <w:rPr>
+          <w:sz w:val="36"/>
+          <w:szCs w:val="36"/>
+          <w:vertAlign w:val="subscript"/>
+          <w:lang w:val="en-US"/>
+        </w:rPr>
+        <w:t xml:space="preserve">Given, </w:t>
+      </w:r>
+    </w:p>
+    <w:p>
+      <w:pPr>
+        <w:rPr>
+          <w:rFonts w:eastAsiaTheme="minorEastAsia"/>
+          <w:lang w:val="en-US"/>
+        </w:rPr>
+      </w:pPr>
+      <m:oMath>
+        <m:r>
+          <w:rPr>
+            <w:rFonts w:ascii="Cambria Math" w:hAnsi="Cambria Math"/>
+            <w:lang w:val="en-US"/>
+          </w:rPr>
+          <m:t>σ=</m:t>
+        </m:r>
+        <m:r>
+          <w:rPr>
+            <w:rFonts w:ascii="Cambria Math" w:hAnsi="Cambria Math"/>
+            <w:lang w:val="en-US"/>
+          </w:rPr>
+          <m:t>0.5</m:t>
+        </m:r>
+      </m:oMath>
+      <w:r>
+        <w:rPr>
+          <w:rFonts w:eastAsiaTheme="minorEastAsia"/>
+          <w:lang w:val="en-US"/>
+        </w:rPr>
+        <w:t xml:space="preserve"> </w:t>
+      </w:r>
+    </w:p>
+    <w:p>
+      <w:pPr>
+        <w:rPr>
+          <w:rFonts w:eastAsiaTheme="minorEastAsia"/>
+          <w:lang w:val="en-US"/>
+        </w:rPr>
+      </w:pPr>
+      <m:oMath>
+        <m:r>
+          <w:rPr>
+            <w:rFonts w:ascii="Cambria Math" w:eastAsiaTheme="minorEastAsia" w:hAnsi="Cambria Math"/>
+            <w:lang w:val="en-US"/>
+          </w:rPr>
+          <m:t>μ=</m:t>
+        </m:r>
+        <m:r>
+          <w:rPr>
+            <w:rFonts w:ascii="Cambria Math" w:eastAsiaTheme="minorEastAsia" w:hAnsi="Cambria Math"/>
+            <w:lang w:val="en-US"/>
+          </w:rPr>
+          <m:t>5 years</m:t>
+        </m:r>
+      </m:oMath>
+      <w:r>
+        <w:rPr>
+          <w:rFonts w:eastAsiaTheme="minorEastAsia"/>
+          <w:lang w:val="en-US"/>
+        </w:rPr>
+        <w:t xml:space="preserve"> </w:t>
+      </w:r>
+    </w:p>
+    <w:p>
+      <w:pPr>
+        <w:rPr>
+          <w:rFonts w:eastAsiaTheme="minorEastAsia"/>
+          <w:lang w:val="en-US"/>
+        </w:rPr>
+      </w:pPr>
+      <w:r>
+        <w:rPr>
+          <w:rFonts w:eastAsiaTheme="minorEastAsia"/>
+          <w:lang w:val="en-US"/>
+        </w:rPr>
+        <w:t xml:space="preserve">n = </w:t>
+      </w:r>
+      <w:r>
+        <w:rPr>
+          <w:rFonts w:eastAsiaTheme="minorEastAsia"/>
+          <w:lang w:val="en-US"/>
+        </w:rPr>
+        <w:t>40</w:t>
+      </w:r>
+      <w:r>
+        <w:rPr>
+          <w:rFonts w:eastAsiaTheme="minorEastAsia"/>
+          <w:lang w:val="en-US"/>
+        </w:rPr>
+        <w:t>, i.e, n &gt;= 30</w:t>
+      </w:r>
+    </w:p>
+    <w:p>
+      <w:pPr>
+        <w:rPr>
+          <w:rFonts w:eastAsiaTheme="minorEastAsia"/>
+          <w:lang w:val="en-US"/>
+        </w:rPr>
+      </w:pPr>
+      <m:oMath>
+        <m:acc>
+          <m:accPr>
+            <m:chr m:val="̅"/>
+            <m:ctrlPr>
+              <w:rPr>
+                <w:rFonts w:ascii="Cambria Math" w:eastAsiaTheme="minorEastAsia" w:hAnsi="Cambria Math"/>
+                <w:i/>
+                <w:lang w:val="en-US"/>
+              </w:rPr>
+            </m:ctrlPr>
+          </m:accPr>
+          <m:e>
+            <m:r>
+              <w:rPr>
+                <w:rFonts w:ascii="Cambria Math" w:eastAsiaTheme="minorEastAsia" w:hAnsi="Cambria Math"/>
+                <w:lang w:val="en-US"/>
+              </w:rPr>
+              <m:t>x</m:t>
+            </m:r>
+          </m:e>
+        </m:acc>
+        <m:r>
+          <w:rPr>
+            <w:rFonts w:ascii="Cambria Math" w:eastAsiaTheme="minorEastAsia" w:hAnsi="Cambria Math"/>
+            <w:lang w:val="en-US"/>
+          </w:rPr>
+          <m:t>=</m:t>
+        </m:r>
+        <m:r>
+          <w:rPr>
+            <w:rFonts w:ascii="Cambria Math" w:eastAsiaTheme="minorEastAsia" w:hAnsi="Cambria Math"/>
+            <w:lang w:val="en-US"/>
+          </w:rPr>
+          <m:t>4.8 years</m:t>
+        </m:r>
+      </m:oMath>
+      <w:r>
+        <w:rPr>
+          <w:rFonts w:eastAsiaTheme="minorEastAsia"/>
+          <w:lang w:val="en-US"/>
+        </w:rPr>
+        <w:t xml:space="preserve"> </w:t>
+      </w:r>
+    </w:p>
+    <w:p>
+      <w:pPr>
+        <w:rPr>
+          <w:rFonts w:eastAsiaTheme="minorEastAsia"/>
+          <w:lang w:val="en-US"/>
+        </w:rPr>
+      </w:pPr>
+      <w:r>
+        <w:rPr>
+          <w:rFonts w:eastAsiaTheme="minorEastAsia"/>
+          <w:lang w:val="en-US"/>
+        </w:rPr>
+        <w:lastRenderedPageBreak/>
+        <w:t xml:space="preserve">Significance value = </w:t>
+      </w:r>
+      <m:oMath>
+        <m:r>
+          <w:rPr>
+            <w:rFonts w:ascii="Cambria Math" w:eastAsiaTheme="minorEastAsia" w:hAnsi="Cambria Math"/>
+            <w:lang w:val="en-US"/>
+          </w:rPr>
+          <m:t>α</m:t>
+        </m:r>
+      </m:oMath>
+      <w:r>
+        <w:rPr>
+          <w:rFonts w:eastAsiaTheme="minorEastAsia"/>
+          <w:lang w:val="en-US"/>
+        </w:rPr>
+        <w:t xml:space="preserve"> = </w:t>
+      </w:r>
+      <w:r>
+        <w:rPr>
+          <w:rFonts w:eastAsiaTheme="minorEastAsia"/>
+          <w:lang w:val="en-US"/>
+        </w:rPr>
+        <w:t>0.25</w:t>
+      </w:r>
+    </w:p>
+    <w:p>
+      <w:pPr>
+        <w:rPr>
+          <w:rFonts w:eastAsiaTheme="minorEastAsia"/>
+          <w:lang w:val="en-US"/>
+        </w:rPr>
+      </w:pPr>
+      <w:r>
+        <w:rPr>
+          <w:rFonts w:eastAsiaTheme="minorEastAsia"/>
+          <w:lang w:val="en-US"/>
+        </w:rPr>
+        <w:t>CI = 1 – Significance Value = 0.75</w:t>
+      </w:r>
+    </w:p>
+    <w:p>
+      <w:pPr>
+        <w:rPr>
+          <w:rFonts w:eastAsiaTheme="minorEastAsia"/>
+          <w:lang w:val="en-US"/>
+        </w:rPr>
+      </w:pPr>
+      <w:r>
+        <w:rPr>
+          <w:rFonts w:eastAsiaTheme="minorEastAsia"/>
+          <w:lang w:val="en-US"/>
+        </w:rPr>
+        <w:t>1. Null Hypothesis (</w:t>
+      </w:r>
+      <m:oMath>
+        <m:sSub>
+          <m:sSubPr>
+            <m:ctrlPr>
+              <w:rPr>
+                <w:rFonts w:ascii="Cambria Math" w:eastAsiaTheme="minorEastAsia" w:hAnsi="Cambria Math"/>
+                <w:i/>
+                <w:lang w:val="en-US"/>
+              </w:rPr>
+            </m:ctrlPr>
+          </m:sSubPr>
+          <m:e>
+            <m:r>
+              <w:rPr>
+                <w:rFonts w:ascii="Cambria Math" w:eastAsiaTheme="minorEastAsia" w:hAnsi="Cambria Math"/>
+                <w:lang w:val="en-US"/>
+              </w:rPr>
+              <m:t>H</m:t>
+            </m:r>
+          </m:e>
+          <m:sub>
+            <m:r>
+              <w:rPr>
+                <w:rFonts w:ascii="Cambria Math" w:eastAsiaTheme="minorEastAsia" w:hAnsi="Cambria Math"/>
+                <w:lang w:val="en-US"/>
+              </w:rPr>
+              <m:t>0</m:t>
+            </m:r>
+          </m:sub>
+        </m:sSub>
+      </m:oMath>
+      <w:r>
+        <w:rPr>
+          <w:rFonts w:eastAsiaTheme="minorEastAsia"/>
+          <w:lang w:val="en-US"/>
+        </w:rPr>
+        <w:t xml:space="preserve">) = </w:t>
+      </w:r>
+      <m:oMath>
+        <m:r>
+          <w:rPr>
+            <w:rFonts w:ascii="Cambria Math" w:eastAsiaTheme="minorEastAsia" w:hAnsi="Cambria Math"/>
+            <w:lang w:val="en-US"/>
+          </w:rPr>
+          <m:t>μ=</m:t>
+        </m:r>
+        <m:r>
+          <w:rPr>
+            <w:rFonts w:ascii="Cambria Math" w:eastAsiaTheme="minorEastAsia" w:hAnsi="Cambria Math"/>
+            <w:lang w:val="en-US"/>
+          </w:rPr>
+          <m:t>5 years</m:t>
+        </m:r>
+      </m:oMath>
+      <w:r>
+        <w:rPr>
+          <w:rFonts w:eastAsiaTheme="minorEastAsia"/>
+          <w:lang w:val="en-US"/>
+        </w:rPr>
+        <w:t xml:space="preserve"> </w:t>
+      </w:r>
+    </w:p>
+    <w:p>
+      <w:pPr>
+        <w:rPr>
+          <w:rFonts w:eastAsiaTheme="minorEastAsia"/>
+          <w:lang w:val="en-US"/>
+        </w:rPr>
+      </w:pPr>
+      <w:r>
+        <w:rPr>
+          <w:rFonts w:eastAsiaTheme="minorEastAsia"/>
+          <w:lang w:val="en-US"/>
+        </w:rPr>
+        <w:t>2. Alternate Hypothesis (</w:t>
+      </w:r>
+      <m:oMath>
+        <m:sSub>
+          <m:sSubPr>
+            <m:ctrlPr>
+              <w:rPr>
+                <w:rFonts w:ascii="Cambria Math" w:eastAsiaTheme="minorEastAsia" w:hAnsi="Cambria Math"/>
+                <w:i/>
+                <w:lang w:val="en-US"/>
+              </w:rPr>
+            </m:ctrlPr>
+          </m:sSubPr>
+          <m:e>
+            <m:r>
+              <w:rPr>
+                <w:rFonts w:ascii="Cambria Math" w:eastAsiaTheme="minorEastAsia" w:hAnsi="Cambria Math"/>
+                <w:lang w:val="en-US"/>
+              </w:rPr>
+              <m:t>H</m:t>
+            </m:r>
+          </m:e>
+          <m:sub>
+            <m:r>
+              <w:rPr>
+                <w:rFonts w:ascii="Cambria Math" w:eastAsiaTheme="minorEastAsia" w:hAnsi="Cambria Math"/>
+                <w:lang w:val="en-US"/>
+              </w:rPr>
+              <m:t>1</m:t>
+            </m:r>
+          </m:sub>
+        </m:sSub>
+      </m:oMath>
+      <w:r>
+        <w:rPr>
+          <w:rFonts w:eastAsiaTheme="minorEastAsia"/>
+          <w:lang w:val="en-US"/>
+        </w:rPr>
+        <w:t xml:space="preserve">) = </w:t>
+      </w:r>
+      <m:oMath>
+        <m:r>
+          <w:rPr>
+            <w:rFonts w:ascii="Cambria Math" w:eastAsiaTheme="minorEastAsia" w:hAnsi="Cambria Math"/>
+            <w:lang w:val="en-US"/>
+          </w:rPr>
+          <m:t>μ ≠</m:t>
+        </m:r>
+        <m:r>
+          <w:rPr>
+            <w:rFonts w:ascii="Cambria Math" w:eastAsiaTheme="minorEastAsia" w:hAnsi="Cambria Math"/>
+            <w:lang w:val="en-US"/>
+          </w:rPr>
+          <m:t>5 years</m:t>
+        </m:r>
+      </m:oMath>
+    </w:p>
+    <w:p>
+      <w:pPr>
+        <w:rPr>
+          <w:rFonts w:eastAsiaTheme="minorEastAsia"/>
+          <w:lang w:val="en-US"/>
+        </w:rPr>
+      </w:pPr>
+      <w:r>
+        <w:rPr>
+          <w:rFonts w:eastAsiaTheme="minorEastAsia"/>
+          <w:lang w:val="en-US"/>
+        </w:rPr>
+        <w:t>3. Based on confidence interval, we will draw Decision Boundary</w:t>
+      </w:r>
+    </w:p>
+    <w:p>
+      <w:pPr>
+        <w:rPr>
+          <w:rFonts w:eastAsiaTheme="minorEastAsia"/>
+          <w:lang w:val="en-US"/>
+        </w:rPr>
+      </w:pPr>
+    </w:p>
+    <w:p>
+      <w:pPr>
+        <w:rPr>
+          <w:rFonts w:eastAsiaTheme="minorEastAsia"/>
+          <w:lang w:val="en-US"/>
+        </w:rPr>
+      </w:pPr>
+    </w:p>
+    <w:p>
+      <w:pPr>
+        <w:rPr>
+          <w:rFonts w:eastAsiaTheme="minorEastAsia"/>
+          <w:lang w:val="en-US"/>
+        </w:rPr>
+      </w:pPr>
+      <w:r>
+        <w:rPr>
+          <w:rFonts w:eastAsiaTheme="minorEastAsia"/>
+          <w:noProof/>
+          <w:lang w:val="en-US"/>
+        </w:rPr>
+        <mc:AlternateContent>
+          <mc:Choice Requires="wpi">
+            <w:drawing>
+              <wp:anchor distT="0" distB="0" distL="114300" distR="114300" simplePos="0" relativeHeight="251717632" behindDoc="0" locked="0" layoutInCell="1" allowOverlap="1" wp14:anchorId="577192F3" wp14:editId="23D42397">
+                <wp:simplePos x="0" y="0"/>
+                <wp:positionH relativeFrom="column">
+                  <wp:posOffset>759460</wp:posOffset>
+                </wp:positionH>
+                <wp:positionV relativeFrom="paragraph">
+                  <wp:posOffset>-24130</wp:posOffset>
+                </wp:positionV>
+                <wp:extent cx="543330" cy="147320"/>
+                <wp:effectExtent l="38100" t="38100" r="28575" b="43180"/>
+                <wp:wrapNone/>
+                <wp:docPr id="959227177" name="Ink 62"/>
+                <wp:cNvGraphicFramePr/>
+                <a:graphic xmlns:a="http://schemas.openxmlformats.org/drawingml/2006/main">
+                  <a:graphicData uri="http://schemas.microsoft.com/office/word/2010/wordprocessingInk">
+                    <w14:contentPart bwMode="auto" r:id="rId7">
+                      <w14:nvContentPartPr>
+                        <w14:cNvContentPartPr/>
+                      </w14:nvContentPartPr>
+                      <w14:xfrm>
+                        <a:off x="0" y="0"/>
+                        <a:ext cx="543330" cy="147320"/>
+                      </w14:xfrm>
+                    </w14:contentPart>
+                  </a:graphicData>
+                </a:graphic>
+              </wp:anchor>
+            </w:drawing>
+          </mc:Choice>
+          <mc:Fallback>
+            <w:pict>
+              <v:shapetype w14:anchorId="6AEA75F4" id="_x0000_t75" coordsize="21600,21600" o:spt="75" o:preferrelative="t" path="m@4@5l@4@11@9@11@9@5xe" filled="f" stroked="f">
+                <v:stroke joinstyle="miter"/>
+                <v:formulas>
+                  <v:f eqn="if lineDrawn pixelLineWidth 0"/>
+                  <v:f eqn="sum @0 1 0"/>
+                  <v:f eqn="sum 0 0 @1"/>
+                  <v:f eqn="prod @2 1 2"/>
+                  <v:f eqn="prod @3 21600 pixelWidth"/>
+                  <v:f eqn="prod @3 21600 pixelHeight"/>
+                  <v:f eqn="sum @0 0 1"/>
+                  <v:f eqn="prod @6 1 2"/>
+                  <v:f eqn="prod @7 21600 pixelWidth"/>
+                  <v:f eqn="sum @8 21600 0"/>
+                  <v:f eqn="prod @7 21600 pixelHeight"/>
+                  <v:f eqn="sum @10 21600 0"/>
+                </v:formulas>
+                <v:path o:extrusionok="f" gradientshapeok="t" o:connecttype="rect"/>
+                <o:lock v:ext="edit" aspectratio="t"/>
+              </v:shapetype>
+              <v:shape id="Ink 62" o:spid="_x0000_s1026" type="#_x0000_t75" style="position:absolute;margin-left:59.3pt;margin-top:-2.4pt;width:43.8pt;height:12.55pt;z-index:251717632;visibility:visible;mso-wrap-style:square;mso-wrap-distance-left:9pt;mso-wrap-distance-top:0;mso-wrap-distance-right:9pt;mso-wrap-distance-bottom:0;mso-position-horizontal:absolute;mso-position-horizontal-relative:text;mso-position-vertical:absolute;mso-position-vertical-relative:text" o:gfxdata="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">
+                <v:imagedata r:id="rId8" o:title=""/>
+              </v:shape>
+            </w:pict>
+          </mc:Fallback>
+        </mc:AlternateContent>
+      </w:r>
+    </w:p>
+    <w:p>
+      <w:pPr>
+        <w:rPr>
+          <w:rFonts w:eastAsiaTheme="minorEastAsia"/>
+          <w:lang w:val="en-US"/>
+        </w:rPr>
+      </w:pPr>
+      <w:r>
+        <w:rPr>
+          <w:rFonts w:eastAsiaTheme="minorEastAsia"/>
+          <w:noProof/>
+          <w:lang w:val="en-US"/>
+        </w:rPr>
+        <mc:AlternateContent>
+          <mc:Choice Requires="wpi">
+            <w:drawing>
+              <wp:anchor distT="0" distB="0" distL="114300" distR="114300" simplePos="0" relativeHeight="251729920" behindDoc="0" locked="0" layoutInCell="1" allowOverlap="1" wp14:anchorId="1C780606" wp14:editId="12817BFA">
+                <wp:simplePos x="0" y="0"/>
+                <wp:positionH relativeFrom="column">
+                  <wp:posOffset>3632200</wp:posOffset>
+                </wp:positionH>
+                <wp:positionV relativeFrom="paragraph">
+                  <wp:posOffset>-176530</wp:posOffset>
+                </wp:positionV>
+                <wp:extent cx="478965" cy="551815"/>
+                <wp:effectExtent l="38100" t="38100" r="35560" b="38735"/>
+                <wp:wrapNone/>
+                <wp:docPr id="972532812" name="Ink 74"/>
+                <wp:cNvGraphicFramePr/>
+                <a:graphic xmlns:a="http://schemas.openxmlformats.org/drawingml/2006/main">
+                  <a:graphicData uri="http://schemas.microsoft.com/office/word/2010/wordprocessingInk">
+                    <w14:contentPart bwMode="auto" r:id="rId9">
+                      <w14:nvContentPartPr>
+                        <w14:cNvContentPartPr/>
+                      </w14:nvContentPartPr>
+                      <w14:xfrm>
+                        <a:off x="0" y="0"/>
+                        <a:ext cx="478965" cy="551815"/>
+                      </w14:xfrm>
+                    </w14:contentPart>
+                  </a:graphicData>
+                </a:graphic>
+              </wp:anchor>
+            </w:drawing>
+          </mc:Choice>
+          <mc:Fallback>
+            <w:pict>
+              <v:shape w14:anchorId="6F8FB935" id="Ink 74" o:spid="_x0000_s1026" type="#_x0000_t75" style="position:absolute;margin-left:285.5pt;margin-top:-14.4pt;width:38.7pt;height:44.4pt;z-index:251729920;visibility:visible;mso-wrap-style:square;mso-wrap-distance-left:9pt;mso-wrap-distance-top:0;mso-wrap-distance-right:9pt;mso-wrap-distance-bottom:0;mso-position-horizontal:absolute;mso-position-horizontal-relative:text;mso-position-vertical:absolute;mso-position-vertical-relative:text" o:gfxdata="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">
+                <v:imagedata r:id="rId10" o:title=""/>
+              </v:shape>
+            </w:pict>
+          </mc:Fallback>
+        </mc:AlternateContent>
+      </w:r>
+      <w:r>
+        <w:rPr>
+          <w:rFonts w:eastAsiaTheme="minorEastAsia"/>
+          <w:noProof/>
+          <w:lang w:val="en-US"/>
+        </w:rPr>
+        <mc:AlternateContent>
+          <mc:Choice Requires="wpi">
+            <w:drawing>
+              <wp:anchor distT="0" distB="0" distL="114300" distR="114300" simplePos="0" relativeHeight="251708416" behindDoc="0" locked="0" layoutInCell="1" allowOverlap="1" wp14:anchorId="657BBDAF" wp14:editId="68D1866F">
+                <wp:simplePos x="0" y="0"/>
+                <wp:positionH relativeFrom="column">
+                  <wp:posOffset>1289050</wp:posOffset>
+                </wp:positionH>
+                <wp:positionV relativeFrom="paragraph">
+                  <wp:posOffset>46990</wp:posOffset>
+                </wp:positionV>
+                <wp:extent cx="108720" cy="457880"/>
+                <wp:effectExtent l="38100" t="38100" r="24765" b="37465"/>
+                <wp:wrapNone/>
+                <wp:docPr id="350724334" name="Ink 53"/>
+                <wp:cNvGraphicFramePr/>
+                <a:graphic xmlns:a="http://schemas.openxmlformats.org/drawingml/2006/main">
+                  <a:graphicData uri="http://schemas.microsoft.com/office/word/2010/wordprocessingInk">
+                    <w14:contentPart bwMode="auto" r:id="rId11">
+                      <w14:nvContentPartPr>
+                        <w14:cNvContentPartPr/>
+                      </w14:nvContentPartPr>
+                      <w14:xfrm>
+                        <a:off x="0" y="0"/>
+                        <a:ext cx="108720" cy="457880"/>
+                      </w14:xfrm>
+                    </w14:contentPart>
+                  </a:graphicData>
+                </a:graphic>
+              </wp:anchor>
+            </w:drawing>
+          </mc:Choice>
+          <mc:Fallback>
+            <w:pict>
+              <v:shape w14:anchorId="63BF6134" id="Ink 53" o:spid="_x0000_s1026" type="#_x0000_t75" style="position:absolute;margin-left:101pt;margin-top:3.2pt;width:9.5pt;height:37pt;z-index:251708416;visibility:visible;mso-wrap-style:square;mso-wrap-distance-left:9pt;mso-wrap-distance-top:0;mso-wrap-distance-right:9pt;mso-wrap-distance-bottom:0;mso-position-horizontal:absolute;mso-position-horizontal-relative:text;mso-position-vertical:absolute;mso-position-vertical-relative:text" o:gfxdata="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">
+                <v:imagedata r:id="rId12" o:title=""/>
+              </v:shape>
+            </w:pict>
+          </mc:Fallback>
+        </mc:AlternateContent>
+      </w:r>
+      <w:r>
+        <w:rPr>
+          <w:rFonts w:eastAsiaTheme="minorEastAsia"/>
+          <w:lang w:val="en-US"/>
+        </w:rPr>
+        <w:t xml:space="preserve"> </w:t>
+      </w:r>
+      <w:r>
+        <w:rPr>
+          <w:noProof/>
+          <w:lang w:val="en-US"/>
+        </w:rPr>
+        <mc:AlternateContent>
+          <mc:Choice Requires="wpi">
+            <w:drawing>
+              <wp:anchor distT="0" distB="0" distL="114300" distR="114300" simplePos="0" relativeHeight="251705344" behindDoc="0" locked="0" layoutInCell="1" allowOverlap="1" wp14:anchorId="1410C76E" wp14:editId="3F1F8A4C">
+                <wp:simplePos x="0" y="0"/>
+                <wp:positionH relativeFrom="column">
+                  <wp:posOffset>837565</wp:posOffset>
+                </wp:positionH>
+                <wp:positionV relativeFrom="paragraph">
+                  <wp:posOffset>598170</wp:posOffset>
+                </wp:positionV>
+                <wp:extent cx="434065" cy="125730"/>
+                <wp:effectExtent l="38100" t="38100" r="42545" b="45720"/>
+                <wp:wrapNone/>
+                <wp:docPr id="574207860" name="Ink 50"/>
+                <wp:cNvGraphicFramePr/>
+                <a:graphic xmlns:a="http://schemas.openxmlformats.org/drawingml/2006/main">
+                  <a:graphicData uri="http://schemas.microsoft.com/office/word/2010/wordprocessingInk">
+                    <w14:contentPart bwMode="auto" r:id="rId13">
+                      <w14:nvContentPartPr>
+                        <w14:cNvContentPartPr/>
+                      </w14:nvContentPartPr>
+                      <w14:xfrm>
+                        <a:off x="0" y="0"/>
+                        <a:ext cx="434065" cy="125730"/>
+                      </w14:xfrm>
+                    </w14:contentPart>
+                  </a:graphicData>
+                </a:graphic>
+              </wp:anchor>
+            </w:drawing>
+          </mc:Choice>
+          <mc:Fallback>
+            <w:pict>
+              <v:shape w14:anchorId="76E589E2" id="Ink 50" o:spid="_x0000_s1026" type="#_x0000_t75" style="position:absolute;margin-left:65.45pt;margin-top:46.6pt;width:35.2pt;height:10.85pt;z-index:251705344;visibility:visible;mso-wrap-style:square;mso-wrap-distance-left:9pt;mso-wrap-distance-top:0;mso-wrap-distance-right:9pt;mso-wrap-distance-bottom:0;mso-position-horizontal:absolute;mso-position-horizontal-relative:text;mso-position-vertical:absolute;mso-position-vertical-relative:text" o:gfxdata="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">
+                <v:imagedata r:id="rId14" o:title=""/>
+              </v:shape>
+            </w:pict>
+          </mc:Fallback>
+        </mc:AlternateContent>
+      </w:r>
+      <w:r>
+        <w:rPr>
+          <w:noProof/>
+          <w:lang w:val="en-US"/>
+        </w:rPr>
+        <mc:AlternateContent>
+          <mc:Choice Requires="wpi">
+            <w:drawing>
+              <wp:anchor distT="0" distB="0" distL="114300" distR="114300" simplePos="0" relativeHeight="251694080" behindDoc="0" locked="0" layoutInCell="1" allowOverlap="1" wp14:anchorId="77FFD496" wp14:editId="7ED55C5E">
+                <wp:simplePos x="0" y="0"/>
+                <wp:positionH relativeFrom="column">
+                  <wp:posOffset>802791</wp:posOffset>
+                </wp:positionH>
+                <wp:positionV relativeFrom="paragraph">
+                  <wp:posOffset>593839</wp:posOffset>
+                </wp:positionV>
+                <wp:extent cx="360" cy="105120"/>
+                <wp:effectExtent l="38100" t="38100" r="38100" b="47625"/>
+                <wp:wrapNone/>
+                <wp:docPr id="1065336863" name="Ink 39"/>
+                <wp:cNvGraphicFramePr/>
+                <a:graphic xmlns:a="http://schemas.openxmlformats.org/drawingml/2006/main">
+                  <a:graphicData uri="http://schemas.microsoft.com/office/word/2010/wordprocessingInk">
+                    <w14:contentPart bwMode="auto" r:id="rId15">
+                      <w14:nvContentPartPr>
+                        <w14:cNvContentPartPr/>
+                      </w14:nvContentPartPr>
+                      <w14:xfrm>
+                        <a:off x="0" y="0"/>
+                        <a:ext cx="360" cy="105120"/>
+                      </w14:xfrm>
+                    </w14:contentPart>
+                  </a:graphicData>
+                </a:graphic>
+              </wp:anchor>
+            </w:drawing>
+          </mc:Choice>
+          <mc:Fallback>
+            <w:pict>
+              <v:shape w14:anchorId="09F4FAB9" id="Ink 39" o:spid="_x0000_s1026" type="#_x0000_t75" style="position:absolute;margin-left:62.7pt;margin-top:46.25pt;width:1.05pt;height:9.3pt;z-index:251694080;visibility:visible;mso-wrap-style:square;mso-wrap-distance-left:9pt;mso-wrap-distance-top:0;mso-wrap-distance-right:9pt;mso-wrap-distance-bottom:0;mso-position-horizontal:absolute;mso-position-horizontal-relative:text;mso-position-vertical:absolute;mso-position-vertical-relative:text" o:gfxdata="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">
+                <v:imagedata r:id="rId16" o:title=""/>
+              </v:shape>
+            </w:pict>
+          </mc:Fallback>
+        </mc:AlternateContent>
+      </w:r>
+      <w:r>
+        <w:rPr>
+          <w:noProof/>
+          <w:lang w:val="en-US"/>
+        </w:rPr>
+        <mc:AlternateContent>
+          <mc:Choice Requires="wpi">
+            <w:drawing>
+              <wp:anchor distT="0" distB="0" distL="114300" distR="114300" simplePos="0" relativeHeight="251693056" behindDoc="0" locked="0" layoutInCell="1" allowOverlap="1" wp14:anchorId="2A269870" wp14:editId="16958554">
+                <wp:simplePos x="0" y="0"/>
+                <wp:positionH relativeFrom="column">
+                  <wp:posOffset>3868420</wp:posOffset>
+                </wp:positionH>
+                <wp:positionV relativeFrom="paragraph">
+                  <wp:posOffset>587375</wp:posOffset>
+                </wp:positionV>
+                <wp:extent cx="668380" cy="116840"/>
+                <wp:effectExtent l="38100" t="38100" r="36830" b="35560"/>
+                <wp:wrapNone/>
+                <wp:docPr id="1370654689" name="Ink 38"/>
+                <wp:cNvGraphicFramePr/>
+                <a:graphic xmlns:a="http://schemas.openxmlformats.org/drawingml/2006/main">
+                  <a:graphicData uri="http://schemas.microsoft.com/office/word/2010/wordprocessingInk">
+                    <w14:contentPart bwMode="auto" r:id="rId17">
+                      <w14:nvContentPartPr>
+                        <w14:cNvContentPartPr/>
+                      </w14:nvContentPartPr>
+                      <w14:xfrm>
+                        <a:off x="0" y="0"/>
+                        <a:ext cx="668380" cy="116840"/>
+                      </w14:xfrm>
+                    </w14:contentPart>
+                  </a:graphicData>
+                </a:graphic>
+              </wp:anchor>
+            </w:drawing>
+          </mc:Choice>
+          <mc:Fallback>
+            <w:pict>
+              <v:shape w14:anchorId="7D4632C7" id="Ink 38" o:spid="_x0000_s1026" type="#_x0000_t75" style="position:absolute;margin-left:304.1pt;margin-top:45.75pt;width:53.65pt;height:10.15pt;z-index:251693056;visibility:visible;mso-wrap-style:square;mso-wrap-distance-left:9pt;mso-wrap-distance-top:0;mso-wrap-distance-right:9pt;mso-wrap-distance-bottom:0;mso-position-horizontal:absolute;mso-position-horizontal-relative:text;mso-position-vertical:absolute;mso-position-vertical-relative:text" o:gfxdata="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">
+                <v:imagedata r:id="rId18" o:title=""/>
+              </v:shape>
+            </w:pict>
+          </mc:Fallback>
+        </mc:AlternateContent>
+      </w:r>
+      <w:r>
+        <w:rPr>
+          <w:noProof/>
+          <w:lang w:val="en-US"/>
+        </w:rPr>
+        <mc:AlternateContent>
+          <mc:Choice Requires="wpi">
+            <w:drawing>
+              <wp:anchor distT="0" distB="0" distL="114300" distR="114300" simplePos="0" relativeHeight="251679744" behindDoc="0" locked="0" layoutInCell="1" allowOverlap="1" wp14:anchorId="6B33F470" wp14:editId="28B14577">
+                <wp:simplePos x="0" y="0"/>
+                <wp:positionH relativeFrom="column">
+                  <wp:posOffset>2063151</wp:posOffset>
+                </wp:positionH>
+                <wp:positionV relativeFrom="paragraph">
+                  <wp:posOffset>623359</wp:posOffset>
+                </wp:positionV>
+                <wp:extent cx="360" cy="96120"/>
+                <wp:effectExtent l="38100" t="38100" r="38100" b="37465"/>
+                <wp:wrapNone/>
+                <wp:docPr id="1988984344" name="Ink 25"/>
+                <wp:cNvGraphicFramePr/>
+                <a:graphic xmlns:a="http://schemas.openxmlformats.org/drawingml/2006/main">
+                  <a:graphicData uri="http://schemas.microsoft.com/office/word/2010/wordprocessingInk">
+                    <w14:contentPart bwMode="auto" r:id="rId19">
+                      <w14:nvContentPartPr>
+                        <w14:cNvContentPartPr/>
+                      </w14:nvContentPartPr>
+                      <w14:xfrm>
+                        <a:off x="0" y="0"/>
+                        <a:ext cx="360" cy="96120"/>
+                      </w14:xfrm>
+                    </w14:contentPart>
+                  </a:graphicData>
+                </a:graphic>
+              </wp:anchor>
+            </w:drawing>
+          </mc:Choice>
+          <mc:Fallback>
+            <w:pict>
+              <v:shape w14:anchorId="4EDEE132" id="Ink 25" o:spid="_x0000_s1026" type="#_x0000_t75" style="position:absolute;margin-left:161.95pt;margin-top:48.6pt;width:1.05pt;height:8.55pt;z-index:251679744;visibility:visible;mso-wrap-style:square;mso-wrap-distance-left:9pt;mso-wrap-distance-top:0;mso-wrap-distance-right:9pt;mso-wrap-distance-bottom:0;mso-position-horizontal:absolute;mso-position-horizontal-relative:text;mso-position-vertical:absolute;mso-position-vertical-relative:text" o:gfxdata="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">
+                <v:imagedata r:id="rId20" o:title=""/>
+              </v:shape>
+            </w:pict>
+          </mc:Fallback>
+        </mc:AlternateContent>
+      </w:r>
+      <w:r>
+        <w:rPr>
+          <w:noProof/>
+          <w:lang w:val="en-US"/>
+        </w:rPr>
+        <mc:AlternateContent>
+          <mc:Choice Requires="wpi">
+            <w:drawing>
+              <wp:anchor distT="0" distB="0" distL="114300" distR="114300" simplePos="0" relativeHeight="251678720" behindDoc="0" locked="0" layoutInCell="1" allowOverlap="1" wp14:anchorId="56D08829" wp14:editId="3DA2CC50">
+                <wp:simplePos x="0" y="0"/>
+                <wp:positionH relativeFrom="column">
+                  <wp:posOffset>3651831</wp:posOffset>
+                </wp:positionH>
+                <wp:positionV relativeFrom="paragraph">
+                  <wp:posOffset>459199</wp:posOffset>
+                </wp:positionV>
+                <wp:extent cx="6120" cy="252000"/>
+                <wp:effectExtent l="38100" t="38100" r="51435" b="53340"/>
+                <wp:wrapNone/>
+                <wp:docPr id="1391776493" name="Ink 24"/>
+                <wp:cNvGraphicFramePr/>
+                <a:graphic xmlns:a="http://schemas.openxmlformats.org/drawingml/2006/main">
+                  <a:graphicData uri="http://schemas.microsoft.com/office/word/2010/wordprocessingInk">
+                    <w14:contentPart bwMode="auto" r:id="rId21">
+                      <w14:nvContentPartPr>
+                        <w14:cNvContentPartPr/>
+                      </w14:nvContentPartPr>
+                      <w14:xfrm>
+                        <a:off x="0" y="0"/>
+                        <a:ext cx="6120" cy="252000"/>
+                      </w14:xfrm>
+                    </w14:contentPart>
+                  </a:graphicData>
+                </a:graphic>
+              </wp:anchor>
+            </w:drawing>
+          </mc:Choice>
+          <mc:Fallback>
+            <w:pict>
+              <v:shape w14:anchorId="5E631D47" id="Ink 24" o:spid="_x0000_s1026" type="#_x0000_t75" style="position:absolute;margin-left:287.05pt;margin-top:35.65pt;width:1.5pt;height:20.85pt;z-index:251678720;visibility:visible;mso-wrap-style:square;mso-wrap-distance-left:9pt;mso-wrap-distance-top:0;mso-wrap-distance-right:9pt;mso-wrap-distance-bottom:0;mso-position-horizontal:absolute;mso-position-horizontal-relative:text;mso-position-vertical:absolute;mso-position-vertical-relative:text" o:gfxdata="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">
+                <v:imagedata r:id="rId22" o:title=""/>
+              </v:shape>
+            </w:pict>
+          </mc:Fallback>
+        </mc:AlternateContent>
+      </w:r>
+      <w:r>
+        <w:rPr>
+          <w:noProof/>
+          <w:lang w:val="en-US"/>
+        </w:rPr>
+        <mc:AlternateContent>
+          <mc:Choice Requires="wpi">
+            <w:drawing>
+              <wp:anchor distT="0" distB="0" distL="114300" distR="114300" simplePos="0" relativeHeight="251677696" behindDoc="0" locked="0" layoutInCell="1" allowOverlap="1" wp14:anchorId="07EF072B" wp14:editId="51368D98">
+                <wp:simplePos x="0" y="0"/>
+                <wp:positionH relativeFrom="column">
+                  <wp:posOffset>2637155</wp:posOffset>
+                </wp:positionH>
+                <wp:positionV relativeFrom="paragraph">
+                  <wp:posOffset>41275</wp:posOffset>
+                </wp:positionV>
+                <wp:extent cx="334370" cy="131445"/>
+                <wp:effectExtent l="38100" t="38100" r="8890" b="40005"/>
+                <wp:wrapNone/>
+                <wp:docPr id="1343042613" name="Ink 23"/>
+                <wp:cNvGraphicFramePr/>
+                <a:graphic xmlns:a="http://schemas.openxmlformats.org/drawingml/2006/main">
+                  <a:graphicData uri="http://schemas.microsoft.com/office/word/2010/wordprocessingInk">
+                    <w14:contentPart bwMode="auto" r:id="rId23">
+                      <w14:nvContentPartPr>
+                        <w14:cNvContentPartPr/>
+                      </w14:nvContentPartPr>
+                      <w14:xfrm>
+                        <a:off x="0" y="0"/>
+                        <a:ext cx="334370" cy="131445"/>
+                      </w14:xfrm>
+                    </w14:contentPart>
+                  </a:graphicData>
+                </a:graphic>
+              </wp:anchor>
+            </w:drawing>
+          </mc:Choice>
+          <mc:Fallback>
+            <w:pict>
+              <v:shape w14:anchorId="15202CC3" id="Ink 23" o:spid="_x0000_s1026" type="#_x0000_t75" style="position:absolute;margin-left:207.15pt;margin-top:2.75pt;width:27.35pt;height:11.3pt;z-index:251677696;visibility:visible;mso-wrap-style:square;mso-wrap-distance-left:9pt;mso-wrap-distance-top:0;mso-wrap-distance-right:9pt;mso-wrap-distance-bottom:0;mso-position-horizontal:absolute;mso-position-horizontal-relative:text;mso-position-vertical:absolute;mso-position-vertical-relative:text" o:gfxdata="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">
+                <v:imagedata r:id="rId24" o:title=""/>
+              </v:shape>
+            </w:pict>
+          </mc:Fallback>
+        </mc:AlternateContent>
+      </w:r>
+      <w:r>
+        <w:rPr>
+          <w:noProof/>
+          <w:lang w:val="en-US"/>
+        </w:rPr>
+        <mc:AlternateContent>
+          <mc:Choice Requires="wpi">
+            <w:drawing>
+              <wp:anchor distT="0" distB="0" distL="114300" distR="114300" simplePos="0" relativeHeight="251666432" behindDoc="0" locked="0" layoutInCell="1" allowOverlap="1" wp14:anchorId="672AC975" wp14:editId="4B26DE5D">
+                <wp:simplePos x="0" y="0"/>
+                <wp:positionH relativeFrom="column">
+                  <wp:posOffset>1295271</wp:posOffset>
+                </wp:positionH>
+                <wp:positionV relativeFrom="paragraph">
+                  <wp:posOffset>-462844</wp:posOffset>
+                </wp:positionV>
+                <wp:extent cx="2919960" cy="1075320"/>
+                <wp:effectExtent l="38100" t="38100" r="33020" b="48895"/>
+                <wp:wrapNone/>
+                <wp:docPr id="1271419577" name="Ink 12"/>
+                <wp:cNvGraphicFramePr/>
+                <a:graphic xmlns:a="http://schemas.openxmlformats.org/drawingml/2006/main">
+                  <a:graphicData uri="http://schemas.microsoft.com/office/word/2010/wordprocessingInk">
+                    <w14:contentPart bwMode="auto" r:id="rId25">
+                      <w14:nvContentPartPr>
+                        <w14:cNvContentPartPr/>
+                      </w14:nvContentPartPr>
+                      <w14:xfrm>
+                        <a:off x="0" y="0"/>
+                        <a:ext cx="2919960" cy="1075320"/>
+                      </w14:xfrm>
+                    </w14:contentPart>
+                  </a:graphicData>
+                </a:graphic>
+              </wp:anchor>
+            </w:drawing>
+          </mc:Choice>
+          <mc:Fallback>
+            <w:pict>
+              <v:shape w14:anchorId="6713A64C" id="Ink 12" o:spid="_x0000_s1026" type="#_x0000_t75" style="position:absolute;margin-left:101.5pt;margin-top:-36.95pt;width:230.9pt;height:85.65pt;z-index:251666432;visibility:visible;mso-wrap-style:square;mso-wrap-distance-left:9pt;mso-wrap-distance-top:0;mso-wrap-distance-right:9pt;mso-wrap-distance-bottom:0;mso-position-horizontal:absolute;mso-position-horizontal-relative:text;mso-position-vertical:absolute;mso-position-vertical-relative:text" o:gfxdata="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">
+                <v:imagedata r:id="rId26" o:title=""/>
+              </v:shape>
+            </w:pict>
+          </mc:Fallback>
+        </mc:AlternateContent>
+      </w:r>
+      <w:r>
+        <w:rPr>
+          <w:noProof/>
+          <w:lang w:val="en-US"/>
+        </w:rPr>
+        <mc:AlternateContent>
+          <mc:Choice Requires="wpi">
+            <w:drawing>
+              <wp:anchor distT="0" distB="0" distL="114300" distR="114300" simplePos="0" relativeHeight="251665408" behindDoc="0" locked="0" layoutInCell="1" allowOverlap="1" wp14:anchorId="0F5F6AAB" wp14:editId="66A587CA">
+                <wp:simplePos x="0" y="0"/>
+                <wp:positionH relativeFrom="column">
+                  <wp:posOffset>2779395</wp:posOffset>
+                </wp:positionH>
+                <wp:positionV relativeFrom="paragraph">
+                  <wp:posOffset>722630</wp:posOffset>
+                </wp:positionV>
+                <wp:extent cx="140040" cy="354455"/>
+                <wp:effectExtent l="38100" t="38100" r="50800" b="45720"/>
+                <wp:wrapNone/>
+                <wp:docPr id="1287365604" name="Ink 8"/>
+                <wp:cNvGraphicFramePr/>
+                <a:graphic xmlns:a="http://schemas.openxmlformats.org/drawingml/2006/main">
+                  <a:graphicData uri="http://schemas.microsoft.com/office/word/2010/wordprocessingInk">
+                    <w14:contentPart bwMode="auto" r:id="rId27">
+                      <w14:nvContentPartPr>
+                        <w14:cNvContentPartPr/>
+                      </w14:nvContentPartPr>
+                      <w14:xfrm>
+                        <a:off x="0" y="0"/>
+                        <a:ext cx="140040" cy="354455"/>
+                      </w14:xfrm>
+                    </w14:contentPart>
+                  </a:graphicData>
+                </a:graphic>
+              </wp:anchor>
+            </w:drawing>
+          </mc:Choice>
+          <mc:Fallback>
+            <w:pict>
+              <v:shape w14:anchorId="61B6020E" id="Ink 8" o:spid="_x0000_s1026" type="#_x0000_t75" style="position:absolute;margin-left:218.35pt;margin-top:56.4pt;width:12.05pt;height:28.85pt;z-index:251665408;visibility:visible;mso-wrap-style:square;mso-wrap-distance-left:9pt;mso-wrap-distance-top:0;mso-wrap-distance-right:9pt;mso-wrap-distance-bottom:0;mso-position-horizontal:absolute;mso-position-horizontal-relative:text;mso-position-vertical:absolute;mso-position-vertical-relative:text" o:gfxdata="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">
+                <v:imagedata r:id="rId28" o:title=""/>
+              </v:shape>
+            </w:pict>
+          </mc:Fallback>
+        </mc:AlternateContent>
+      </w:r>
+      <w:r>
+        <w:rPr>
+          <w:noProof/>
+          <w:lang w:val="en-US"/>
+        </w:rPr>
+        <mc:AlternateContent>
+          <mc:Choice Requires="wpi">
+            <w:drawing>
+              <wp:anchor distT="0" distB="0" distL="114300" distR="114300" simplePos="0" relativeHeight="251660288" behindDoc="0" locked="0" layoutInCell="1" allowOverlap="1" wp14:anchorId="63F7E908" wp14:editId="45337F31">
+                <wp:simplePos x="0" y="0"/>
+                <wp:positionH relativeFrom="column">
+                  <wp:posOffset>1365831</wp:posOffset>
+                </wp:positionH>
+                <wp:positionV relativeFrom="paragraph">
+                  <wp:posOffset>752045</wp:posOffset>
+                </wp:positionV>
+                <wp:extent cx="2913480" cy="12240"/>
+                <wp:effectExtent l="38100" t="38100" r="39370" b="45085"/>
+                <wp:wrapNone/>
+                <wp:docPr id="468398944" name="Ink 2"/>
+                <wp:cNvGraphicFramePr/>
+                <a:graphic xmlns:a="http://schemas.openxmlformats.org/drawingml/2006/main">
+                  <a:graphicData uri="http://schemas.microsoft.com/office/word/2010/wordprocessingInk">
+                    <w14:contentPart bwMode="auto" r:id="rId29">
+                      <w14:nvContentPartPr>
+                        <w14:cNvContentPartPr/>
+                      </w14:nvContentPartPr>
+                      <w14:xfrm>
+                        <a:off x="0" y="0"/>
+                        <a:ext cx="2913480" cy="12240"/>
+                      </w14:xfrm>
+                    </w14:contentPart>
+                  </a:graphicData>
+                </a:graphic>
+              </wp:anchor>
+            </w:drawing>
+          </mc:Choice>
+          <mc:Fallback>
+            <w:pict>
+              <v:shape w14:anchorId="0318B6E6" id="Ink 2" o:spid="_x0000_s1026" type="#_x0000_t75" style="position:absolute;margin-left:107.05pt;margin-top:58.7pt;width:230.35pt;height:1.95pt;z-index:251660288;visibility:visible;mso-wrap-style:square;mso-wrap-distance-left:9pt;mso-wrap-distance-top:0;mso-wrap-distance-right:9pt;mso-wrap-distance-bottom:0;mso-position-horizontal:absolute;mso-position-horizontal-relative:text;mso-position-vertical:absolute;mso-position-vertical-relative:text" o:gfxdata="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">
+                <v:imagedata r:id="rId30" o:title=""/>
+              </v:shape>
+            </w:pict>
+          </mc:Fallback>
+        </mc:AlternateContent>
+      </w:r>
+    </w:p>
+    <w:p>
+      <w:pPr>
+        <w:rPr>
+          <w:rFonts w:eastAsiaTheme="minorEastAsia"/>
+          <w:lang w:val="en-US"/>
+        </w:rPr>
+      </w:pPr>
+    </w:p>
+    <w:p>
+      <w:pPr>
+        <w:rPr>
+          <w:rFonts w:eastAsiaTheme="minorEastAsia"/>
+          <w:lang w:val="en-US"/>
+        </w:rPr>
+      </w:pPr>
+    </w:p>
+    <w:p>
+      <w:pPr>
+        <w:rPr>
+          <w:rFonts w:eastAsiaTheme="minorEastAsia"/>
+          <w:lang w:val="en-US"/>
+        </w:rPr>
+      </w:pPr>
+    </w:p>
+    <w:p>
+      <w:pPr>
+        <w:rPr>
+          <w:rFonts w:eastAsiaTheme="minorEastAsia"/>
+          <w:lang w:val="en-US"/>
+        </w:rPr>
+      </w:pPr>
+    </w:p>
+    <w:p>
+      <w:pPr>
+        <w:rPr>
+          <w:rFonts w:eastAsiaTheme="minorEastAsia"/>
+          <w:lang w:val="en-US"/>
+        </w:rPr>
+      </w:pPr>
+    </w:p>
+    <w:p>
+      <w:pPr>
+        <w:rPr>
+          <w:rFonts w:eastAsiaTheme="minorEastAsia"/>
+          <w:lang w:val="en-US"/>
+        </w:rPr>
+      </w:pPr>
+      <w:r>
+        <w:rPr>
+          <w:rFonts w:eastAsiaTheme="minorEastAsia"/>
+          <w:lang w:val="en-US"/>
+        </w:rPr>
+        <w:t>We know how much area of the distribution is covered by each standard deviation in a normal distribution.</w:t>
+      </w:r>
+    </w:p>
+    <w:p>
+      <w:pPr>
+        <w:rPr>
+          <w:rFonts w:eastAsiaTheme="minorEastAsia"/>
+          <w:lang w:val="en-US"/>
+        </w:rPr>
+      </w:pPr>
+      <w:r>
+        <w:rPr>
+          <w:rFonts w:eastAsiaTheme="minorEastAsia"/>
+          <w:lang w:val="en-US"/>
+        </w:rPr>
+        <w:t xml:space="preserve">We have to cover </w:t>
+      </w:r>
+      <w:r>
+        <w:rPr>
+          <w:rFonts w:eastAsiaTheme="minorEastAsia"/>
+          <w:lang w:val="en-US"/>
+        </w:rPr>
+        <w:t>75</w:t>
+      </w:r>
+      <w:r>
+        <w:rPr>
+          <w:rFonts w:eastAsiaTheme="minorEastAsia"/>
+          <w:lang w:val="en-US"/>
+        </w:rPr>
+        <w:t xml:space="preserve">% of the distribution. So on both ends, the probability would be </w:t>
+      </w:r>
+      <w:r>
+        <w:rPr>
+          <w:rFonts w:eastAsiaTheme="minorEastAsia"/>
+          <w:lang w:val="en-US"/>
+        </w:rPr>
+        <w:t>1</w:t>
+      </w:r>
+      <w:r>
+        <w:rPr>
+          <w:rFonts w:eastAsiaTheme="minorEastAsia"/>
+          <w:lang w:val="en-US"/>
+        </w:rPr>
+        <w:t>2.5% each.</w:t>
+      </w:r>
+    </w:p>
+    <w:p>
+      <w:pPr>
+        <w:rPr>
+          <w:rFonts w:eastAsiaTheme="minorEastAsia"/>
+          <w:lang w:val="en-US"/>
+        </w:rPr>
+      </w:pPr>
+      <w:r>
+        <w:rPr>
+          <w:rFonts w:eastAsiaTheme="minorEastAsia"/>
+          <w:lang w:val="en-US"/>
+        </w:rPr>
+        <w:t>If we get value within the confidence interval, we will state that the null hypothesis is accepted or that we fail to reject the null hypothesis.</w:t>
+      </w:r>
+      <w:r>
+        <w:rPr>
+          <w:rFonts w:eastAsiaTheme="minorEastAsia"/>
+          <w:lang w:val="en-US"/>
+        </w:rPr>
+        <w:tab/>
+      </w:r>
+    </w:p>
+    <w:p>
+      <w:pPr>
+        <w:rPr>
+          <w:rFonts w:eastAsiaTheme="minorEastAsia"/>
+          <w:lang w:val="en-US"/>
+        </w:rPr>
+      </w:pPr>
+      <w:r>
+        <w:rPr>
+          <w:rFonts w:eastAsiaTheme="minorEastAsia"/>
+          <w:lang w:val="en-US"/>
+        </w:rPr>
+        <w:t>If we fall in either of the extremes, we will reject the null hypothesis.</w:t>
+      </w:r>
+    </w:p>
+    <w:p>
+      <w:pPr>
+        <w:rPr>
+          <w:rFonts w:eastAsiaTheme="minorEastAsia"/>
+          <w:lang w:val="en-US"/>
+        </w:rPr>
+      </w:pPr>
+    </w:p>
+    <w:p>
+      <w:pPr>
+        <w:rPr>
+          <w:rFonts w:eastAsiaTheme="minorEastAsia"/>
+          <w:lang w:val="en-US"/>
+        </w:rPr>
+      </w:pPr>
+      <w:r>
+        <w:rPr>
+          <w:rFonts w:eastAsiaTheme="minorEastAsia"/>
+          <w:lang w:val="en-US"/>
+        </w:rPr>
+        <w:t>Calculating Z Score:</w:t>
+      </w:r>
+    </w:p>
+    <w:p>
+      <w:pPr>
+        <w:rPr>
+          <w:rFonts w:eastAsiaTheme="minorEastAsia"/>
+          <w:lang w:val="en-US"/>
+        </w:rPr>
+      </w:pPr>
+      <w:r>
+        <w:rPr>
+          <w:rFonts w:eastAsiaTheme="minorEastAsia"/>
+          <w:lang w:val="en-US"/>
+        </w:rPr>
+        <w:t>1 – 0.</w:t>
+      </w:r>
+      <w:r>
+        <w:rPr>
+          <w:rFonts w:eastAsiaTheme="minorEastAsia"/>
+          <w:lang w:val="en-US"/>
+        </w:rPr>
+        <w:t>1</w:t>
+      </w:r>
+      <w:r>
+        <w:rPr>
+          <w:rFonts w:eastAsiaTheme="minorEastAsia"/>
+          <w:lang w:val="en-US"/>
+        </w:rPr>
+        <w:t>25 = 0.</w:t>
+      </w:r>
+      <w:r>
+        <w:rPr>
+          <w:rFonts w:eastAsiaTheme="minorEastAsia"/>
+          <w:lang w:val="en-US"/>
+        </w:rPr>
+        <w:t>875</w:t>
+      </w:r>
+      <w:r>
+        <w:rPr>
+          <w:rFonts w:eastAsiaTheme="minorEastAsia"/>
+          <w:lang w:val="en-US"/>
+        </w:rPr>
+        <w:t xml:space="preserve"> = Area</w:t>
+      </w:r>
+    </w:p>
+    <w:p>
+      <w:pPr>
+        <w:rPr>
+          <w:rFonts w:eastAsiaTheme="minorEastAsia"/>
+          <w:lang w:val="en-US"/>
+        </w:rPr>
+      </w:pPr>
+      <w:r>
+        <w:rPr>
+          <w:rFonts w:eastAsiaTheme="minorEastAsia"/>
+          <w:lang w:val="en-US"/>
+        </w:rPr>
+        <w:t>Now we will refer to the Z table</w:t>
+      </w:r>
+    </w:p>
+    <w:p>
+      <w:pPr>
+        <w:rPr>
+          <w:rFonts w:eastAsiaTheme="minorEastAsia"/>
+          <w:lang w:val="en-US"/>
+        </w:rPr>
+      </w:pPr>
+      <w:r>
+        <w:rPr>
+          <w:rFonts w:eastAsiaTheme="minorEastAsia"/>
+          <w:lang w:val="en-US"/>
+        </w:rPr>
+        <w:t>We get the Z score = 1.</w:t>
+      </w:r>
+      <w:r>
+        <w:rPr>
+          <w:rFonts w:eastAsiaTheme="minorEastAsia"/>
+          <w:lang w:val="en-US"/>
+        </w:rPr>
+        <w:t>15</w:t>
+      </w:r>
+      <w:r>
+        <w:rPr>
+          <w:rFonts w:eastAsiaTheme="minorEastAsia"/>
+          <w:lang w:val="en-US"/>
+        </w:rPr>
+        <w:t xml:space="preserve"> after cross referencing with the table</w:t>
+      </w:r>
+    </w:p>
+    <w:p>
+      <w:pPr>
+        <w:rPr>
+          <w:rFonts w:eastAsiaTheme="minorEastAsia"/>
+          <w:lang w:val="en-US"/>
+        </w:rPr>
+      </w:pPr>
+      <w:r>
+        <w:rPr>
+          <w:rFonts w:eastAsiaTheme="minorEastAsia"/>
+          <w:lang w:val="en-US"/>
+        </w:rPr>
+        <w:t>If any value from the statistical analysis comes within this range of -1.</w:t>
+      </w:r>
+      <w:r>
+        <w:rPr>
+          <w:rFonts w:eastAsiaTheme="minorEastAsia"/>
+          <w:lang w:val="en-US"/>
+        </w:rPr>
+        <w:t>15</w:t>
+      </w:r>
+      <w:r>
+        <w:rPr>
+          <w:rFonts w:eastAsiaTheme="minorEastAsia"/>
+          <w:lang w:val="en-US"/>
+        </w:rPr>
+        <w:t xml:space="preserve"> to +1.</w:t>
+      </w:r>
+      <w:r>
+        <w:rPr>
+          <w:rFonts w:eastAsiaTheme="minorEastAsia"/>
+          <w:lang w:val="en-US"/>
+        </w:rPr>
+        <w:t>15</w:t>
+      </w:r>
+      <w:r>
+        <w:rPr>
+          <w:rFonts w:eastAsiaTheme="minorEastAsia"/>
+          <w:lang w:val="en-US"/>
+        </w:rPr>
+        <w:t>, then the null hypothesis is considered as true.</w:t>
+      </w:r>
+    </w:p>
+    <w:p>
+      <w:pPr>
+        <w:rPr>
+          <w:rFonts w:eastAsiaTheme="minorEastAsia"/>
+          <w:lang w:val="en-US"/>
+        </w:rPr>
+      </w:pPr>
+      <w:r>
+        <w:rPr>
+          <w:rFonts w:eastAsiaTheme="minorEastAsia"/>
+          <w:lang w:val="en-US"/>
+        </w:rPr>
+        <w:t>If it comes in the extreme ends, we will reject the null hypothesis.</w:t>
+      </w:r>
+    </w:p>
+    <w:p>
+      <w:pPr>
+        <w:rPr>
+          <w:rFonts w:eastAsiaTheme="minorEastAsia"/>
+          <w:lang w:val="en-US"/>
+        </w:rPr>
+      </w:pPr>
+      <w:r>
+        <w:rPr>
+          <w:rFonts w:eastAsiaTheme="minorEastAsia"/>
+          <w:lang w:val="en-US"/>
+        </w:rPr>
+        <w:t>If Z is less than -1.</w:t>
+      </w:r>
+      <w:r>
+        <w:rPr>
+          <w:rFonts w:eastAsiaTheme="minorEastAsia"/>
+          <w:lang w:val="en-US"/>
+        </w:rPr>
+        <w:t>15</w:t>
+      </w:r>
+      <w:r>
+        <w:rPr>
+          <w:rFonts w:eastAsiaTheme="minorEastAsia"/>
+          <w:lang w:val="en-US"/>
+        </w:rPr>
+        <w:t xml:space="preserve"> or greater than +1.</w:t>
+      </w:r>
+      <w:r>
+        <w:rPr>
+          <w:rFonts w:eastAsiaTheme="minorEastAsia"/>
+          <w:lang w:val="en-US"/>
+        </w:rPr>
+        <w:t>15</w:t>
+      </w:r>
+      <w:r>
+        <w:rPr>
+          <w:rFonts w:eastAsiaTheme="minorEastAsia"/>
+          <w:lang w:val="en-US"/>
+        </w:rPr>
+        <w:t>, then we have to reject the null hypothesis. Otherwise we accept it.</w:t>
+      </w:r>
+    </w:p>
+    <w:p>
+      <w:pPr>
+        <w:rPr>
+          <w:rFonts w:eastAsiaTheme="minorEastAsia"/>
+          <w:lang w:val="en-US"/>
+        </w:rPr>
+      </w:pPr>
+    </w:p>
+    <w:p>
+      <w:pPr>
+        <w:rPr>
+          <w:rFonts w:eastAsiaTheme="minorEastAsia"/>
+          <w:lang w:val="en-US"/>
+        </w:rPr>
+      </w:pPr>
+      <w:r>
+        <w:rPr>
+          <w:rFonts w:eastAsiaTheme="minorEastAsia"/>
+          <w:lang w:val="en-US"/>
+        </w:rPr>
+        <w:t>Z Test:</w:t>
+      </w:r>
+    </w:p>
+    <w:p>
+      <w:pPr>
+        <w:rPr>
+          <w:rFonts w:eastAsiaTheme="minorEastAsia"/>
+        </w:rPr>
+      </w:pPr>
+      <m:oMath>
+        <m:sSub>
+          <m:sSubPr>
+            <m:ctrlPr>
+              <w:rPr>
+                <w:rFonts w:ascii="Cambria Math" w:eastAsiaTheme="minorEastAsia" w:hAnsi="Cambria Math"/>
+                <w:i/>
+                <w:lang w:val="en-US"/>
+              </w:rPr>
+            </m:ctrlPr>
+          </m:sSubPr>
+          <m:e>
+            <m:r>
+              <w:rPr>
+                <w:rFonts w:ascii="Cambria Math" w:eastAsiaTheme="minorEastAsia" w:hAnsi="Cambria Math"/>
+                <w:lang w:val="en-US"/>
+              </w:rPr>
+              <m:t>Z</m:t>
+            </m:r>
+          </m:e>
+          <m:sub>
+            <m:r>
+              <w:rPr>
+                <w:rFonts w:ascii="Cambria Math" w:eastAsiaTheme="minorEastAsia" w:hAnsi="Cambria Math"/>
+                <w:lang w:val="en-US"/>
+              </w:rPr>
+              <m:t>d</m:t>
+            </m:r>
+          </m:sub>
+        </m:sSub>
+      </m:oMath>
+      <w:r>
+        <w:rPr>
+          <w:rFonts w:eastAsiaTheme="minorEastAsia"/>
+          <w:lang w:val="en-US"/>
+        </w:rPr>
+        <w:t xml:space="preserve"> = </w:t>
+      </w:r>
+      <m:oMath>
+        <m:f>
+          <m:fPr>
+            <m:ctrlPr>
+              <w:rPr>
+                <w:rFonts w:ascii="Cambria Math" w:eastAsiaTheme="minorEastAsia" w:hAnsi="Cambria Math"/>
+                <w:i/>
+                <w:lang w:val="en-US"/>
+              </w:rPr>
+            </m:ctrlPr>
+          </m:fPr>
+          <m:num>
+            <m:acc>
+              <m:accPr>
+                <m:chr m:val="̅"/>
+                <m:ctrlPr>
+                  <w:rPr>
+                    <w:rFonts w:ascii="Cambria Math" w:eastAsiaTheme="minorEastAsia" w:hAnsi="Cambria Math"/>
+                    <w:i/>
+                    <w:lang w:val="en-US"/>
+                  </w:rPr>
+                </m:ctrlPr>
+              </m:accPr>
+              <m:e>
+                <m:r>
+                  <w:rPr>
+                    <w:rFonts w:ascii="Cambria Math" w:eastAsiaTheme="minorEastAsia" w:hAnsi="Cambria Math"/>
+                    <w:lang w:val="en-US"/>
+                  </w:rPr>
+                  <m:t>x</m:t>
+                </m:r>
+              </m:e>
+            </m:acc>
+            <m:r>
+              <w:rPr>
+                <w:rFonts w:ascii="Cambria Math" w:eastAsiaTheme="minorEastAsia" w:hAnsi="Cambria Math"/>
+                <w:lang w:val="en-US"/>
+              </w:rPr>
+              <m:t>- μ</m:t>
+            </m:r>
+          </m:num>
+          <m:den>
+            <m:f>
+              <m:fPr>
+                <m:ctrlPr>
+                  <w:rPr>
+                    <w:rFonts w:ascii="Cambria Math" w:eastAsiaTheme="minorEastAsia" w:hAnsi="Cambria Math"/>
+                    <w:i/>
+                    <w:lang w:val="en-US"/>
+                  </w:rPr>
+                </m:ctrlPr>
+              </m:fPr>
+              <m:num>
+                <m:eqArr>
+                  <m:eqArrPr>
+                    <m:ctrlPr>
+                      <w:rPr>
+                        <w:rFonts w:ascii="Cambria Math" w:eastAsiaTheme="minorEastAsia" w:hAnsi="Cambria Math"/>
+                        <w:i/>
+                        <w:lang w:val="en-US"/>
+                      </w:rPr>
+                    </m:ctrlPr>
+                  </m:eqArrPr>
+                  <m:e/>
+                  <m:e>
+                    <m:r>
+                      <w:rPr>
+                        <w:rFonts w:ascii="Cambria Math" w:eastAsiaTheme="minorEastAsia" w:hAnsi="Cambria Math"/>
+                        <w:lang w:val="en-US"/>
+                      </w:rPr>
+                      <m:t>σ</m:t>
+                    </m:r>
+                  </m:e>
+                </m:eqArr>
+              </m:num>
+              <m:den>
+                <m:rad>
+                  <m:radPr>
+                    <m:degHide m:val="1"/>
+                    <m:ctrlPr>
+                      <w:rPr>
+                        <w:rFonts w:ascii="Cambria Math" w:eastAsiaTheme="minorEastAsia" w:hAnsi="Cambria Math"/>
+                        <w:i/>
+                        <w:lang w:val="en-US"/>
+                      </w:rPr>
+                    </m:ctrlPr>
+                  </m:radPr>
+                  <m:deg/>
+                  <m:e>
+                    <m:r>
+                      <w:rPr>
+                        <w:rFonts w:ascii="Cambria Math" w:eastAsiaTheme="minorEastAsia" w:hAnsi="Cambria Math"/>
+                        <w:lang w:val="en-US"/>
+                      </w:rPr>
+                      <m:t>n</m:t>
+                    </m:r>
+                  </m:e>
+                </m:rad>
+              </m:den>
+            </m:f>
+          </m:den>
+        </m:f>
+      </m:oMath>
+      <w:r>
+        <w:rPr>
+          <w:rFonts w:eastAsiaTheme="minorEastAsia"/>
+          <w:lang w:val="en-US"/>
+        </w:rPr>
+        <w:t xml:space="preserve"> = </w:t>
+      </w:r>
+      <m:oMath>
+        <m:f>
+          <m:fPr>
+            <m:ctrlPr>
+              <w:rPr>
+                <w:rFonts w:ascii="Cambria Math" w:eastAsiaTheme="minorEastAsia" w:hAnsi="Cambria Math"/>
+                <w:i/>
+                <w:lang w:val="en-US"/>
+              </w:rPr>
+            </m:ctrlPr>
+          </m:fPr>
+          <m:num>
+            <m:r>
+              <w:rPr>
+                <w:rFonts w:ascii="Cambria Math" w:eastAsiaTheme="minorEastAsia" w:hAnsi="Cambria Math"/>
+                <w:lang w:val="en-US"/>
+              </w:rPr>
+              <m:t>4.8</m:t>
+            </m:r>
+            <m:r>
+              <w:rPr>
+                <w:rFonts w:ascii="Cambria Math" w:eastAsiaTheme="minorEastAsia" w:hAnsi="Cambria Math"/>
+                <w:lang w:val="en-US"/>
+              </w:rPr>
+              <m:t>-</m:t>
+            </m:r>
+            <m:r>
+              <w:rPr>
+                <w:rFonts w:ascii="Cambria Math" w:eastAsiaTheme="minorEastAsia" w:hAnsi="Cambria Math"/>
+                <w:lang w:val="en-US"/>
+              </w:rPr>
+              <m:t>5</m:t>
+            </m:r>
+          </m:num>
+          <m:den>
+            <m:f>
+              <m:fPr>
+                <m:ctrlPr>
+                  <w:rPr>
+                    <w:rFonts w:ascii="Cambria Math" w:eastAsiaTheme="minorEastAsia" w:hAnsi="Cambria Math"/>
+                    <w:i/>
+                    <w:lang w:val="en-US"/>
+                  </w:rPr>
+                </m:ctrlPr>
+              </m:fPr>
+              <m:num>
+                <m:r>
+                  <w:rPr>
+                    <w:rFonts w:ascii="Cambria Math" w:eastAsiaTheme="minorEastAsia" w:hAnsi="Cambria Math"/>
+                    <w:lang w:val="en-US"/>
+                  </w:rPr>
+                  <m:t>0.5</m:t>
+                </m:r>
+              </m:num>
+              <m:den>
+                <m:rad>
+                  <m:radPr>
+                    <m:degHide m:val="1"/>
+                    <m:ctrlPr>
+                      <w:rPr>
+                        <w:rFonts w:ascii="Cambria Math" w:eastAsiaTheme="minorEastAsia" w:hAnsi="Cambria Math"/>
+                        <w:i/>
+                        <w:lang w:val="en-US"/>
+                      </w:rPr>
+                    </m:ctrlPr>
+                  </m:radPr>
+                  <m:deg/>
+                  <m:e>
+                    <m:r>
+                      <w:rPr>
+                        <w:rFonts w:ascii="Cambria Math" w:eastAsiaTheme="minorEastAsia" w:hAnsi="Cambria Math"/>
+                        <w:lang w:val="en-US"/>
+                      </w:rPr>
+                      <m:t>40</m:t>
+                    </m:r>
+                  </m:e>
+                </m:rad>
+              </m:den>
+            </m:f>
+          </m:den>
+        </m:f>
+      </m:oMath>
+      <w:r>
+        <w:rPr>
+          <w:rFonts w:eastAsiaTheme="minorEastAsia"/>
+          <w:lang w:val="en-US"/>
+        </w:rPr>
+        <w:t xml:space="preserve"> = </w:t>
+      </w:r>
+      <w:r>
+        <w:rPr>
+          <w:rFonts w:eastAsiaTheme="minorEastAsia"/>
+        </w:rPr>
+        <w:t>-0.0632</w:t>
+      </w:r>
+    </w:p>
+    <w:p>
+      <w:pPr>
+        <w:rPr>
+          <w:rFonts w:eastAsiaTheme="minorEastAsia"/>
+          <w:lang w:val="en-US"/>
+        </w:rPr>
+      </w:pPr>
+      <w:r>
+        <w:rPr>
+          <w:rFonts w:eastAsiaTheme="minorEastAsia"/>
+          <w:lang w:val="en-US"/>
+        </w:rPr>
+        <w:t xml:space="preserve">Since </w:t>
+      </w:r>
+      <w:r>
+        <w:rPr>
+          <w:rFonts w:eastAsiaTheme="minorEastAsia"/>
+        </w:rPr>
+        <w:t>-0.0632</w:t>
+      </w:r>
+      <w:r>
+        <w:rPr>
+          <w:rFonts w:eastAsiaTheme="minorEastAsia"/>
+          <w:lang w:val="en-US"/>
+        </w:rPr>
+        <w:t xml:space="preserve"> is greater than </w:t>
+      </w:r>
+      <w:r>
+        <w:rPr>
+          <w:rFonts w:eastAsiaTheme="minorEastAsia"/>
+          <w:lang w:val="en-US"/>
+        </w:rPr>
+        <w:t>-</w:t>
+      </w:r>
+      <w:r>
+        <w:rPr>
+          <w:rFonts w:eastAsiaTheme="minorEastAsia"/>
+          <w:lang w:val="en-US"/>
+        </w:rPr>
+        <w:t>1.</w:t>
+      </w:r>
+      <w:r>
+        <w:rPr>
+          <w:rFonts w:eastAsiaTheme="minorEastAsia"/>
+          <w:lang w:val="en-US"/>
+        </w:rPr>
+        <w:t>15</w:t>
+      </w:r>
+      <w:r>
+        <w:rPr>
+          <w:rFonts w:eastAsiaTheme="minorEastAsia"/>
+          <w:lang w:val="en-US"/>
+        </w:rPr>
+        <w:t xml:space="preserve">, </w:t>
+      </w:r>
+      <w:r>
+        <w:rPr>
+          <w:rFonts w:eastAsiaTheme="minorEastAsia"/>
+          <w:lang w:val="en-US"/>
+        </w:rPr>
+        <w:t>we fail to reject the null hypothesis.</w:t>
+      </w:r>
+    </w:p>
+    <w:p>
+      <w:pPr>
+        <w:rPr>
+          <w:rFonts w:eastAsiaTheme="minorEastAsia"/>
+          <w:lang w:val="en-US"/>
+        </w:rPr>
+      </w:pPr>
+      <w:r>
+        <w:rPr>
+          <w:rFonts w:eastAsiaTheme="minorEastAsia"/>
+          <w:lang w:val="en-US"/>
+        </w:rPr>
+        <w:t xml:space="preserve">Hence we can confirm P </w:t>
+      </w:r>
+      <w:r>
+        <w:rPr>
+          <w:rFonts w:eastAsiaTheme="minorEastAsia"/>
+          <w:lang w:val="en-US"/>
+        </w:rPr>
+        <w:t>is not less than</w:t>
+      </w:r>
+      <w:r>
+        <w:rPr>
+          <w:rFonts w:eastAsiaTheme="minorEastAsia"/>
+          <w:lang w:val="en-US"/>
+        </w:rPr>
+        <w:t xml:space="preserve"> 0.</w:t>
+      </w:r>
+      <w:r>
+        <w:rPr>
+          <w:rFonts w:eastAsiaTheme="minorEastAsia"/>
+          <w:lang w:val="en-US"/>
+        </w:rPr>
+        <w:t>25</w:t>
+      </w:r>
+      <w:r>
+        <w:rPr>
+          <w:rFonts w:eastAsiaTheme="minorEastAsia"/>
+          <w:lang w:val="en-US"/>
+        </w:rPr>
+        <w:t xml:space="preserve"> (Significance Value)</w:t>
+      </w:r>
+    </w:p>
+    <w:p>
+      <w:pPr>
+        <w:rPr>
+          <w:rFonts w:eastAsiaTheme="minorEastAsia"/>
+        </w:rPr>
+      </w:pPr>
+    </w:p>
+    <w:p>
+      <w:pPr>
+        <w:rPr>
+          <w:rFonts w:eastAsiaTheme="minorEastAsia"/>
+          <w:lang w:val="en-US"/>
+        </w:rPr>
+      </w:pPr>
+      <w:r>
+        <w:rPr>
+          <w:rFonts w:eastAsiaTheme="minorEastAsia"/>
+          <w:lang w:val="en-US"/>
+        </w:rPr>
+        <w:tab/>
+      </w:r>
+    </w:p>
+    <w:p>
+      <w:pPr>
+        <w:rPr>
+          <w:rFonts w:eastAsiaTheme="minorEastAsia"/>
+          <w:lang w:val="en-US"/>
+        </w:rPr>
+      </w:pPr>
+      <w:r>
+        <w:rPr>
+          <w:rFonts w:eastAsiaTheme="minorEastAsia"/>
+          <w:noProof/>
+          <w:lang w:val="en-US"/>
+        </w:rPr>
+        <mc:AlternateContent>
+          <mc:Choice Requires="wpi">
+            <w:drawing>
+              <wp:anchor distT="0" distB="0" distL="114300" distR="114300" simplePos="0" relativeHeight="251770880" behindDoc="0" locked="0" layoutInCell="1" allowOverlap="1" wp14:anchorId="2E0BB672" wp14:editId="4472093C">
+                <wp:simplePos x="0" y="0"/>
+                <wp:positionH relativeFrom="column">
+                  <wp:posOffset>121920</wp:posOffset>
+                </wp:positionH>
+                <wp:positionV relativeFrom="paragraph">
+                  <wp:posOffset>-84455</wp:posOffset>
+                </wp:positionV>
+                <wp:extent cx="1193800" cy="230505"/>
+                <wp:effectExtent l="38100" t="38100" r="25400" b="36195"/>
+                <wp:wrapNone/>
+                <wp:docPr id="1920467445" name="Ink 104"/>
+                <wp:cNvGraphicFramePr/>
+                <a:graphic xmlns:a="http://schemas.openxmlformats.org/drawingml/2006/main">
+                  <a:graphicData uri="http://schemas.microsoft.com/office/word/2010/wordprocessingInk">
+                    <w14:contentPart bwMode="auto" r:id="rId31">
+                      <w14:nvContentPartPr>
+                        <w14:cNvContentPartPr/>
+                      </w14:nvContentPartPr>
+                      <w14:xfrm>
+                        <a:off x="0" y="0"/>
+                        <a:ext cx="1193800" cy="230505"/>
+                      </w14:xfrm>
+                    </w14:contentPart>
+                  </a:graphicData>
+                </a:graphic>
+              </wp:anchor>
+            </w:drawing>
+          </mc:Choice>
+          <mc:Fallback>
+            <w:pict>
+              <v:shape w14:anchorId="40A7A6D4" id="Ink 104" o:spid="_x0000_s1026" type="#_x0000_t75" style="position:absolute;margin-left:9.1pt;margin-top:-7.15pt;width:94.95pt;height:19.1pt;z-index:251770880;visibility:visible;mso-wrap-style:square;mso-wrap-distance-left:9pt;mso-wrap-distance-top:0;mso-wrap-distance-right:9pt;mso-wrap-distance-bottom:0;mso-position-horizontal:absolute;mso-position-horizontal-relative:text;mso-position-vertical:absolute;mso-position-vertical-relative:text" o:gfxdata="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">
+                <v:imagedata r:id="rId32" o:title=""/>
+              </v:shape>
+            </w:pict>
+          </mc:Fallback>
+        </mc:AlternateContent>
+      </w:r>
+      <w:r>
+        <w:rPr>
+          <w:rFonts w:eastAsiaTheme="minorEastAsia"/>
+          <w:noProof/>
+          <w:lang w:val="en-US"/>
+        </w:rPr>
+        <mc:AlternateContent>
+          <mc:Choice Requires="wpi">
+            <w:drawing>
+              <wp:anchor distT="0" distB="0" distL="114300" distR="114300" simplePos="0" relativeHeight="251755520" behindDoc="0" locked="0" layoutInCell="1" allowOverlap="1" wp14:anchorId="1084445F" wp14:editId="43C23DE9">
+                <wp:simplePos x="0" y="0"/>
+                <wp:positionH relativeFrom="column">
+                  <wp:posOffset>4161155</wp:posOffset>
+                </wp:positionH>
+                <wp:positionV relativeFrom="paragraph">
+                  <wp:posOffset>134620</wp:posOffset>
+                </wp:positionV>
+                <wp:extent cx="545530" cy="180975"/>
+                <wp:effectExtent l="38100" t="38100" r="26035" b="47625"/>
+                <wp:wrapNone/>
+                <wp:docPr id="57008548" name="Ink 89"/>
+                <wp:cNvGraphicFramePr/>
+                <a:graphic xmlns:a="http://schemas.openxmlformats.org/drawingml/2006/main">
+                  <a:graphicData uri="http://schemas.microsoft.com/office/word/2010/wordprocessingInk">
+                    <w14:contentPart bwMode="auto" r:id="rId33">
+                      <w14:nvContentPartPr>
+                        <w14:cNvContentPartPr/>
+                      </w14:nvContentPartPr>
+                      <w14:xfrm>
+                        <a:off x="0" y="0"/>
+                        <a:ext cx="545530" cy="180975"/>
+                      </w14:xfrm>
+                    </w14:contentPart>
+                  </a:graphicData>
+                </a:graphic>
+              </wp:anchor>
+            </w:drawing>
+          </mc:Choice>
+          <mc:Fallback>
+            <w:pict>
+              <v:shape w14:anchorId="32BAD6DD" id="Ink 89" o:spid="_x0000_s1026" type="#_x0000_t75" style="position:absolute;margin-left:327.15pt;margin-top:10.1pt;width:43.9pt;height:15.2pt;z-index:251755520;visibility:visible;mso-wrap-style:square;mso-wrap-distance-left:9pt;mso-wrap-distance-top:0;mso-wrap-distance-right:9pt;mso-wrap-distance-bottom:0;mso-position-horizontal:absolute;mso-position-horizontal-relative:text;mso-position-vertical:absolute;mso-position-vertical-relative:text" o:gfxdata="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">
+                <v:imagedata r:id="rId34" o:title=""/>
+              </v:shape>
+            </w:pict>
+          </mc:Fallback>
+        </mc:AlternateContent>
+      </w:r>
+      <w:r>
+        <w:rPr>
+          <w:rFonts w:eastAsiaTheme="minorEastAsia"/>
+          <w:noProof/>
+          <w:lang w:val="en-US"/>
+        </w:rPr>
+        <mc:AlternateContent>
+          <mc:Choice Requires="wpi">
+            <w:drawing>
+              <wp:anchor distT="0" distB="0" distL="114300" distR="114300" simplePos="0" relativeHeight="251748352" behindDoc="0" locked="0" layoutInCell="1" allowOverlap="1" wp14:anchorId="54D957E0" wp14:editId="4C110A31">
+                <wp:simplePos x="0" y="0"/>
+                <wp:positionH relativeFrom="column">
+                  <wp:posOffset>3709670</wp:posOffset>
+                </wp:positionH>
+                <wp:positionV relativeFrom="paragraph">
+                  <wp:posOffset>170180</wp:posOffset>
+                </wp:positionV>
+                <wp:extent cx="400485" cy="127800"/>
+                <wp:effectExtent l="38100" t="38100" r="38100" b="43815"/>
+                <wp:wrapNone/>
+                <wp:docPr id="323990789" name="Ink 82"/>
+                <wp:cNvGraphicFramePr/>
+                <a:graphic xmlns:a="http://schemas.openxmlformats.org/drawingml/2006/main">
+                  <a:graphicData uri="http://schemas.microsoft.com/office/word/2010/wordprocessingInk">
+                    <w14:contentPart bwMode="auto" r:id="rId35">
+                      <w14:nvContentPartPr>
+                        <w14:cNvContentPartPr/>
+                      </w14:nvContentPartPr>
+                      <w14:xfrm>
+                        <a:off x="0" y="0"/>
+                        <a:ext cx="400485" cy="127800"/>
+                      </w14:xfrm>
+                    </w14:contentPart>
+                  </a:graphicData>
+                </a:graphic>
+              </wp:anchor>
+            </w:drawing>
+          </mc:Choice>
+          <mc:Fallback>
+            <w:pict>
+              <v:shape w14:anchorId="654766EE" id="Ink 82" o:spid="_x0000_s1026" type="#_x0000_t75" style="position:absolute;margin-left:291.6pt;margin-top:12.9pt;width:32.55pt;height:11.05pt;z-index:251748352;visibility:visible;mso-wrap-style:square;mso-wrap-distance-left:9pt;mso-wrap-distance-top:0;mso-wrap-distance-right:9pt;mso-wrap-distance-bottom:0;mso-position-horizontal:absolute;mso-position-horizontal-relative:text;mso-position-vertical:absolute;mso-position-vertical-relative:text" o:gfxdata="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">
+                <v:imagedata r:id="rId36" o:title=""/>
+              </v:shape>
+            </w:pict>
+          </mc:Fallback>
+        </mc:AlternateContent>
+      </w:r>
+    </w:p>
+    <w:p>
+      <w:pPr>
+        <w:rPr>
+          <w:rFonts w:eastAsiaTheme="minorEastAsia"/>
+          <w:lang w:val="en-US"/>
+        </w:rPr>
+      </w:pPr>
+      <w:r>
+        <w:rPr>
+          <w:rFonts w:eastAsiaTheme="minorEastAsia"/>
+          <w:noProof/>
+          <w:lang w:val="en-US"/>
+        </w:rPr>
+        <mc:AlternateContent>
+          <mc:Choice Requires="wpi">
+            <w:drawing>
+              <wp:anchor distT="0" distB="0" distL="114300" distR="114300" simplePos="0" relativeHeight="251743232" behindDoc="0" locked="0" layoutInCell="1" allowOverlap="1" wp14:anchorId="342235AA" wp14:editId="1F719B6B">
+                <wp:simplePos x="0" y="0"/>
+                <wp:positionH relativeFrom="column">
+                  <wp:posOffset>3709600</wp:posOffset>
+                </wp:positionH>
+                <wp:positionV relativeFrom="paragraph">
+                  <wp:posOffset>58910</wp:posOffset>
+                </wp:positionV>
+                <wp:extent cx="103320" cy="316800"/>
+                <wp:effectExtent l="38100" t="38100" r="30480" b="45720"/>
+                <wp:wrapNone/>
+                <wp:docPr id="1959540846" name="Ink 74"/>
+                <wp:cNvGraphicFramePr/>
+                <a:graphic xmlns:a="http://schemas.openxmlformats.org/drawingml/2006/main">
+                  <a:graphicData uri="http://schemas.microsoft.com/office/word/2010/wordprocessingInk">
+                    <w14:contentPart bwMode="auto" r:id="rId37">
+                      <w14:nvContentPartPr>
+                        <w14:cNvContentPartPr/>
+                      </w14:nvContentPartPr>
+                      <w14:xfrm>
+                        <a:off x="0" y="0"/>
+                        <a:ext cx="103320" cy="316800"/>
+                      </w14:xfrm>
+                    </w14:contentPart>
+                  </a:graphicData>
+                </a:graphic>
+                <wp14:sizeRelH relativeFrom="margin">
+                  <wp14:pctWidth>0</wp14:pctWidth>
+                </wp14:sizeRelH>
+                <wp14:sizeRelV relativeFrom="margin">
+                  <wp14:pctHeight>0</wp14:pctHeight>
+                </wp14:sizeRelV>
+              </wp:anchor>
+            </w:drawing>
+          </mc:Choice>
+          <mc:Fallback>
+            <w:pict>
+              <v:shape w14:anchorId="0201712E" id="Ink 74" o:spid="_x0000_s1026" type="#_x0000_t75" style="position:absolute;margin-left:291.6pt;margin-top:4.15pt;width:9.15pt;height:25.95pt;z-index:251743232;visibility:visible;mso-wrap-style:square;mso-width-percent:0;mso-height-percent:0;mso-wrap-distance-left:9pt;mso-wrap-distance-top:0;mso-wrap-distance-right:9pt;mso-wrap-distance-bottom:0;mso-position-horizontal:absolute;mso-position-horizontal-relative:text;mso-position-vertical:absolute;mso-position-vertical-relative:text;mso-width-percent:0;mso-height-percent:0;mso-width-relative:margin;mso-height-relative:margin" o:gfxdata="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">
+                <v:imagedata r:id="rId38" o:title=""/>
+              </v:shape>
+            </w:pict>
+          </mc:Fallback>
+        </mc:AlternateContent>
+      </w:r>
+      <w:r>
+        <w:rPr>
+          <w:rFonts w:eastAsiaTheme="minorEastAsia"/>
+          <w:noProof/>
+          <w:lang w:val="en-US"/>
+        </w:rPr>
+        <mc:AlternateContent>
+          <mc:Choice Requires="wpi">
+            <w:drawing>
+              <wp:anchor distT="0" distB="0" distL="114300" distR="114300" simplePos="0" relativeHeight="251741184" behindDoc="0" locked="0" layoutInCell="1" allowOverlap="1" wp14:anchorId="6464177C" wp14:editId="6EE5D20D">
+                <wp:simplePos x="0" y="0"/>
+                <wp:positionH relativeFrom="column">
+                  <wp:posOffset>1289050</wp:posOffset>
+                </wp:positionH>
+                <wp:positionV relativeFrom="paragraph">
+                  <wp:posOffset>46990</wp:posOffset>
+                </wp:positionV>
+                <wp:extent cx="108720" cy="457880"/>
+                <wp:effectExtent l="38100" t="38100" r="24765" b="37465"/>
+                <wp:wrapNone/>
+                <wp:docPr id="1384119722" name="Ink 53"/>
+                <wp:cNvGraphicFramePr/>
+                <a:graphic xmlns:a="http://schemas.openxmlformats.org/drawingml/2006/main">
+                  <a:graphicData uri="http://schemas.microsoft.com/office/word/2010/wordprocessingInk">
+                    <w14:contentPart bwMode="auto" r:id="rId39">
+                      <w14:nvContentPartPr>
+                        <w14:cNvContentPartPr/>
+                      </w14:nvContentPartPr>
+                      <w14:xfrm>
+                        <a:off x="0" y="0"/>
+                        <a:ext cx="108720" cy="457880"/>
+                      </w14:xfrm>
+                    </w14:contentPart>
+                  </a:graphicData>
+                </a:graphic>
+              </wp:anchor>
+            </w:drawing>
+          </mc:Choice>
+          <mc:Fallback>
+            <w:pict>
+              <v:shape w14:anchorId="410EC38D" id="Ink 53" o:spid="_x0000_s1026" type="#_x0000_t75" style="position:absolute;margin-left:101pt;margin-top:3.2pt;width:9.5pt;height:37pt;z-index:251741184;visibility:visible;mso-wrap-style:square;mso-wrap-distance-left:9pt;mso-wrap-distance-top:0;mso-wrap-distance-right:9pt;mso-wrap-distance-bottom:0;mso-position-horizontal:absolute;mso-position-horizontal-relative:text;mso-position-vertical:absolute;mso-position-vertical-relative:text" o:gfxdata="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">
+                <v:imagedata r:id="rId12" o:title=""/>
+              </v:shape>
+            </w:pict>
+          </mc:Fallback>
+        </mc:AlternateContent>
+      </w:r>
+      <w:r>
+        <w:rPr>
+          <w:rFonts w:eastAsiaTheme="minorEastAsia"/>
+          <w:lang w:val="en-US"/>
+        </w:rPr>
+        <w:t xml:space="preserve"> </w:t>
+      </w:r>
+      <w:r>
+        <w:rPr>
+          <w:noProof/>
+          <w:lang w:val="en-US"/>
+        </w:rPr>
+        <mc:AlternateContent>
+          <mc:Choice Requires="wpi">
+            <w:drawing>
+              <wp:anchor distT="0" distB="0" distL="114300" distR="114300" simplePos="0" relativeHeight="251740160" behindDoc="0" locked="0" layoutInCell="1" allowOverlap="1" wp14:anchorId="01B82D0B" wp14:editId="11A4BD44">
+                <wp:simplePos x="0" y="0"/>
+                <wp:positionH relativeFrom="column">
+                  <wp:posOffset>1271365</wp:posOffset>
+                </wp:positionH>
+                <wp:positionV relativeFrom="paragraph">
+                  <wp:posOffset>663690</wp:posOffset>
+                </wp:positionV>
+                <wp:extent cx="360" cy="360"/>
+                <wp:effectExtent l="38100" t="38100" r="38100" b="38100"/>
+                <wp:wrapNone/>
+                <wp:docPr id="1256189406" name="Ink 50"/>
+                <wp:cNvGraphicFramePr/>
+                <a:graphic xmlns:a="http://schemas.openxmlformats.org/drawingml/2006/main">
+                  <a:graphicData uri="http://schemas.microsoft.com/office/word/2010/wordprocessingInk">
+                    <w14:contentPart bwMode="auto" r:id="rId40">
+                      <w14:nvContentPartPr>
+                        <w14:cNvContentPartPr/>
+                      </w14:nvContentPartPr>
+                      <w14:xfrm>
+                        <a:off x="0" y="0"/>
+                        <a:ext cx="360" cy="360"/>
+                      </w14:xfrm>
+                    </w14:contentPart>
+                  </a:graphicData>
+                </a:graphic>
+                <wp14:sizeRelH relativeFrom="margin">
+                  <wp14:pctWidth>0</wp14:pctWidth>
+                </wp14:sizeRelH>
+                <wp14:sizeRelV relativeFrom="margin">
+                  <wp14:pctHeight>0</wp14:pctHeight>
+                </wp14:sizeRelV>
+              </wp:anchor>
+            </w:drawing>
+          </mc:Choice>
+          <mc:Fallback>
+            <w:pict>
+              <v:shape w14:anchorId="2DA52197" id="Ink 50" o:spid="_x0000_s1026" type="#_x0000_t75" style="position:absolute;margin-left:99.6pt;margin-top:51.75pt;width:1.05pt;height:1.05pt;z-index:251740160;visibility:visible;mso-wrap-style:square;mso-width-percent:0;mso-height-percent:0;mso-wrap-distance-left:9pt;mso-wrap-distance-top:0;mso-wrap-distance-right:9pt;mso-wrap-distance-bottom:0;mso-position-horizontal:absolute;mso-position-horizontal-relative:text;mso-position-vertical:absolute;mso-position-vertical-relative:text;mso-width-percent:0;mso-height-percent:0;mso-width-relative:margin;mso-height-relative:margin" o:gfxdata="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">
+                <v:imagedata r:id="rId41" o:title=""/>
+              </v:shape>
+            </w:pict>
+          </mc:Fallback>
+        </mc:AlternateContent>
+      </w:r>
+      <w:r>
+        <w:rPr>
+          <w:noProof/>
+          <w:lang w:val="en-US"/>
+        </w:rPr>
+        <mc:AlternateContent>
+          <mc:Choice Requires="wpi">
+            <w:drawing>
+              <wp:anchor distT="0" distB="0" distL="114300" distR="114300" simplePos="0" relativeHeight="251737088" behindDoc="0" locked="0" layoutInCell="1" allowOverlap="1" wp14:anchorId="5B2DDBF3" wp14:editId="095BE255">
+                <wp:simplePos x="0" y="0"/>
+                <wp:positionH relativeFrom="column">
+                  <wp:posOffset>2063151</wp:posOffset>
+                </wp:positionH>
+                <wp:positionV relativeFrom="paragraph">
+                  <wp:posOffset>623359</wp:posOffset>
+                </wp:positionV>
+                <wp:extent cx="360" cy="96120"/>
+                <wp:effectExtent l="38100" t="38100" r="38100" b="37465"/>
+                <wp:wrapNone/>
+                <wp:docPr id="1011224371" name="Ink 25"/>
+                <wp:cNvGraphicFramePr/>
+                <a:graphic xmlns:a="http://schemas.openxmlformats.org/drawingml/2006/main">
+                  <a:graphicData uri="http://schemas.microsoft.com/office/word/2010/wordprocessingInk">
+                    <w14:contentPart bwMode="auto" r:id="rId42">
+                      <w14:nvContentPartPr>
+                        <w14:cNvContentPartPr/>
+                      </w14:nvContentPartPr>
+                      <w14:xfrm>
+                        <a:off x="0" y="0"/>
+                        <a:ext cx="360" cy="96120"/>
+                      </w14:xfrm>
+                    </w14:contentPart>
+                  </a:graphicData>
+                </a:graphic>
+              </wp:anchor>
+            </w:drawing>
+          </mc:Choice>
+          <mc:Fallback>
+            <w:pict>
+              <v:shape w14:anchorId="35A3699E" id="Ink 25" o:spid="_x0000_s1026" type="#_x0000_t75" style="position:absolute;margin-left:161.95pt;margin-top:48.6pt;width:1.05pt;height:8.55pt;z-index:251737088;visibility:visible;mso-wrap-style:square;mso-wrap-distance-left:9pt;mso-wrap-distance-top:0;mso-wrap-distance-right:9pt;mso-wrap-distance-bottom:0;mso-position-horizontal:absolute;mso-position-horizontal-relative:text;mso-position-vertical:absolute;mso-position-vertical-relative:text" o:gfxdata="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">
+                <v:imagedata r:id="rId20" o:title=""/>
+              </v:shape>
+            </w:pict>
+          </mc:Fallback>
+        </mc:AlternateContent>
+      </w:r>
+      <w:r>
+        <w:rPr>
+          <w:noProof/>
+          <w:lang w:val="en-US"/>
+        </w:rPr>
+        <mc:AlternateContent>
+          <mc:Choice Requires="wpi">
+            <w:drawing>
+              <wp:anchor distT="0" distB="0" distL="114300" distR="114300" simplePos="0" relativeHeight="251736064" behindDoc="0" locked="0" layoutInCell="1" allowOverlap="1" wp14:anchorId="25067D52" wp14:editId="05026D3D">
+                <wp:simplePos x="0" y="0"/>
+                <wp:positionH relativeFrom="column">
+                  <wp:posOffset>3651831</wp:posOffset>
+                </wp:positionH>
+                <wp:positionV relativeFrom="paragraph">
+                  <wp:posOffset>459199</wp:posOffset>
+                </wp:positionV>
+                <wp:extent cx="6120" cy="252000"/>
+                <wp:effectExtent l="38100" t="38100" r="51435" b="53340"/>
+                <wp:wrapNone/>
+                <wp:docPr id="1700172707" name="Ink 24"/>
+                <wp:cNvGraphicFramePr/>
+                <a:graphic xmlns:a="http://schemas.openxmlformats.org/drawingml/2006/main">
+                  <a:graphicData uri="http://schemas.microsoft.com/office/word/2010/wordprocessingInk">
+                    <w14:contentPart bwMode="auto" r:id="rId43">
+                      <w14:nvContentPartPr>
+                        <w14:cNvContentPartPr/>
+                      </w14:nvContentPartPr>
+                      <w14:xfrm>
+                        <a:off x="0" y="0"/>
+                        <a:ext cx="6120" cy="252000"/>
+                      </w14:xfrm>
+                    </w14:contentPart>
+                  </a:graphicData>
+                </a:graphic>
+              </wp:anchor>
+            </w:drawing>
+          </mc:Choice>
+          <mc:Fallback>
+            <w:pict>
+              <v:shape w14:anchorId="36D24A23" id="Ink 24" o:spid="_x0000_s1026" type="#_x0000_t75" style="position:absolute;margin-left:287.05pt;margin-top:35.65pt;width:1.5pt;height:20.85pt;z-index:251736064;visibility:visible;mso-wrap-style:square;mso-wrap-distance-left:9pt;mso-wrap-distance-top:0;mso-wrap-distance-right:9pt;mso-wrap-distance-bottom:0;mso-position-horizontal:absolute;mso-position-horizontal-relative:text;mso-position-vertical:absolute;mso-position-vertical-relative:text" o:gfxdata="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">
+                <v:imagedata r:id="rId22" o:title=""/>
+              </v:shape>
+            </w:pict>
+          </mc:Fallback>
+        </mc:AlternateContent>
+      </w:r>
+      <w:r>
+        <w:rPr>
+          <w:noProof/>
+          <w:lang w:val="en-US"/>
+        </w:rPr>
+        <mc:AlternateContent>
+          <mc:Choice Requires="wpi">
+            <w:drawing>
+              <wp:anchor distT="0" distB="0" distL="114300" distR="114300" simplePos="0" relativeHeight="251735040" behindDoc="0" locked="0" layoutInCell="1" allowOverlap="1" wp14:anchorId="49256459" wp14:editId="3A878419">
+                <wp:simplePos x="0" y="0"/>
+                <wp:positionH relativeFrom="column">
+                  <wp:posOffset>2971235</wp:posOffset>
+                </wp:positionH>
+                <wp:positionV relativeFrom="paragraph">
+                  <wp:posOffset>118675</wp:posOffset>
+                </wp:positionV>
+                <wp:extent cx="360" cy="360"/>
+                <wp:effectExtent l="38100" t="38100" r="38100" b="38100"/>
+                <wp:wrapNone/>
+                <wp:docPr id="750631250" name="Ink 23"/>
+                <wp:cNvGraphicFramePr/>
+                <a:graphic xmlns:a="http://schemas.openxmlformats.org/drawingml/2006/main">
+                  <a:graphicData uri="http://schemas.microsoft.com/office/word/2010/wordprocessingInk">
+                    <w14:contentPart bwMode="auto" r:id="rId44">
+                      <w14:nvContentPartPr>
+                        <w14:cNvContentPartPr/>
+                      </w14:nvContentPartPr>
+                      <w14:xfrm>
+                        <a:off x="0" y="0"/>
+                        <a:ext cx="360" cy="360"/>
+                      </w14:xfrm>
+                    </w14:contentPart>
+                  </a:graphicData>
+                </a:graphic>
+                <wp14:sizeRelH relativeFrom="margin">
+                  <wp14:pctWidth>0</wp14:pctWidth>
+                </wp14:sizeRelH>
+                <wp14:sizeRelV relativeFrom="margin">
+                  <wp14:pctHeight>0</wp14:pctHeight>
+                </wp14:sizeRelV>
+              </wp:anchor>
+            </w:drawing>
+          </mc:Choice>
+          <mc:Fallback>
+            <w:pict>
+              <v:shape w14:anchorId="4F57E7B5" id="Ink 23" o:spid="_x0000_s1026" type="#_x0000_t75" style="position:absolute;margin-left:233.45pt;margin-top:8.85pt;width:1.05pt;height:1.05pt;z-index:251735040;visibility:visible;mso-wrap-style:square;mso-width-percent:0;mso-height-percent:0;mso-wrap-distance-left:9pt;mso-wrap-distance-top:0;mso-wrap-distance-right:9pt;mso-wrap-distance-bottom:0;mso-position-horizontal:absolute;mso-position-horizontal-relative:text;mso-position-vertical:absolute;mso-position-vertical-relative:text;mso-width-percent:0;mso-height-percent:0;mso-width-relative:margin;mso-height-relative:margin" o:gfxdata="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">
+                <v:imagedata r:id="rId41" o:title=""/>
+              </v:shape>
+            </w:pict>
+          </mc:Fallback>
+        </mc:AlternateContent>
+      </w:r>
+      <w:r>
+        <w:rPr>
+          <w:noProof/>
+          <w:lang w:val="en-US"/>
+        </w:rPr>
+        <mc:AlternateContent>
+          <mc:Choice Requires="wpi">
+            <w:drawing>
+              <wp:anchor distT="0" distB="0" distL="114300" distR="114300" simplePos="0" relativeHeight="251734016" behindDoc="0" locked="0" layoutInCell="1" allowOverlap="1" wp14:anchorId="7BE37DC8" wp14:editId="615D6587">
+                <wp:simplePos x="0" y="0"/>
+                <wp:positionH relativeFrom="column">
+                  <wp:posOffset>1295271</wp:posOffset>
+                </wp:positionH>
+                <wp:positionV relativeFrom="paragraph">
+                  <wp:posOffset>-462844</wp:posOffset>
+                </wp:positionV>
+                <wp:extent cx="2919960" cy="1075320"/>
+                <wp:effectExtent l="38100" t="38100" r="33020" b="48895"/>
+                <wp:wrapNone/>
+                <wp:docPr id="1908846476" name="Ink 12"/>
+                <wp:cNvGraphicFramePr/>
+                <a:graphic xmlns:a="http://schemas.openxmlformats.org/drawingml/2006/main">
+                  <a:graphicData uri="http://schemas.microsoft.com/office/word/2010/wordprocessingInk">
+                    <w14:contentPart bwMode="auto" r:id="rId45">
+                      <w14:nvContentPartPr>
+                        <w14:cNvContentPartPr/>
+                      </w14:nvContentPartPr>
+                      <w14:xfrm>
+                        <a:off x="0" y="0"/>
+                        <a:ext cx="2919960" cy="1075320"/>
+                      </w14:xfrm>
+                    </w14:contentPart>
+                  </a:graphicData>
+                </a:graphic>
+              </wp:anchor>
+            </w:drawing>
+          </mc:Choice>
+          <mc:Fallback>
+            <w:pict>
+              <v:shape w14:anchorId="5B555D7D" id="Ink 12" o:spid="_x0000_s1026" type="#_x0000_t75" style="position:absolute;margin-left:101.5pt;margin-top:-36.95pt;width:230.9pt;height:85.65pt;z-index:251734016;visibility:visible;mso-wrap-style:square;mso-wrap-distance-left:9pt;mso-wrap-distance-top:0;mso-wrap-distance-right:9pt;mso-wrap-distance-bottom:0;mso-position-horizontal:absolute;mso-position-horizontal-relative:text;mso-position-vertical:absolute;mso-position-vertical-relative:text" o:gfxdata="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">
+                <v:imagedata r:id="rId26" o:title=""/>
+              </v:shape>
+            </w:pict>
+          </mc:Fallback>
+        </mc:AlternateContent>
+      </w:r>
+      <w:r>
+        <w:rPr>
+          <w:noProof/>
+          <w:lang w:val="en-US"/>
+        </w:rPr>
+        <mc:AlternateContent>
+          <mc:Choice Requires="wpi">
+            <w:drawing>
+              <wp:anchor distT="0" distB="0" distL="114300" distR="114300" simplePos="0" relativeHeight="251732992" behindDoc="0" locked="0" layoutInCell="1" allowOverlap="1" wp14:anchorId="570CE041" wp14:editId="24041341">
+                <wp:simplePos x="0" y="0"/>
+                <wp:positionH relativeFrom="column">
+                  <wp:posOffset>2779395</wp:posOffset>
+                </wp:positionH>
+                <wp:positionV relativeFrom="paragraph">
+                  <wp:posOffset>722630</wp:posOffset>
+                </wp:positionV>
+                <wp:extent cx="140040" cy="354455"/>
+                <wp:effectExtent l="38100" t="38100" r="50800" b="45720"/>
+                <wp:wrapNone/>
+                <wp:docPr id="1699027641" name="Ink 8"/>
+                <wp:cNvGraphicFramePr/>
+                <a:graphic xmlns:a="http://schemas.openxmlformats.org/drawingml/2006/main">
+                  <a:graphicData uri="http://schemas.microsoft.com/office/word/2010/wordprocessingInk">
+                    <w14:contentPart bwMode="auto" r:id="rId46">
+                      <w14:nvContentPartPr>
+                        <w14:cNvContentPartPr/>
+                      </w14:nvContentPartPr>
+                      <w14:xfrm>
+                        <a:off x="0" y="0"/>
+                        <a:ext cx="140040" cy="354455"/>
+                      </w14:xfrm>
+                    </w14:contentPart>
+                  </a:graphicData>
+                </a:graphic>
+              </wp:anchor>
+            </w:drawing>
+          </mc:Choice>
+          <mc:Fallback>
+            <w:pict>
+              <v:shape w14:anchorId="62D186D2" id="Ink 8" o:spid="_x0000_s1026" type="#_x0000_t75" style="position:absolute;margin-left:218.35pt;margin-top:56.4pt;width:12.05pt;height:28.85pt;z-index:251732992;visibility:visible;mso-wrap-style:square;mso-wrap-distance-left:9pt;mso-wrap-distance-top:0;mso-wrap-distance-right:9pt;mso-wrap-distance-bottom:0;mso-position-horizontal:absolute;mso-position-horizontal-relative:text;mso-position-vertical:absolute;mso-position-vertical-relative:text" o:gfxdata="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">
+                <v:imagedata r:id="rId28" o:title=""/>
+              </v:shape>
+            </w:pict>
+          </mc:Fallback>
+        </mc:AlternateContent>
+      </w:r>
+      <w:r>
+        <w:rPr>
+          <w:noProof/>
+          <w:lang w:val="en-US"/>
+        </w:rPr>
+        <mc:AlternateContent>
+          <mc:Choice Requires="wpi">
+            <w:drawing>
+              <wp:anchor distT="0" distB="0" distL="114300" distR="114300" simplePos="0" relativeHeight="251731968" behindDoc="0" locked="0" layoutInCell="1" allowOverlap="1" wp14:anchorId="4B635ED5" wp14:editId="3E39F063">
+                <wp:simplePos x="0" y="0"/>
+                <wp:positionH relativeFrom="column">
+                  <wp:posOffset>1365831</wp:posOffset>
+                </wp:positionH>
+                <wp:positionV relativeFrom="paragraph">
+                  <wp:posOffset>752045</wp:posOffset>
+                </wp:positionV>
+                <wp:extent cx="2913480" cy="12240"/>
+                <wp:effectExtent l="38100" t="38100" r="39370" b="45085"/>
+                <wp:wrapNone/>
+                <wp:docPr id="725338555" name="Ink 2"/>
+                <wp:cNvGraphicFramePr/>
+                <a:graphic xmlns:a="http://schemas.openxmlformats.org/drawingml/2006/main">
+                  <a:graphicData uri="http://schemas.microsoft.com/office/word/2010/wordprocessingInk">
+                    <w14:contentPart bwMode="auto" r:id="rId47">
+                      <w14:nvContentPartPr>
+                        <w14:cNvContentPartPr/>
+                      </w14:nvContentPartPr>
+                      <w14:xfrm>
+                        <a:off x="0" y="0"/>
+                        <a:ext cx="2913480" cy="12240"/>
+                      </w14:xfrm>
+                    </w14:contentPart>
+                  </a:graphicData>
+                </a:graphic>
+              </wp:anchor>
+            </w:drawing>
+          </mc:Choice>
+          <mc:Fallback>
+            <w:pict>
+              <v:shape w14:anchorId="2D6AE38F" id="Ink 2" o:spid="_x0000_s1026" type="#_x0000_t75" style="position:absolute;margin-left:107.05pt;margin-top:58.7pt;width:230.35pt;height:1.95pt;z-index:251731968;visibility:visible;mso-wrap-style:square;mso-wrap-distance-left:9pt;mso-wrap-distance-top:0;mso-wrap-distance-right:9pt;mso-wrap-distance-bottom:0;mso-position-horizontal:absolute;mso-position-horizontal-relative:text;mso-position-vertical:absolute;mso-position-vertical-relative:text" o:gfxdata="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">
+                <v:imagedata r:id="rId30" o:title=""/>
+              </v:shape>
+            </w:pict>
+          </mc:Fallback>
+        </mc:AlternateContent>
+      </w:r>
+    </w:p>
+    <w:p>
+      <w:pPr>
+        <w:rPr>
+          <w:rFonts w:eastAsiaTheme="minorEastAsia"/>
+          <w:lang w:val="en-US"/>
+        </w:rPr>
+      </w:pPr>
+    </w:p>
+    <w:p>
+      <w:pPr>
+        <w:rPr>
+          <w:rFonts w:eastAsiaTheme="minorEastAsia"/>
+          <w:lang w:val="en-US"/>
+        </w:rPr>
+      </w:pPr>
+      <w:r>
+        <w:rPr>
+          <w:rFonts w:eastAsiaTheme="minorEastAsia"/>
+          <w:noProof/>
+          <w:lang w:val="en-US"/>
+        </w:rPr>
+        <mc:AlternateContent>
+          <mc:Choice Requires="wpi">
+            <w:drawing>
+              <wp:anchor distT="0" distB="0" distL="114300" distR="114300" simplePos="0" relativeHeight="251771904" behindDoc="0" locked="0" layoutInCell="1" allowOverlap="1" wp14:anchorId="28CFDCF4" wp14:editId="4DC3EA1F">
+                <wp:simplePos x="0" y="0"/>
+                <wp:positionH relativeFrom="column">
+                  <wp:posOffset>3842511</wp:posOffset>
+                </wp:positionH>
+                <wp:positionV relativeFrom="paragraph">
+                  <wp:posOffset>250869</wp:posOffset>
+                </wp:positionV>
+                <wp:extent cx="360" cy="360"/>
+                <wp:effectExtent l="38100" t="38100" r="38100" b="38100"/>
+                <wp:wrapNone/>
+                <wp:docPr id="1234352131" name="Ink 105"/>
+                <wp:cNvGraphicFramePr/>
+                <a:graphic xmlns:a="http://schemas.openxmlformats.org/drawingml/2006/main">
+                  <a:graphicData uri="http://schemas.microsoft.com/office/word/2010/wordprocessingInk">
+                    <w14:contentPart bwMode="auto" r:id="rId48">
+                      <w14:nvContentPartPr>
+                        <w14:cNvContentPartPr/>
+                      </w14:nvContentPartPr>
+                      <w14:xfrm>
+                        <a:off x="0" y="0"/>
+                        <a:ext cx="360" cy="360"/>
+                      </w14:xfrm>
+                    </w14:contentPart>
+                  </a:graphicData>
+                </a:graphic>
+              </wp:anchor>
+            </w:drawing>
+          </mc:Choice>
+          <mc:Fallback>
+            <w:pict>
+              <v:shape w14:anchorId="1C9B15C6" id="Ink 105" o:spid="_x0000_s1026" type="#_x0000_t75" style="position:absolute;margin-left:302.05pt;margin-top:19.25pt;width:1.05pt;height:1.05pt;z-index:251771904;visibility:visible;mso-wrap-style:square;mso-wrap-distance-left:9pt;mso-wrap-distance-top:0;mso-wrap-distance-right:9pt;mso-wrap-distance-bottom:0;mso-position-horizontal:absolute;mso-position-horizontal-relative:text;mso-position-vertical:absolute;mso-position-vertical-relative:text" o:gfxdata="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">
+                <v:imagedata r:id="rId41" o:title=""/>
+              </v:shape>
+            </w:pict>
+          </mc:Fallback>
+        </mc:AlternateContent>
+      </w:r>
+    </w:p>
+    <w:p>
+      <w:pPr>
+        <w:rPr>
+          <w:rFonts w:eastAsiaTheme="minorEastAsia"/>
+          <w:lang w:val="en-US"/>
+        </w:rPr>
+      </w:pPr>
+    </w:p>
+    <w:p>
+      <w:pPr>
+        <w:rPr>
+          <w:rFonts w:eastAsiaTheme="minorEastAsia"/>
+          <w:lang w:val="en-US"/>
+        </w:rPr>
+      </w:pPr>
+    </w:p>
+    <w:p>
+      <w:pPr>
+        <w:rPr>
+          <w:rFonts w:eastAsiaTheme="minorEastAsia"/>
+          <w:lang w:val="en-US"/>
+        </w:rPr>
+      </w:pPr>
+    </w:p>
+    <w:p>
+      <w:pPr>
+        <w:rPr>
+          <w:rFonts w:eastAsiaTheme="minorEastAsia"/>
           <w:lang w:val="en-US"/>
         </w:rPr>
       </w:pPr>
@@ -1835,7 +5122,7 @@
   <w:style w:type="paragraph" w:default="1" w:styleId="Normal">
     <w:name w:val="Normal"/>
     <w:qFormat/>
-    <w:rsid w:val="00F56992"/>
+    <w:rsid w:val="00652E53"/>
   </w:style>
   <w:style w:type="paragraph" w:styleId="Heading1">
     <w:name w:val="heading 1"/>
@@ -2039,7 +5326,6 @@
   <w:style w:type="character" w:default="1" w:styleId="DefaultParagraphFont">
     <w:name w:val="Default Paragraph Font"/>
     <w:uiPriority w:val="1"/>
-    <w:semiHidden/>
     <w:unhideWhenUsed/>
   </w:style>
   <w:style w:type="table" w:default="1" w:styleId="TableNormal">
@@ -2366,6 +5652,726 @@
 </w:styles>
 </file>
 
+<file path=word/ink/ink1.xml><?xml version="1.0" encoding="utf-8"?>
+<inkml:ink xmlns:inkml="http://www.w3.org/2003/InkML">
+  <inkml:definitions>
+    <inkml:context xml:id="ctx0">
+      <inkml:inkSource xml:id="inkSrc0">
+        <inkml:traceFormat>
+          <inkml:channel name="X" type="integer" min="-2.14748E9" max="2.14748E9" units="cm"/>
+          <inkml:channel name="Y" type="integer" min="-2.14748E9" max="2.14748E9" units="cm"/>
+          <inkml:channel name="F" type="integer" max="32767" units="dev"/>
+        </inkml:traceFormat>
+        <inkml:channelProperties>
+          <inkml:channelProperty channel="X" name="resolution" value="1000" units="1/cm"/>
+          <inkml:channelProperty channel="Y" name="resolution" value="1000" units="1/cm"/>
+          <inkml:channelProperty channel="F" name="resolution" value="0" units="1/dev"/>
+        </inkml:channelProperties>
+      </inkml:inkSource>
+      <inkml:timestamp xml:id="ts0" timeString="2025-06-27T14:18:51.876"/>
+    </inkml:context>
+    <inkml:brush xml:id="br0">
+      <inkml:brushProperty name="width" value="0.035" units="cm"/>
+      <inkml:brushProperty name="height" value="0.035" units="cm"/>
+    </inkml:brush>
+  </inkml:definitions>
+  <inkml:trace contextRef="#ctx0" brushRef="#br0">202 114 24575,'-10'8'0,"-2"1"0,1-1 0,-1-1 0,0 0 0,-20 7 0,19-8 0,0 0 0,1 0 0,0 1 0,0 1 0,-14 11 0,23-15 0,0-1 0,1 1 0,0 0 0,-1 0 0,2 0 0,-1 0 0,0 0 0,1 0 0,-1 0 0,1 0 0,1 0 0,-1 1 0,0-1 0,1 6 0,-1-3 0,1 1 0,1 0 0,-1 0 0,1 0 0,0-1 0,1 1 0,3 9 0,-4-14 0,1 0 0,0 1 0,0-1 0,0 0 0,0 0 0,0 0 0,1 0 0,0-1 0,-1 1 0,1-1 0,0 1 0,0-1 0,0 0 0,0 0 0,1-1 0,-1 1 0,1-1 0,-1 1 0,1-1 0,-1 0 0,1 0 0,6 0 0,8 1 0,0 0 0,1-2 0,27-2 0,-9 0 0,-33 2 0,-1 0 0,0-1 0,0 1 0,0-1 0,1 1 0,-1-1 0,0 0 0,0 0 0,0-1 0,0 1 0,-1-1 0,1 1 0,0-1 0,0 0 0,-1 0 0,1 0 0,-1 0 0,0 0 0,0-1 0,3-3 0,-2 1 0,0 0 0,0 0 0,-1 0 0,1-1 0,-1 1 0,-1-1 0,1 0 0,-1 1 0,0-1 0,1-12 0,-2 10 0,0-1 0,-1 1 0,0-1 0,0 1 0,0 0 0,-1 0 0,-5-14 0,5 18 0,0-1 0,0 1 0,0 0 0,-1 0 0,1 0 0,-1 0 0,0 0 0,0 0 0,0 1 0,-1 0 0,1 0 0,-1-1 0,-5-2 0,-4-1-273,-1 1 0,0 0 0,0 1 0,-27-6 0,29 9-6553</inkml:trace>
+  <inkml:trace contextRef="#ctx0" brushRef="#br0" timeOffset="1188.14">479 391 24575,'0'0'-8191</inkml:trace>
+  <inkml:trace contextRef="#ctx0" brushRef="#br0" timeOffset="2879.99">755 65 24575,'0'32'0,"1"-8"0,-2 1 0,0-1 0,-8 42 0,-5 40-1365,11-90-5461</inkml:trace>
+  <inkml:trace contextRef="#ctx0" brushRef="#br0" timeOffset="5381.53">919 1 24575,'1'1'0,"1"0"0,0 0 0,-1 0 0,1 0 0,-1 1 0,1-1 0,-1 0 0,0 1 0,1-1 0,-1 1 0,0 0 0,0-1 0,1 4 0,7 7 0,39 27 0,-40-34 0,0 0 0,0 1 0,-1 0 0,0 1 0,0 0 0,0 0 0,-1 0 0,0 1 0,9 14 0,-13-15 0,0-1 0,-1 0 0,0 1 0,0-1 0,-1 1 0,1 0 0,-1-1 0,-1 1 0,1-1 0,-1 1 0,0-1 0,-1 1 0,0-1 0,0 0 0,0 0 0,0 0 0,-1 0 0,0 0 0,-1 0 0,-7 9 0,9-13 0,-1 0 0,0 0 0,1 0 0,-1 0 0,0-1 0,0 0 0,-1 1 0,1-1 0,0 0 0,0 0 0,-1-1 0,1 1 0,0-1 0,-1 1 0,-4-2 0,-51-2 0,58 3 0,0 0 0,0 0 0,0 0 0,0-1 0,0 1 0,0 0 0,-1 0 0,1-1 0,0 1 0,0 0 0,0-1 0,0 1 0,0-1 0,0 0 0,0 1 0,0-1 0,0 0 0,1 1 0,-1-1 0,0 0 0,0 0 0,1 0 0,-1 0 0,0 0 0,0-1 0,1 1 0,0 0 0,0 1 0,1-1 0,-1 0 0,0 0 0,0 1 0,1-1 0,-1 0 0,0 1 0,1-1 0,-1 0 0,1 1 0,-1-1 0,1 0 0,-1 1 0,1-1 0,-1 1 0,1-1 0,-1 1 0,1-1 0,0 1 0,-1 0 0,1-1 0,0 1 0,0 0 0,-1-1 0,1 1 0,0 0 0,0 0 0,-1 0 0,1-1 0,0 1 0,0 0 0,0 0 0,0 1 0,12-4 0,0 1 0,0 1 0,0 0 0,0 1 0,0 0 0,0 1 0,0 1 0,-1 0 0,17 4 0,-27-4-41,0-1 0,0 0-1,0 1 1,0-1 0,0 1-1,-1 0 1,1 0 0,0-1-1,-1 1 1,2 3 0,0-1-870,3 3-5915</inkml:trace>
+  <inkml:trace contextRef="#ctx0" brushRef="#br0" timeOffset="7858.41">1375 17 24575,'-13'0'0,"1"0"0,-1 1 0,1 1 0,-1 0 0,1 1 0,0 0 0,-13 5 0,23-7 0,1 1 0,-1-1 0,0 0 0,0 1 0,1-1 0,-1 1 0,1 0 0,-1-1 0,1 1 0,0 0 0,0 0 0,0 0 0,0 0 0,0 0 0,0 0 0,0 0 0,1 0 0,-1 1 0,1-1 0,0 0 0,-1 0 0,1 0 0,0 1 0,0-1 0,0 0 0,1 0 0,-1 1 0,1-1 0,-1 0 0,2 2 0,0 6 0,1 0 0,1 0 0,-1-1 0,2 1 0,5 9 0,-6-11 0,0 1 0,0 0 0,-1 0 0,3 17 0,-4-17 0,1 0 0,-1 0 0,9 17 0,-10-25 0,-1 0 0,0 0 0,1 0 0,0 0 0,-1-1 0,1 1 0,-1 0 0,1-1 0,0 1 0,0 0 0,-1-1 0,1 1 0,0-1 0,0 1 0,0-1 0,0 1 0,-1-1 0,1 1 0,0-1 0,0 0 0,0 0 0,0 1 0,0-1 0,0 0 0,0 0 0,0 0 0,0 0 0,0 0 0,0 0 0,0-1 0,0 1 0,0 0 0,0 0 0,0-1 0,1 0 0,33-22 0,-15 9 0,-16 12 0,1 0 0,0 1 0,-1-1 0,1 1 0,0 0 0,0 0 0,-1 0 0,1 1 0,0 0 0,0 0 0,0 0 0,8 2 0,-11-2 0,0 1 0,0-1 0,1 1 0,-1 0 0,0 0 0,0 0 0,0 0 0,0 0 0,-1 0 0,1 1 0,0-1 0,0 0 0,-1 1 0,1 0 0,-1-1 0,1 1 0,-1 0 0,0 0 0,1 0 0,-1 0 0,0 0 0,0 0 0,-1 0 0,1 0 0,0 0 0,-1 0 0,1 1 0,-1 3 0,1 0 0,0-1 0,-1 1 0,0 0 0,0-1 0,0 1 0,-1-1 0,0 1 0,0 0 0,0-1 0,-4 9 0,4-12 0,-1 1 0,1-1 0,-1 0 0,0 0 0,1 0 0,-1 0 0,0-1 0,0 1 0,0 0 0,0-1 0,-1 1 0,1-1 0,0 0 0,-1 0 0,1 0 0,0 0 0,-1 0 0,0 0 0,1-1 0,-1 1 0,1-1 0,-1 0 0,1 0 0,-5 0 0,-59-1-1365,51 0-5461</inkml:trace>
+</inkml:ink>
+</file>
+
+<file path=word/ink/ink10.xml><?xml version="1.0" encoding="utf-8"?>
+<inkml:ink xmlns:inkml="http://www.w3.org/2003/InkML">
+  <inkml:definitions>
+    <inkml:context xml:id="ctx0">
+      <inkml:inkSource xml:id="inkSrc0">
+        <inkml:traceFormat>
+          <inkml:channel name="X" type="integer" min="-2.14748E9" max="2.14748E9" units="cm"/>
+          <inkml:channel name="Y" type="integer" min="-2.14748E9" max="2.14748E9" units="cm"/>
+          <inkml:channel name="F" type="integer" max="32767" units="dev"/>
+        </inkml:traceFormat>
+        <inkml:channelProperties>
+          <inkml:channelProperty channel="X" name="resolution" value="1000" units="1/cm"/>
+          <inkml:channelProperty channel="Y" name="resolution" value="1000" units="1/cm"/>
+          <inkml:channelProperty channel="F" name="resolution" value="0" units="1/dev"/>
+        </inkml:channelProperties>
+      </inkml:inkSource>
+      <inkml:timestamp xml:id="ts0" timeString="2025-06-27T14:13:05.614"/>
+    </inkml:context>
+    <inkml:brush xml:id="br0">
+      <inkml:brushProperty name="width" value="0.035" units="cm"/>
+      <inkml:brushProperty name="height" value="0.035" units="cm"/>
+    </inkml:brush>
+  </inkml:definitions>
+  <inkml:trace contextRef="#ctx0" brushRef="#br0">1 2676 24575,'13'1'0,"1"1"0,0 0 0,-1 1 0,1 1 0,14 5 0,6 2 0,611 153 0,-292-115 0,-68-14 0,-200-22 0,1-4 0,98-1 0,-134-8 0,96-5 0,-126 3 0,0-1 0,0 0 0,0-2 0,-1-1 0,24-9 0,-17 3 0,1 0 0,-2-2 0,1-1 0,33-28 0,29-26 0,194-170 0,-245 199 0,-2 0 0,47-71 0,47-100 0,-100 163 0,14-25 0,243-388 0,-210 350 0,-5-4 0,107-238 0,-37 44 0,-92 190 0,67-186 0,-112 294 0,1 0 0,0 1 0,0 0 0,1 0 0,12-15 0,7-14 0,-16 24 0,0 0 0,1 0 0,0 1 0,1 1 0,18-18 0,-26 28 0,-1 1 0,1-1 0,0 1 0,0 0 0,0 0 0,1 0 0,-1 0 0,0 0 0,1 1 0,-1-1 0,1 1 0,-1 0 0,1 0 0,0 0 0,-1 1 0,1-1 0,0 1 0,0 0 0,-1 0 0,1 0 0,0 1 0,0-1 0,-1 1 0,1 0 0,0 0 0,-1 0 0,1 1 0,-1-1 0,0 1 0,1 0 0,4 3 0,7 5 0,2-1 0,31 13 0,15 8 0,172 86 0,-225-112 0,0 1 0,-1 1 0,0-1 0,10 10 0,19 11 0,5 0 0,-2 2 0,69 61 0,-3 4 0,149 138 0,-186-173 0,-52-45 0,-2 0 0,1 1 0,23 27 0,195 276 0,-173-214 0,-36-58 0,74 142 0,-89-170 0,0 0 0,26 28 0,-21-27 0,20 30 0,-14-13 0,62 92 0,-62-100 0,37 49 0,93 157 0,-117-182 0,-27-41 0,-1 0 0,0 0 0,-1 1 0,10 21 0,-11-22 0,0-1 0,1 0 0,0 0 0,0 0 0,1-1 0,0 1 0,0-2 0,12 11 0,26 29 0,-35-36 0,0 0 0,1-1 0,0 0 0,0-1 0,1-1 0,0 0 0,1 0 0,24 10 0,-14-6 0,28 10 0,0-2 0,2-2 0,82 17 0,-49-13 0,-49-15 0,0-2 0,1-1 0,-1-2 0,65-5 0,-14 1 0,663 2 0,-742-1-235,-1 0 0,1 0 0,-1-1 0,11-3 1,-17 4 43,9-2-6635</inkml:trace>
+</inkml:ink>
+</file>
+
+<file path=word/ink/ink11.xml><?xml version="1.0" encoding="utf-8"?>
+<inkml:ink xmlns:inkml="http://www.w3.org/2003/InkML">
+  <inkml:definitions>
+    <inkml:context xml:id="ctx0">
+      <inkml:inkSource xml:id="inkSrc0">
+        <inkml:traceFormat>
+          <inkml:channel name="X" type="integer" min="-2.14748E9" max="2.14748E9" units="cm"/>
+          <inkml:channel name="Y" type="integer" min="-2.14748E9" max="2.14748E9" units="cm"/>
+          <inkml:channel name="F" type="integer" max="32767" units="dev"/>
+        </inkml:traceFormat>
+        <inkml:channelProperties>
+          <inkml:channelProperty channel="X" name="resolution" value="1000" units="1/cm"/>
+          <inkml:channelProperty channel="Y" name="resolution" value="1000" units="1/cm"/>
+          <inkml:channelProperty channel="F" name="resolution" value="0" units="1/dev"/>
+        </inkml:channelProperties>
+      </inkml:inkSource>
+      <inkml:timestamp xml:id="ts0" timeString="2025-06-27T14:11:58.241"/>
+    </inkml:context>
+    <inkml:brush xml:id="br0">
+      <inkml:brushProperty name="width" value="0.035" units="cm"/>
+      <inkml:brushProperty name="height" value="0.035" units="cm"/>
+    </inkml:brush>
+  </inkml:definitions>
+  <inkml:trace contextRef="#ctx0" brushRef="#br0">126 1 24575,'0'0'-8191</inkml:trace>
+  <inkml:trace contextRef="#ctx0" brushRef="#br0" timeOffset="2426.36">126 1 24575,'1'27'0,"6"35"0,-3-35 0,1 37 0,-6-38-58,0-16-160,1-1 0,0 1 1,0 0-1,1-1 0,2 11 0,1-9-6608</inkml:trace>
+  <inkml:trace contextRef="#ctx0" brushRef="#br0" timeOffset="26941.63">273 490 24575,'-77'-1'0,"-82"3"0,157-2 0,0 0 0,0 0 0,-1 0 0,1 0 0,0 1 0,0-1 0,0 1 0,0 0 0,0 0 0,0 0 0,0 0 0,1 0 0,-4 2 0,4-2 0,1-1 0,-1 1 0,1 0 0,-1-1 0,1 1 0,-1 0 0,1 0 0,0 0 0,-1 0 0,1-1 0,0 1 0,0 0 0,-1 0 0,1 0 0,0 0 0,0 0 0,0 0 0,0-1 0,0 1 0,1 0 0,-1 0 0,0 1 0,3 6 0,1-1 0,-1 0 0,1-1 0,0 1 0,1-1 0,5 7 0,12 20 0,-18-20 0,0 0 0,-1 1 0,0 0 0,-1-1 0,0 25 0,3 10 0,-5-48 0,0 0 0,0 1 0,0-1 0,0 0 0,1 0 0,-1 0 0,0 1 0,0-1 0,0 0 0,1 0 0,-1 0 0,0 0 0,0 1 0,0-1 0,1 0 0,-1 0 0,0 0 0,1 0 0,-1 0 0,0 0 0,0 0 0,1 0 0,-1 0 0,0 0 0,0 0 0,1 0 0,-1 0 0,0 0 0,1 0 0,-1 0 0,0 0 0,0 0 0,1 0 0,-1 0 0,0 0 0,0 0 0,1-1 0,-1 1 0,0 0 0,0 0 0,1 0 0,-1 0 0,0-1 0,20-10 0,-4 2 0,7 1 0,0 2 0,28-5 0,-41 9 0,0 1 0,0 0 0,-1 1 0,1 0 0,0 1 0,0 0 0,-1 0 0,13 4 0,-19-3 0,1 0 0,-1 0 0,0 0 0,0 1 0,0-1 0,0 1 0,0 0 0,-1 0 0,1 0 0,-1 0 0,0 0 0,0 1 0,0-1 0,0 1 0,0-1 0,1 7 0,2 1 0,-1 1 0,-1 0 0,0 0 0,1 15 0,-3-18 0,0 0 0,-1 0 0,0 0 0,0 0 0,-1 0 0,0 0 0,-3 9 0,3-16 0,0 1 0,0 0 0,0 0 0,-1-1 0,1 1 0,-1-1 0,0 1 0,0-1 0,0 0 0,0 0 0,0 1 0,0-2 0,0 1 0,-1 0 0,1 0 0,-1-1 0,1 1 0,-1-1 0,0 0 0,0 0 0,1 0 0,-1 0 0,0 0 0,-5 0 0,-21 2 0,1-1 0,0-1 0,-32-4 0,-10 1 0,54 2-1365,2 0-5461</inkml:trace>
+</inkml:ink>
+</file>
+
+<file path=word/ink/ink12.xml><?xml version="1.0" encoding="utf-8"?>
+<inkml:ink xmlns:inkml="http://www.w3.org/2003/InkML">
+  <inkml:definitions>
+    <inkml:context xml:id="ctx0">
+      <inkml:inkSource xml:id="inkSrc0">
+        <inkml:traceFormat>
+          <inkml:channel name="X" type="integer" min="-2.14748E9" max="2.14748E9" units="cm"/>
+          <inkml:channel name="Y" type="integer" min="-2.14748E9" max="2.14748E9" units="cm"/>
+          <inkml:channel name="F" type="integer" max="32767" units="dev"/>
+        </inkml:traceFormat>
+        <inkml:channelProperties>
+          <inkml:channelProperty channel="X" name="resolution" value="1000" units="1/cm"/>
+          <inkml:channelProperty channel="Y" name="resolution" value="1000" units="1/cm"/>
+          <inkml:channelProperty channel="F" name="resolution" value="0" units="1/dev"/>
+        </inkml:channelProperties>
+      </inkml:inkSource>
+      <inkml:timestamp xml:id="ts0" timeString="2025-06-27T14:11:53.939"/>
+    </inkml:context>
+    <inkml:brush xml:id="br0">
+      <inkml:brushProperty name="width" value="0.035" units="cm"/>
+      <inkml:brushProperty name="height" value="0.035" units="cm"/>
+    </inkml:brush>
+  </inkml:definitions>
+  <inkml:trace contextRef="#ctx0" brushRef="#br0">0 0 24192,'8092'33'0</inkml:trace>
+</inkml:ink>
+</file>
+
+<file path=word/ink/ink13.xml><?xml version="1.0" encoding="utf-8"?>
+<inkml:ink xmlns:inkml="http://www.w3.org/2003/InkML">
+  <inkml:definitions>
+    <inkml:context xml:id="ctx0">
+      <inkml:inkSource xml:id="inkSrc0">
+        <inkml:traceFormat>
+          <inkml:channel name="X" type="integer" min="-2.14748E9" max="2.14748E9" units="cm"/>
+          <inkml:channel name="Y" type="integer" min="-2.14748E9" max="2.14748E9" units="cm"/>
+          <inkml:channel name="F" type="integer" max="32767" units="dev"/>
+        </inkml:traceFormat>
+        <inkml:channelProperties>
+          <inkml:channelProperty channel="X" name="resolution" value="1000" units="1/cm"/>
+          <inkml:channelProperty channel="Y" name="resolution" value="1000" units="1/cm"/>
+          <inkml:channelProperty channel="F" name="resolution" value="0" units="1/dev"/>
+        </inkml:channelProperties>
+      </inkml:inkSource>
+      <inkml:timestamp xml:id="ts0" timeString="2025-06-27T15:13:00.116"/>
+    </inkml:context>
+    <inkml:brush xml:id="br0">
+      <inkml:brushProperty name="width" value="0.035" units="cm"/>
+      <inkml:brushProperty name="height" value="0.035" units="cm"/>
+    </inkml:brush>
+  </inkml:definitions>
+  <inkml:trace contextRef="#ctx0" brushRef="#br0">598 272 24575,'-90'-1'0,"-140"4"0,189 0 0,0 2 0,0 2 0,-61 18 0,99-25 0,0 1 0,0 0 0,0 0 0,0 0 0,1 1 0,-1-1 0,0 1 0,0-1 0,1 1 0,-1 0 0,1 0 0,0 0 0,-1 0 0,1 0 0,0 1 0,0-1 0,-2 5 0,3-3 0,0 0 0,0 0 0,0 0 0,1 0 0,-1 0 0,1 0 0,0 0 0,1 1 0,-1-1 0,1 0 0,-1 0 0,3 6 0,-1-4 0,0 1 0,1-1 0,0 1 0,0-1 0,0 0 0,1 0 0,0 0 0,0 0 0,1-1 0,7 8 0,9 7 0,28 19 0,-40-32 0,-1-2 0,0 0 0,0 0 0,1-1 0,-1 0 0,1 0 0,0-1 0,1 0 0,-1-1 0,0 0 0,13 1 0,15 0 0,49-3 0,-46-1 0,-36 1 0,-1 0 0,0 0 0,1 0 0,-1 0 0,0 0 0,1-1 0,-1 0 0,0 0 0,0 0 0,0 0 0,1 0 0,-1 0 0,-1-1 0,1 0 0,0 0 0,0 1 0,0-1 0,3-4 0,-4 2 0,0 0 0,0 0 0,0 0 0,0 0 0,-1 0 0,1 0 0,-1 0 0,0 0 0,0-1 0,-1 1 0,0 0 0,1-1 0,-2-7 0,2-23 0,-1 10 0,-4-48 0,3 67 0,0 0 0,0 0 0,-1 0 0,1 0 0,-1 0 0,-1 1 0,1-1 0,-1 1 0,0-1 0,0 1 0,-1 0 0,1 0 0,-6-5 0,7 9-151,0-1-1,0 0 0,0 1 0,0 0 1,-1-1-1,1 1 0,0 0 1,-5-1-1,-4-1-6674</inkml:trace>
+  <inkml:trace contextRef="#ctx0" brushRef="#br0" timeOffset="1103.27">659 544 24575,'0'0'-8191</inkml:trace>
+  <inkml:trace contextRef="#ctx0" brushRef="#br0" timeOffset="3359.84">1127 152 24575,'-114'-2'0,"-121"5"0,233-3 0,1 0 0,-1 0 0,1 0 0,-1 0 0,1 1 0,0-1 0,-1 0 0,1 1 0,0-1 0,-1 1 0,1 0 0,0-1 0,0 1 0,-1 0 0,1 0 0,0 0 0,0 0 0,0 0 0,0 0 0,0 0 0,0 0 0,0 0 0,1 0 0,-2 3 0,1-2 0,0 1 0,1 0 0,-1 0 0,1 0 0,0 0 0,-1 0 0,2 0 0,-1 0 0,0-1 0,0 1 0,2 5 0,1 4 0,1 0 0,1 0 0,0 0 0,9 15 0,-11-21 0,0 0 0,0-1 0,0 0 0,1 0 0,0 0 0,0 0 0,5 4 0,-7-8 0,-1 0 0,1-1 0,0 1 0,-1 0 0,1 0 0,0-1 0,0 1 0,-1-1 0,1 0 0,0 1 0,0-1 0,0 0 0,-1 0 0,1 0 0,0 0 0,0-1 0,0 1 0,-1 0 0,1-1 0,0 1 0,0-1 0,-1 0 0,1 1 0,0-1 0,-1 0 0,1 0 0,-1 0 0,2-1 0,9-5 0,0 0 0,1 2 0,0 0 0,-1 0 0,2 1 0,-1 0 0,0 2 0,1-1 0,-1 2 0,26-1 0,-17 3 0,-1 0 0,0 2 0,0 0 0,0 1 0,0 2 0,25 9 0,-42-14 0,0 1 0,-1 0 0,1-1 0,-1 2 0,1-1 0,-1 0 0,1 1 0,-1-1 0,0 1 0,0 0 0,-1 0 0,1 1 0,-1-1 0,1 0 0,-1 1 0,0-1 0,0 1 0,-1 0 0,1 0 0,1 6 0,-2-5 0,0 1 0,0-1 0,-1 1 0,0 0 0,0-1 0,0 1 0,-1-1 0,1 1 0,-1-1 0,-1 1 0,1-1 0,-1 1 0,0-1 0,-5 10 0,5-12 0,-1 0 0,1 1 0,-1-1 0,0 0 0,1-1 0,-1 1 0,-1 0 0,1-1 0,0 0 0,-1 0 0,1 0 0,-1 0 0,1 0 0,-1-1 0,0 1 0,0-1 0,0 0 0,0 0 0,0-1 0,-4 1 0,-13 1 0,0-2 0,-37-2 0,17-1 0,17 3-1365,18 0-5461</inkml:trace>
+  <inkml:trace contextRef="#ctx0" brushRef="#br0" timeOffset="5476.62">1444 183 24575,'1'-4'0,"-1"1"0,1-1 0,-1 1 0,1-1 0,0 1 0,0-1 0,1 1 0,-1 0 0,1 0 0,-1-1 0,1 1 0,0 0 0,0 0 0,1 1 0,-1-1 0,1 0 0,-1 1 0,1-1 0,5-2 0,-7 4 0,1 0 0,-1 0 0,1 0 0,-1 0 0,1 0 0,0 1 0,0-1 0,-1 1 0,1-1 0,0 1 0,0 0 0,0 0 0,-1-1 0,1 1 0,0 1 0,0-1 0,0 0 0,-1 0 0,1 1 0,0-1 0,0 1 0,-1-1 0,1 1 0,0 0 0,-1-1 0,1 1 0,-1 0 0,1 0 0,-1 0 0,1 1 0,-1-1 0,0 0 0,1 0 0,-1 1 0,0-1 0,0 1 0,0-1 0,0 1 0,1 2 0,4 8 0,0 0 0,-1 1 0,0 0 0,-1 0 0,-1 0 0,0 1 0,0-1 0,-2 1 0,1 23 0,-2-13 0,-2 0 0,0 0 0,-2 0 0,-10 39 0,12-58 0,1 0 0,-1 0 0,0-1 0,0 1 0,0-1 0,-1 1 0,0-1 0,1 0 0,-1 0 0,-1 0 0,1 0 0,-1-1 0,1 1 0,-1-1 0,0 0 0,0 0 0,-1 0 0,1-1 0,0 0 0,-1 1 0,0-1 0,1-1 0,-1 1 0,0-1 0,0 0 0,0 0 0,0 0 0,0-1 0,0 0 0,0 1 0,0-2 0,0 1 0,0-1 0,0 0 0,0 0 0,0 0 0,0-1 0,-7-3 0,10 5 0,1 0 0,-1-1 0,0 1 0,1-1 0,0 0 0,-1 0 0,1 0 0,-1 1 0,1-1 0,0 0 0,-1 0 0,1-1 0,0 1 0,0 0 0,0 0 0,0-1 0,0 1 0,0 0 0,1-1 0,-1 1 0,0-1 0,1 1 0,-1-1 0,1 1 0,-1-1 0,1 0 0,0 1 0,-1-1 0,1 0 0,0 1 0,1-4 0,-1 3 0,1 0 0,0 1 0,-1-1 0,1 0 0,0 1 0,0-1 0,0 1 0,1-1 0,-1 1 0,0-1 0,0 1 0,1 0 0,-1 0 0,1-1 0,-1 1 0,1 0 0,0 0 0,-1 1 0,1-1 0,0 0 0,-1 0 0,1 1 0,0-1 0,0 1 0,0 0 0,0 0 0,2-1 0,17-1 0,0 2 0,0 0 0,0 0 0,33 7 0,-45-3 0,0 1 0,0-1 0,0 2 0,0-1 0,-1 1 0,0 1 0,13 12 0,-15-13 0,-3-3-56,0 1 0,0 0-1,-1-1 1,0 1 0,0 0 0,0 0-1,0 1 1,0-1 0,-1 0 0,0 0-1,1 8 1,0-6-634,1 10-6136</inkml:trace>
+  <inkml:trace contextRef="#ctx0" brushRef="#br0" timeOffset="7871.41">1731 61 24575,'7'-1'0,"-1"1"0,1 1 0,-1-1 0,0 1 0,1 0 0,-1 1 0,11 3 0,-15-4 0,1 1 0,-1-1 0,-1 0 0,1 1 0,0-1 0,0 1 0,0-1 0,-1 1 0,1 0 0,-1 0 0,1-1 0,-1 1 0,0 0 0,0 0 0,0 1 0,0-1 0,0 0 0,0 0 0,-1 0 0,1 1 0,-1-1 0,1 0 0,-1 1 0,0 2 0,1 13 0,0 0 0,-3 21 0,1-33 0,0 0 0,0-1 0,0 1 0,-1-1 0,0 0 0,0 1 0,0-1 0,0 0 0,-1 0 0,0 0 0,-4 5 0,4-7 0,1 0 0,-1 1 0,0-1 0,0-1 0,0 1 0,0 0 0,0-1 0,-1 1 0,1-1 0,-1 0 0,1 0 0,-1 0 0,0-1 0,0 1 0,0-1 0,0 0 0,0 0 0,0 0 0,0-1 0,0 0 0,-1 1 0,1-1 0,0-1 0,0 1 0,0-1 0,0 1 0,-5-3 0,8 3 0,0 0 0,0 0 0,1 0 0,-1 0 0,0 0 0,0-1 0,1 1 0,-1 0 0,0-1 0,0 1 0,1 0 0,-1-1 0,0 1 0,1-1 0,-1 1 0,1-1 0,-1 0 0,0 1 0,1-1 0,-1 1 0,1-1 0,0 0 0,-1 1 0,1-1 0,0 0 0,-1 0 0,1 1 0,0-1 0,0 0 0,-1 0 0,1 1 0,0-1 0,0 0 0,0 0 0,0 0 0,0 1 0,0-1 0,0 0 0,0 0 0,1 0 0,-1 1 0,0-1 0,0 0 0,1 0 0,-1 1 0,0-1 0,1 0 0,-1 1 0,1-1 0,-1 0 0,1 1 0,-1-1 0,1 1 0,0-1 0,-1 1 0,1-1 0,-1 1 0,1-1 0,1 0 0,2-2 0,0 0 0,0 1 0,1-1 0,-1 1 0,1-1 0,0 1 0,-1 1 0,6-2 0,2 2 0,0 0 0,-1 1 0,1 0 0,0 1 0,0 0 0,-1 1 0,1 0 0,-1 1 0,0 0 0,0 1 0,0 0 0,0 1 0,0 0 0,16 11 0,10 10 0,-1 0 0,46 46 0,-73-64 0,22 19 0,-12-12 0,-1 2 0,21 23 0,-35-36 0,-1 0 0,1 0 0,-1 0 0,0 1 0,-1 0 0,1-1 0,-1 1 0,0 0 0,0 0 0,-1 0 0,1 0 0,-1 0 0,0 1 0,-1-1 0,1 0 0,-1 7 0,0-10 0,-1-1 0,1 1 0,-1-1 0,0 1 0,1-1 0,-1 1 0,0-1 0,0 1 0,0-1 0,0 0 0,0 1 0,0-1 0,0 0 0,-1 0 0,1 0 0,0 0 0,-1 0 0,1 0 0,-1 0 0,1 0 0,-1-1 0,1 1 0,-1-1 0,1 1 0,-1-1 0,0 1 0,1-1 0,-1 0 0,-2 0 0,-8 2 0,0-2 0,0 1 0,-13-2 0,13 0 0,-38 2 0,34 0 0,0-1 0,0 0 0,0-1 0,0 0 0,0-2 0,-25-6 0,36 7-136,1 0-1,0 0 1,0-1-1,0 0 1,0 1-1,0-1 1,0-1-1,1 1 0,-5-5 1,3 1-6690</inkml:trace>
+  <inkml:trace contextRef="#ctx0" brushRef="#br0" timeOffset="9749.18">2428 62 24575,'-21'-2'0,"-1"0"0,-38-9 0,-24-4 0,71 14 0,-32-2 0,43 3 0,0 0 0,0 0 0,-1 1 0,1-1 0,0 0 0,0 1 0,0-1 0,0 1 0,0 0 0,0 0 0,0-1 0,0 1 0,0 1 0,0-1 0,-2 2 0,4-3 0,-1 0 0,1 0 0,0 1 0,0-1 0,0 0 0,-1 0 0,1 1 0,0-1 0,0 0 0,0 0 0,0 1 0,0-1 0,0 0 0,0 1 0,-1-1 0,1 0 0,0 1 0,0-1 0,0 0 0,0 0 0,0 1 0,0-1 0,0 0 0,1 1 0,-1-1 0,0 0 0,0 1 0,0-1 0,0 0 0,0 0 0,0 1 0,1-1 0,-1 0 0,0 1 0,13 7 0,20 2 0,-29-9 0,23 6 0,-1-2 0,1 0 0,-1-1 0,1-2 0,42-2 0,-67 0 0,1-1 0,-1 0 0,1 1 0,-1-1 0,0 0 0,1-1 0,-1 1 0,0 0 0,0-1 0,0 1 0,0-1 0,0 0 0,0 1 0,-1-1 0,1 0 0,0 0 0,-1 0 0,0 0 0,1-1 0,-1 1 0,0 0 0,0-1 0,0 1 0,1-5 0,-2 7 0,5 274 0,3-119 0,2-20-1365,-7-113-5461</inkml:trace>
+  <inkml:trace contextRef="#ctx0" brushRef="#br0" timeOffset="11475.51">2610 1 24575,'35'2'0,"1"2"0,-1 1 0,1 2 0,-2 1 0,58 22 0,-89-29 0,1 1 0,0-1 0,0 1 0,-1 0 0,1 0 0,-1 0 0,1 0 0,-1 1 0,0-1 0,0 1 0,0 0 0,0 0 0,0 0 0,-1 0 0,0 0 0,4 7 0,-4-4 0,0 1 0,0 0 0,0 0 0,-1 0 0,0 1 0,-1-1 0,1 0 0,-2 11 0,1-3 0,-1-1 0,-1 1 0,0-1 0,-1 0 0,-1 0 0,0 0 0,0 0 0,-2 0 0,-10 20 0,12-28 0,0 0 0,-1 0 0,1 0 0,-1 0 0,0-1 0,-1 0 0,1 0 0,-1 0 0,0-1 0,0 0 0,0 0 0,-1 0 0,0-1 0,1 0 0,-1 0 0,0-1 0,0 0 0,-1 0 0,1-1 0,-11 1 0,11-1 0,-8 1 0,1-1 0,0-1 0,-25-3 0,37 3 0,0 0 0,-1 0 0,1-1 0,-1 1 0,1-1 0,0 0 0,0 1 0,-1-1 0,1 0 0,0 0 0,0-1 0,0 1 0,0 0 0,0-1 0,0 1 0,1-1 0,-1 0 0,0 1 0,1-1 0,-1 0 0,1 0 0,0 0 0,0 0 0,-1 0 0,1 0 0,1-1 0,-1 1 0,0 0 0,0-4 0,0 5 0,1 0 0,0 0 0,0 0 0,0 0 0,0 0 0,0 0 0,0 0 0,1 0 0,-1 0 0,0 0 0,0 0 0,1-1 0,-1 1 0,1 0 0,-1 0 0,1 1 0,-1-1 0,1 0 0,-1 0 0,1 0 0,0 0 0,0 0 0,-1 1 0,1-1 0,1-1 0,1 1 0,-1 0 0,1 0 0,-1 0 0,1 0 0,0 0 0,-1 0 0,1 1 0,0-1 0,5 1 0,5 0 0,-1 1 0,1 0 0,16 4 0,23 8 0,0 2 0,49 23 0,-45-16 0,67 16 0,-119-36 0,0-1 0,1 0 0,-1 0 0,1-1 0,-1 1 0,1-1 0,0 0 0,-1 0 0,1 0 0,-1-1 0,1 0 0,-1 0 0,1 0 0,-1 0 0,0-1 0,1 1 0,-1-1 0,0 0 0,0-1 0,0 1 0,0-1 0,-1 1 0,1-1 0,-1 0 0,1 0 0,2-5 0,34-32-1365,2-4-5461</inkml:trace>
+  <inkml:trace contextRef="#ctx0" brushRef="#br0" timeOffset="13869.94">2321 75 24575,'-5'0'0,"-9"0"0,0 0 0,0 1 0,0 0 0,0 1 0,-15 5 0,26-7 0,1 1 0,0 0 0,0-1 0,0 1 0,0 0 0,1 0 0,-1 0 0,0 0 0,0 1 0,0-1 0,1 0 0,-1 1 0,1-1 0,-1 1 0,1 0 0,0-1 0,0 1 0,-1 0 0,1 0 0,0 0 0,1 0 0,-1 0 0,0 0 0,0 0 0,1 0 0,-1 0 0,1 0 0,0 0 0,0 0 0,0 1 0,0-1 0,0 0 0,0 0 0,0 0 0,1 0 0,-1 0 0,1 0 0,0 0 0,-1 0 0,1 0 0,0 0 0,2 3 0,-2-3 0,0 0 0,1 0 0,-1-1 0,0 1 0,1-1 0,-1 1 0,1-1 0,-1 0 0,1 0 0,0 1 0,-1-1 0,1 0 0,0-1 0,0 1 0,0 0 0,0 0 0,0-1 0,0 1 0,0-1 0,0 0 0,0 1 0,3-1 0,54-2 0,-39 1 0,116 0-1365,-123 1-5461</inkml:trace>
+</inkml:ink>
+</file>
+
+<file path=word/ink/ink14.xml><?xml version="1.0" encoding="utf-8"?>
+<inkml:ink xmlns:inkml="http://www.w3.org/2003/InkML">
+  <inkml:definitions>
+    <inkml:context xml:id="ctx0">
+      <inkml:inkSource xml:id="inkSrc0">
+        <inkml:traceFormat>
+          <inkml:channel name="X" type="integer" min="-2.14748E9" max="2.14748E9" units="cm"/>
+          <inkml:channel name="Y" type="integer" min="-2.14748E9" max="2.14748E9" units="cm"/>
+          <inkml:channel name="F" type="integer" max="32767" units="dev"/>
+        </inkml:traceFormat>
+        <inkml:channelProperties>
+          <inkml:channelProperty channel="X" name="resolution" value="1000" units="1/cm"/>
+          <inkml:channelProperty channel="Y" name="resolution" value="1000" units="1/cm"/>
+          <inkml:channelProperty channel="F" name="resolution" value="0" units="1/dev"/>
+        </inkml:channelProperties>
+      </inkml:inkSource>
+      <inkml:timestamp xml:id="ts0" timeString="2025-06-27T15:12:50.715"/>
+    </inkml:context>
+    <inkml:brush xml:id="br0">
+      <inkml:brushProperty name="width" value="0.035" units="cm"/>
+      <inkml:brushProperty name="height" value="0.035" units="cm"/>
+    </inkml:brush>
+  </inkml:definitions>
+  <inkml:trace contextRef="#ctx0" brushRef="#br0">6 57 24575,'8'-1'0,"-1"1"0,0 0 0,0 0 0,0 1 0,0 0 0,0 1 0,0-1 0,0 1 0,0 0 0,0 1 0,-1 0 0,1 0 0,-1 0 0,0 1 0,0 0 0,0 0 0,-1 1 0,1-1 0,-1 1 0,0 0 0,0 1 0,-1-1 0,7 11 0,0 2 0,0 1 0,-2 0 0,15 40 0,-20-46 0,0 1 0,-1-1 0,0 1 0,-1-1 0,-1 1 0,0 0 0,-1 17 0,-1-26 0,0 1 0,-1-1 0,1 0 0,-1 0 0,0 0 0,0 0 0,-1 0 0,1-1 0,-1 1 0,0 0 0,0-1 0,-1 0 0,1 0 0,-1 0 0,0 0 0,0-1 0,0 1 0,-1-1 0,1 0 0,-1-1 0,-6 4 0,2-1 0,-1-1 0,1-1 0,-1 0 0,0 0 0,0-1 0,0 0 0,0-1 0,0 0 0,0 0 0,-15-2 0,23 1 0,0-1 0,0 1 0,0-1 0,0 0 0,0 0 0,1 1 0,-1-2 0,0 1 0,0 0 0,1 0 0,-1 0 0,0-1 0,1 1 0,-1-1 0,1 1 0,0-1 0,0 0 0,-1 1 0,1-1 0,0 0 0,1 0 0,-1 0 0,0 0 0,0 0 0,1 0 0,-1 0 0,1 0 0,0 0 0,-1 0 0,1 0 0,0 0 0,1-3 0,-2 3 0,1 0 0,0 0 0,0-1 0,0 1 0,1 0 0,-1 0 0,0-1 0,1 1 0,0 0 0,-1 0 0,1 0 0,0 0 0,0 0 0,0 0 0,0 0 0,1 0 0,-1 0 0,0 0 0,1 1 0,0-1 0,-1 0 0,1 1 0,0 0 0,0-1 0,-1 1 0,1 0 0,0 0 0,0 0 0,4-1 0,17-1 0,0 2 0,1 0 0,43 6 0,-51-4 0,-8 0 0,1 0 0,-1 0 0,0 1 0,0 1 0,0-1 0,0 1 0,0 1 0,0-1 0,-1 1 0,1 0 0,-1 1 0,-1 0 0,1 0 0,9 10 0,-14-13-65,0 1-1,-1 0 0,1 1 1,-1-1-1,0 0 1,1 0-1,-2 1 1,2 4-1,-1-3-709,4 13-6051</inkml:trace>
+  <inkml:trace contextRef="#ctx0" brushRef="#br0" timeOffset="2095.7">415 42 24575,'13'-1'0,"0"2"0,-1 0 0,1 1 0,-1 0 0,25 7 0,-29-6 0,-1 1 0,0-1 0,0 1 0,0 0 0,0 0 0,-1 1 0,1 0 0,-1 0 0,-1 1 0,10 10 0,-12-12 0,1 1 0,-1 0 0,0 0 0,-1 0 0,1 1 0,-1-1 0,0 0 0,0 1 0,-1-1 0,1 1 0,-1 0 0,-1 0 0,1 11 0,-1-15 0,0 0 0,0 1 0,-1-1 0,1 1 0,-1-1 0,1 0 0,-1 1 0,0-1 0,0 0 0,0 0 0,0 0 0,-1 0 0,1 0 0,0 0 0,-1 0 0,0 0 0,1 0 0,-1-1 0,0 1 0,0-1 0,0 1 0,0-1 0,0 0 0,0 1 0,0-1 0,0 0 0,-1-1 0,1 1 0,0 0 0,-1-1 0,1 1 0,0-1 0,-1 1 0,1-1 0,-4 0 0,3 0 0,-10 1 0,0-1 0,0 0 0,-21-4 0,32 4 0,0 0 0,0 0 0,0 0 0,1-1 0,-1 1 0,0 0 0,0-1 0,1 0 0,-1 1 0,0-1 0,1 0 0,-1 0 0,1 0 0,-1 0 0,1 0 0,-1 0 0,1-1 0,0 1 0,0 0 0,-1-1 0,1 1 0,0-1 0,0 1 0,0-1 0,1 0 0,-1 1 0,0-1 0,1 0 0,-1 1 0,1-1 0,-1 0 0,1 0 0,0 0 0,0 1 0,0-3 0,0 2 0,0 1 0,0 0 0,1-1 0,-1 1 0,1-1 0,-1 1 0,1 0 0,-1-1 0,1 1 0,0 0 0,-1 0 0,1-1 0,0 1 0,0 0 0,0 0 0,0 0 0,0 0 0,0 0 0,1 0 0,-1 1 0,2-2 0,1 0 0,-1 1 0,1-1 0,0 1 0,-1 0 0,1 0 0,0 1 0,0-1 0,4 1 0,5 0 0,-1 0 0,1 1 0,-1 1 0,15 4 0,-24-6 0,11 3 0,0 1 0,-1 0 0,1 1 0,23 12 0,-33-14 0,0 0 0,0 0 0,0 0 0,-1 0 0,1 1 0,-1 0 0,0-1 0,0 1 0,0 0 0,-1 1 0,1-1 0,-1 0 0,0 1 0,0-1 0,0 1 0,-1 0 0,2 7 0,-2-5 0,1 0 0,-1 0 0,0 0 0,-1 0 0,0 0 0,0 0 0,0 0 0,-1 0 0,-2 13 0,1-17 0,1 0 0,-1 0 0,1 0 0,-1 0 0,0 0 0,0 0 0,0 0 0,0-1 0,-1 1 0,1-1 0,-1 1 0,0-1 0,1 0 0,-1 0 0,0 0 0,0-1 0,0 1 0,0-1 0,-1 1 0,1-1 0,-5 1 0,-7 1-66,-1 0 1,0-1-1,1-1 0,-1-1 0,-21-1 0,15 0-904,10 1-5856</inkml:trace>
+  <inkml:trace contextRef="#ctx0" brushRef="#br0" timeOffset="4134.84">959 26 24575,'-135'0'0,"133"0"0,0 1 0,0 0 0,0-1 0,0 1 0,0 0 0,0 0 0,0 0 0,1 0 0,-1 0 0,0 1 0,1-1 0,-1 0 0,1 1 0,-1-1 0,1 1 0,0 0 0,0-1 0,0 1 0,0 0 0,0 0 0,0-1 0,0 1 0,0 0 0,1 0 0,-1 0 0,1 0 0,-1 0 0,1 0 0,0 0 0,0 0 0,0 1 0,0-1 0,0 0 0,1 3 0,-1-2 0,0 0 0,0 0 0,0-1 0,1 1 0,-1 0 0,1 0 0,0 0 0,0-1 0,0 1 0,0 0 0,0-1 0,1 1 0,-1-1 0,1 1 0,-1-1 0,1 0 0,0 0 0,0 0 0,0 0 0,0 0 0,1 0 0,-1 0 0,0-1 0,5 3 0,5-1 0,-1-1 0,1-1 0,21 0 0,-27-1 0,0 0 0,-1-1 0,1 0 0,-1 1 0,1-2 0,0 1 0,-1-1 0,0 1 0,10-6 0,-13 5 0,0 0 0,0 0 0,0 0 0,-1 0 0,1-1 0,0 1 0,-1-1 0,0 1 0,1-1 0,-1 0 0,0 1 0,-1-1 0,1 0 0,0 0 0,-1 1 0,1-1 0,-1-6 0,-3-55 0,2 43 0,0 152 0,2 50 0,-1-181-28,0 1-11,-1 0 1,1-1 0,0 1 0,0 0 0,0-1-1,0 1 1,0 0 0,0-1 0,0 1 0,1 0 0,-1-1-1,0 1 1,0 0 0,0-1 0,1 1 0,-1 0-1,0-1 1,1 1 0,-1-1 0,0 1 0,1-1-1,-1 1 1,1-1 0,-1 1 0,1-1 0,-1 1-1,1-1 1,-1 0 0,1 1 0,-1-1 0,1 0 0,0 1-1,-1-1 1,2 1 0,4-4-6788</inkml:trace>
+  <inkml:trace contextRef="#ctx0" brushRef="#br0" timeOffset="6063.7">1125 86 24575,'9'-1'0,"1"0"0,-1-1 0,0 0 0,18-6 0,21-5 0,-32 11 0,0 0 0,0 1 0,0 0 0,0 2 0,25 3 0,-36-3 0,1 0 0,-1 0 0,0 1 0,0 0 0,0 0 0,0 1 0,0-1 0,0 1 0,0 0 0,-1 0 0,0 1 0,1-1 0,-1 1 0,0 0 0,-1 0 0,1 0 0,-1 1 0,0-1 0,5 9 0,2 7 0,-1 0 0,-1 0 0,0 0 0,-2 1 0,7 33 0,-12-47 0,0-1 0,-1 0 0,0 0 0,0 0 0,-1 0 0,0 0 0,0 1 0,0-1 0,-1 0 0,-3 9 0,3-11 0,0 0 0,-1 0 0,1-1 0,-1 1 0,0 0 0,0-1 0,0 0 0,0 0 0,-1 0 0,1 0 0,-1-1 0,0 1 0,0-1 0,0 0 0,0 0 0,-6 2 0,-8 2 0,0 0 0,-32 5 0,41-10 0,-1 0 0,1 0 0,0-1 0,0 0 0,0-1 0,-1 1 0,-14-5 0,21 4 0,0 0 0,0-1 0,1 1 0,-1-1 0,0 0 0,1 1 0,0-1 0,-1 0 0,1 0 0,0-1 0,0 1 0,0 0 0,0-1 0,0 1 0,1-1 0,-1 0 0,1 0 0,0 1 0,0-1 0,0 0 0,0 0 0,0 0 0,0 0 0,0-6 0,1 7 0,0-1 0,0 1 0,0 0 0,0 0 0,0 0 0,1-1 0,-1 1 0,0 0 0,1 0 0,0 0 0,-1 0 0,1 0 0,0 0 0,0 0 0,0 0 0,1 0 0,-1 0 0,0 1 0,1-1 0,-1 0 0,1 1 0,-1-1 0,1 1 0,0 0 0,0-1 0,-1 1 0,1 0 0,0 0 0,0 0 0,0 1 0,0-1 0,1 0 0,-1 1 0,0-1 0,3 0 0,6 1-57,1-1 0,0 2 1,-1 0-1,1 0 0,-1 1 0,0 0 0,1 1 0,-1 0 0,0 1 0,0 0 0,-1 0 1,1 2-1,-1-1 0,0 1 0,-1 1 0,1-1 0,-1 2 0,-1-1 0,1 1 1,-1 1-1,-1 0 0,1 0 0,7 13 0,-9-11-6769</inkml:trace>
+</inkml:ink>
+</file>
+
+<file path=word/ink/ink15.xml><?xml version="1.0" encoding="utf-8"?>
+<inkml:ink xmlns:inkml="http://www.w3.org/2003/InkML">
+  <inkml:definitions>
+    <inkml:context xml:id="ctx0">
+      <inkml:inkSource xml:id="inkSrc0">
+        <inkml:traceFormat>
+          <inkml:channel name="X" type="integer" min="-2.14748E9" max="2.14748E9" units="cm"/>
+          <inkml:channel name="Y" type="integer" min="-2.14748E9" max="2.14748E9" units="cm"/>
+          <inkml:channel name="F" type="integer" max="32767" units="dev"/>
+        </inkml:traceFormat>
+        <inkml:channelProperties>
+          <inkml:channelProperty channel="X" name="resolution" value="1000" units="1/cm"/>
+          <inkml:channelProperty channel="Y" name="resolution" value="1000" units="1/cm"/>
+          <inkml:channelProperty channel="F" name="resolution" value="0" units="1/dev"/>
+        </inkml:channelProperties>
+      </inkml:inkSource>
+      <inkml:timestamp xml:id="ts0" timeString="2025-06-27T15:12:43.530"/>
+    </inkml:context>
+    <inkml:brush xml:id="br0">
+      <inkml:brushProperty name="width" value="0.035" units="cm"/>
+      <inkml:brushProperty name="height" value="0.035" units="cm"/>
+    </inkml:brush>
+  </inkml:definitions>
+  <inkml:trace contextRef="#ctx0" brushRef="#br0">354 123 24575,'-33'-8'0,"-1"1"0,1 1 0,-2 3 0,-39-1 0,48 3 0,6 0 0,13-1 0,1 2 0,-1-1 0,1 1 0,-1 0 0,1 0 0,0 0 0,-1 1 0,1 0 0,-1 1 0,1-1 0,-11 5 0,16-5 0,0 1 0,0-1 0,0 0 0,0 1 0,1-1 0,-1 1 0,0-1 0,0 1 0,1-1 0,-1 1 0,1 0 0,0-1 0,-1 1 0,1 0 0,0-1 0,0 1 0,0 0 0,0-1 0,0 1 0,0 0 0,1 0 0,-1-1 0,1 1 0,-1-1 0,1 1 0,-1 0 0,2 1 0,0 2 0,0 1 0,1-1 0,-1 0 0,1 0 0,0-1 0,0 1 0,5 5 0,3-2 0,1 0 0,0-1 0,0 0 0,1-1 0,0 0 0,0-1 0,0 0 0,0-1 0,1-1 0,0 0 0,17 1 0,-19-3 0,-1 0 0,0-1 0,1 0 0,-1-1 0,0 0 0,0-1 0,19-5 0,-27 5 0,1 1 0,-1 0 0,1-1 0,-1 1 0,0-1 0,0 0 0,0 0 0,0-1 0,0 1 0,-1 0 0,1-1 0,-1 0 0,1 1 0,-1-1 0,0 0 0,0 0 0,0 0 0,0-1 0,-1 1 0,1 0 0,-1-1 0,0 1 0,0-1 0,0 1 0,-1-1 0,1 0 0,-1-4 0,1 3 0,-1-1 0,0 1 0,-1-1 0,1 1 0,-1-1 0,0 1 0,-1-1 0,1 1 0,-1 0 0,0 0 0,0 0 0,-1 0 0,-3-6 0,3 7 0,0 1 0,0 0 0,0 0 0,-1 0 0,1 0 0,-1 0 0,0 1 0,1-1 0,-1 1 0,0 0 0,-1 0 0,1 0 0,0 1 0,0 0 0,-1 0 0,-7-1 0,0-1 0,0 2 0,0-1 0,0 2 0,0 0 0,0 0 0,0 1 0,0 0 0,-13 4 0,25-5-35,-1 0 0,0 1 0,1-1 0,-1 0 0,0 1 0,1-1 0,-1 1 0,0-1 0,1 1 0,-1-1 0,1 1 0,-1-1 0,1 1 0,0-1 0,-1 1 0,1 0 0,-1-1 0,1 1 0,0-1 0,0 1 0,-1 0 0,1 0 0,0-1 0,0 1 0,0 0 0,0-1 0,0 1 0,0 0 0,0 0 0,0-1 0,0 1 0,0 0 0,0 0 0,0-1 0,0 1 0,1 0 0,-1-1 0,1 2 0,4 6-6791</inkml:trace>
+  <inkml:trace contextRef="#ctx0" brushRef="#br0" timeOffset="1056.59">550 275 24575,'0'0'-8191</inkml:trace>
+  <inkml:trace contextRef="#ctx0" brushRef="#br0" timeOffset="3211.55">912 2 24575,'-24'0'0,"16"-1"0,0 1 0,-1 0 0,1 0 0,0 1 0,-1 0 0,-9 2 0,16-2 0,0 0 0,0 0 0,1 0 0,-1 0 0,0 0 0,0 0 0,1 1 0,-1-1 0,1 0 0,-1 1 0,1-1 0,-1 1 0,1 0 0,0-1 0,0 1 0,0 0 0,0 0 0,0 0 0,0 0 0,0 0 0,1 0 0,-1 0 0,1 0 0,0 0 0,-1 0 0,1 0 0,0 0 0,0 0 0,0 0 0,1 2 0,-1 1 0,0-1 0,0 1 0,1 0 0,-1-1 0,1 1 0,0-1 0,1 1 0,-1-1 0,1 0 0,0 1 0,0-1 0,0 0 0,4 5 0,-3-9 0,-1 0 0,0 0 0,0-1 0,1 1 0,-1-1 0,0 0 0,0 1 0,0-1 0,0 0 0,0 0 0,0-1 0,0 1 0,0 0 0,2-3 0,5-1 0,5 0 0,1 1 0,-1 1 0,1 0 0,0 1 0,0 1 0,-1 0 0,1 1 0,0 1 0,20 3 0,-31-3 0,0-1 0,0 1 0,-1 0 0,1 0 0,0 1 0,0-1 0,-1 1 0,1 0 0,-1 0 0,1 0 0,-1 0 0,0 1 0,0-1 0,0 1 0,0 0 0,0 0 0,-1 0 0,1 0 0,2 5 0,-2-2 0,1 1 0,-2-1 0,1 0 0,-1 1 0,0-1 0,0 1 0,-1 0 0,0 0 0,0 0 0,0 8 0,-1-11 0,0 5 0,1 0 0,-2 0 0,1-1 0,-1 1 0,-1-1 0,-2 12 0,2-17 0,1 0 0,-1 0 0,0-1 0,0 1 0,0 0 0,0-1 0,0 1 0,0-1 0,-1 0 0,1 0 0,-1 0 0,1 0 0,-1 0 0,0 0 0,0-1 0,0 1 0,0-1 0,0 0 0,0 0 0,-4 1 0,-9 2 0,0 0 0,0-1 0,0-1 0,-18 0 0,26-2 0,1 0 0,0 0 0,-1 0 0,1-1 0,0-1 0,0 1 0,0-1 0,0 0 0,0-1 0,0 0 0,-10-5 0,16 7-91,0 1 0,0-1 0,1 0 0,-1 0 0,0 1 0,0-1 0,0 0 0,0 0 0,1 0 0,-1 0 0,0 0 0,1 0 0,-1 0 0,0-2 0,1-3-6735</inkml:trace>
+</inkml:ink>
+</file>
+
+<file path=word/ink/ink16.xml><?xml version="1.0" encoding="utf-8"?>
+<inkml:ink xmlns:inkml="http://www.w3.org/2003/InkML">
+  <inkml:definitions>
+    <inkml:context xml:id="ctx0">
+      <inkml:inkSource xml:id="inkSrc0">
+        <inkml:traceFormat>
+          <inkml:channel name="X" type="integer" min="-2.14748E9" max="2.14748E9" units="cm"/>
+          <inkml:channel name="Y" type="integer" min="-2.14748E9" max="2.14748E9" units="cm"/>
+          <inkml:channel name="F" type="integer" max="32767" units="dev"/>
+        </inkml:traceFormat>
+        <inkml:channelProperties>
+          <inkml:channelProperty channel="X" name="resolution" value="1000" units="1/cm"/>
+          <inkml:channelProperty channel="Y" name="resolution" value="1000" units="1/cm"/>
+          <inkml:channelProperty channel="F" name="resolution" value="0" units="1/dev"/>
+        </inkml:channelProperties>
+      </inkml:inkSource>
+      <inkml:timestamp xml:id="ts0" timeString="2025-06-27T15:08:20.205"/>
+    </inkml:context>
+    <inkml:brush xml:id="br0">
+      <inkml:brushProperty name="width" value="0.035" units="cm"/>
+      <inkml:brushProperty name="height" value="0.035" units="cm"/>
+    </inkml:brush>
+  </inkml:definitions>
+  <inkml:trace contextRef="#ctx0" brushRef="#br0">215 654 24575,'3'9'0,"4"10"0,3 16 0,5 14 0,4 6 0,0 11 0,1 5 0,-4 1 0,-1 0 0,-1-4 0,-3-6 0,0-4 0,-2-7 0,-3-10 0,1-8 0,-2-8 0,0-4 0,-3-7-8191</inkml:trace>
+  <inkml:trace contextRef="#ctx0" brushRef="#br0" timeOffset="1">249 1420 24575,'1'1'0,"0"1"0,0-1 0,0 1 0,0-1 0,0 0 0,0 1 0,1-1 0,-1 0 0,0 0 0,1 0 0,-1 0 0,1 0 0,-1 0 0,3 1 0,9 8 0,2 9 0,-9-9 0,1-1 0,0-1 0,0 1 0,11 8 0,-17-16 0,1 0 0,-1 1 0,0-1 0,1 0 0,-1-1 0,0 1 0,1 0 0,-1 0 0,1-1 0,0 1 0,-1-1 0,1 1 0,-1-1 0,1 1 0,0-1 0,-1 0 0,1 0 0,0 0 0,-1 0 0,1 0 0,0 0 0,-1-1 0,1 1 0,0-1 0,-1 1 0,1-1 0,-1 1 0,1-1 0,-1 0 0,1 0 0,-1 1 0,1-1 0,-1 0 0,2-2 0,0 0 0,-1-1 0,0 1 0,0-1 0,0 1 0,0-1 0,0 0 0,0 0 0,0-4 0,7-13 0,47-106 0,-53 119 25,0-1-1,-1 0 1,2-17-1,0-3-1487,-1 15-5363</inkml:trace>
+</inkml:ink>
+</file>
+
+<file path=word/ink/ink17.xml><?xml version="1.0" encoding="utf-8"?>
+<inkml:ink xmlns:inkml="http://www.w3.org/2003/InkML">
+  <inkml:definitions>
+    <inkml:context xml:id="ctx0">
+      <inkml:inkSource xml:id="inkSrc0">
+        <inkml:traceFormat>
+          <inkml:channel name="X" type="integer" min="-2.14748E9" max="2.14748E9" units="cm"/>
+          <inkml:channel name="Y" type="integer" min="-2.14748E9" max="2.14748E9" units="cm"/>
+          <inkml:channel name="F" type="integer" max="32767" units="dev"/>
+        </inkml:traceFormat>
+        <inkml:channelProperties>
+          <inkml:channelProperty channel="X" name="resolution" value="1000" units="1/cm"/>
+          <inkml:channelProperty channel="Y" name="resolution" value="1000" units="1/cm"/>
+          <inkml:channelProperty channel="F" name="resolution" value="0" units="1/dev"/>
+        </inkml:channelProperties>
+      </inkml:inkSource>
+      <inkml:timestamp xml:id="ts0" timeString="2025-06-27T15:08:20.212"/>
+    </inkml:context>
+    <inkml:brush xml:id="br0">
+      <inkml:brushProperty name="width" value="0.035" units="cm"/>
+      <inkml:brushProperty name="height" value="0.035" units="cm"/>
+    </inkml:brush>
+  </inkml:definitions>
+  <inkml:trace contextRef="#ctx0" brushRef="#br0">99 1 24575,'0'563'0,"2"-529"0,2 1 0,15 64 0,-11-61 0,8 72 0,-17 149 0,1-253 0,0 1 0,-1-1 0,0 0 0,0 0 0,0 1 0,-1-1 0,0 0 0,0 0 0,-1 0 0,1-1 0,-1 1 0,-7 8 0,10-13 1,0-1 0,0 0 0,-1 0 0,1 1 1,0-1-1,0 0 0,-1 0 0,1 0 0,0 0 0,0 0 0,-1 1 0,1-1 0,0 0 0,0 0 0,-1 0 0,1 0 0,0 0 0,-1 0 0,1 0 0,0 0 0,0 0 0,-1 0 1,1 0-1,0 0 0,-1 0 0,1 0 0,0 0 0,0 0 0,-1 0 0,1 0 0,0-1 0,0 1 0,-1 0 0,1 0 0,0 0 0,0 0 0,-1-1 0,1 1 0,0 0 0,0 0 0,0 0 1,-1-1-1,1 1 0,0 0 0,0 0 0,0-1 0,0 1 0,0 0 0,-1 0 0,1-1 0,0 1 0,0-1 0,-4-16-1129,3 16 835,-1-19-6533</inkml:trace>
+  <inkml:trace contextRef="#ctx0" brushRef="#br0" timeOffset="1">0 1026 24575,'24'22'0,"-14"-11"0,2 1 0,0 2 0,-1-1 0,0 2 0,-1-1 0,-1 1 0,-1 1 0,0-1 0,0 1 0,-2 1 0,7 25 0,-13-41 0,1 0 0,-1 1 0,0-1 0,1 0 0,-1 0 0,1 1 0,-1-1 0,1 0 0,-1 0 0,1 0 0,0 0 0,0 0 0,-1 0 0,1 0 0,0 0 0,0 0 0,0 0 0,0-1 0,0 1 0,0 0 0,0-1 0,2 2 0,-2-2 0,0 0 0,0-1 0,0 1 0,0 0 0,0 0 0,0-1 0,0 1 0,0 0 0,0-1 0,0 1 0,0-1 0,0 1 0,0-1 0,-1 0 0,1 1 0,0-1 0,0 0 0,-1 1 0,1-1 0,1-1 0,3-6 0,1 0 0,-1-1 0,0 0 0,4-10 0,25-46 0,-25 51 0,-1 0 0,-1 0 0,0-1 0,-1 0 0,7-28 0,-9 29-1365,0 3-5461</inkml:trace>
+</inkml:ink>
+</file>
+
+<file path=word/ink/ink18.xml><?xml version="1.0" encoding="utf-8"?>
+<inkml:ink xmlns:inkml="http://www.w3.org/2003/InkML">
+  <inkml:definitions>
+    <inkml:context xml:id="ctx0">
+      <inkml:inkSource xml:id="inkSrc0">
+        <inkml:traceFormat>
+          <inkml:channel name="X" type="integer" min="-2.14748E9" max="2.14748E9" units="cm"/>
+          <inkml:channel name="Y" type="integer" min="-2.14748E9" max="2.14748E9" units="cm"/>
+          <inkml:channel name="F" type="integer" max="32767" units="dev"/>
+        </inkml:traceFormat>
+        <inkml:channelProperties>
+          <inkml:channelProperty channel="X" name="resolution" value="1000" units="1/cm"/>
+          <inkml:channelProperty channel="Y" name="resolution" value="1000" units="1/cm"/>
+          <inkml:channelProperty channel="F" name="resolution" value="0" units="1/dev"/>
+        </inkml:channelProperties>
+      </inkml:inkSource>
+      <inkml:timestamp xml:id="ts0" timeString="2025-06-27T15:08:20.219"/>
+    </inkml:context>
+    <inkml:brush xml:id="br0">
+      <inkml:brushProperty name="width" value="0.035" units="cm"/>
+      <inkml:brushProperty name="height" value="0.035" units="cm"/>
+    </inkml:brush>
+  </inkml:definitions>
+  <inkml:trace contextRef="#ctx0" brushRef="#br0">1205 183 24575,'0'0'-8191</inkml:trace>
+</inkml:ink>
+</file>
+
+<file path=word/ink/ink19.xml><?xml version="1.0" encoding="utf-8"?>
+<inkml:ink xmlns:inkml="http://www.w3.org/2003/InkML">
+  <inkml:definitions>
+    <inkml:context xml:id="ctx0">
+      <inkml:inkSource xml:id="inkSrc0">
+        <inkml:traceFormat>
+          <inkml:channel name="X" type="integer" min="-2.14748E9" max="2.14748E9" units="cm"/>
+          <inkml:channel name="Y" type="integer" min="-2.14748E9" max="2.14748E9" units="cm"/>
+          <inkml:channel name="F" type="integer" max="32767" units="dev"/>
+        </inkml:traceFormat>
+        <inkml:channelProperties>
+          <inkml:channelProperty channel="X" name="resolution" value="1000" units="1/cm"/>
+          <inkml:channelProperty channel="Y" name="resolution" value="1000" units="1/cm"/>
+          <inkml:channelProperty channel="F" name="resolution" value="0" units="1/dev"/>
+        </inkml:channelProperties>
+      </inkml:inkSource>
+      <inkml:timestamp xml:id="ts0" timeString="2025-06-27T15:08:20.228"/>
+    </inkml:context>
+    <inkml:brush xml:id="br0">
+      <inkml:brushProperty name="width" value="0.035" units="cm"/>
+      <inkml:brushProperty name="height" value="0.035" units="cm"/>
+    </inkml:brush>
+  </inkml:definitions>
+  <inkml:trace contextRef="#ctx0" brushRef="#br0">1 0 24575,'0'3'0,"0"9"0,0 8 0,0 3 0,0 1 0,0-1 0,0-1 0,0-3 0,0-1 0,0 0 0,0-2 0,0 0 0,0 0 0,0 3 0,0-2-8191</inkml:trace>
+</inkml:ink>
+</file>
+
+<file path=word/ink/ink2.xml><?xml version="1.0" encoding="utf-8"?>
+<inkml:ink xmlns:inkml="http://www.w3.org/2003/InkML">
+  <inkml:definitions>
+    <inkml:context xml:id="ctx0">
+      <inkml:inkSource xml:id="inkSrc0">
+        <inkml:traceFormat>
+          <inkml:channel name="X" type="integer" min="-2.14748E9" max="2.14748E9" units="cm"/>
+          <inkml:channel name="Y" type="integer" min="-2.14748E9" max="2.14748E9" units="cm"/>
+          <inkml:channel name="F" type="integer" max="32767" units="dev"/>
+        </inkml:traceFormat>
+        <inkml:channelProperties>
+          <inkml:channelProperty channel="X" name="resolution" value="1000" units="1/cm"/>
+          <inkml:channelProperty channel="Y" name="resolution" value="1000" units="1/cm"/>
+          <inkml:channelProperty channel="F" name="resolution" value="0" units="1/dev"/>
+        </inkml:channelProperties>
+      </inkml:inkSource>
+      <inkml:timestamp xml:id="ts0" timeString="2025-06-27T14:19:01.279"/>
+    </inkml:context>
+    <inkml:brush xml:id="br0">
+      <inkml:brushProperty name="width" value="0.035" units="cm"/>
+      <inkml:brushProperty name="height" value="0.035" units="cm"/>
+    </inkml:brush>
+  </inkml:definitions>
+  <inkml:trace contextRef="#ctx0" brushRef="#br0">215 654 24575,'3'9'0,"4"10"0,3 16 0,5 14 0,4 6 0,0 11 0,1 5 0,-4 1 0,-1 0 0,-1-4 0,-3-6 0,0-4 0,-2-7 0,-3-10 0,1-8 0,-2-8 0,0-4 0,-3-7-8191</inkml:trace>
+  <inkml:trace contextRef="#ctx0" brushRef="#br0" timeOffset="1561.65">249 1420 24575,'1'1'0,"0"1"0,0-1 0,0 1 0,0-1 0,0 0 0,0 1 0,1-1 0,-1 0 0,0 0 0,1 0 0,-1 0 0,1 0 0,-1 0 0,3 1 0,9 8 0,2 9 0,-9-9 0,1-1 0,0-1 0,0 1 0,11 8 0,-17-16 0,1 0 0,-1 1 0,0-1 0,1 0 0,-1-1 0,0 1 0,1 0 0,-1 0 0,1-1 0,0 1 0,-1-1 0,1 1 0,-1-1 0,1 1 0,0-1 0,-1 0 0,1 0 0,0 0 0,-1 0 0,1 0 0,0 0 0,-1-1 0,1 1 0,0-1 0,-1 1 0,1-1 0,-1 1 0,1-1 0,-1 0 0,1 0 0,-1 1 0,1-1 0,-1 0 0,2-2 0,0 0 0,-1-1 0,0 1 0,0-1 0,0 1 0,0-1 0,0 0 0,0 0 0,0-4 0,7-13 0,47-106 0,-53 119 25,0-1-1,-1 0 1,2-17-1,0-3-1487,-1 15-5363</inkml:trace>
+  <inkml:trace contextRef="#ctx0" brushRef="#br0" timeOffset="3557.63">21 116 24575,'-1'1'0,"0"-1"0,0 1 0,0-1 0,0 1 0,0 0 0,1-1 0,-1 1 0,0 0 0,0 0 0,1-1 0,-1 1 0,0 0 0,1 0 0,-1 0 0,1 0 0,-1 0 0,1 0 0,-1 0 0,1 0 0,0 0 0,-1 0 0,1 0 0,0 0 0,0 0 0,0 0 0,0 0 0,0 0 0,0 2 0,2 33 0,-1-31 0,1-1 0,0 1 0,0-1 0,0 0 0,1 0 0,0 0 0,-1 0 0,1 0 0,1 0 0,-1-1 0,0 1 0,1-1 0,0 0 0,0 0 0,0-1 0,0 1 0,0-1 0,0 0 0,1 0 0,-1 0 0,1 0 0,0-1 0,6 2 0,5 0 0,0-1 0,1 0 0,-1 0 0,1-2 0,26-2 0,-40 1 0,1 1 0,-1-1 0,1 0 0,-1 0 0,0 0 0,0 0 0,1-1 0,-1 0 0,0 1 0,0-1 0,0 0 0,0 0 0,-1-1 0,1 1 0,-1 0 0,1-1 0,-1 0 0,0 0 0,0 1 0,0-1 0,0 0 0,0-1 0,-1 1 0,1 0 0,-1 0 0,1-5 0,1-2 0,-1-1 0,0 0 0,0 1 0,-1-1 0,-1 0 0,0 0 0,-2-16 0,1 22 0,0 1 0,-1 0 0,1 0 0,-1 0 0,0 0 0,0 1 0,0-1 0,-1 0 0,1 1 0,-1-1 0,0 1 0,0 0 0,0 0 0,-1 0 0,1 1 0,0-1 0,-1 1 0,0 0 0,-6-3 0,1 0 0,0 1 0,-1 0 0,0 0 0,0 1 0,0 0 0,0 1 0,-12-1 0,13 2 0,-1 1 0,0 0 0,1 0 0,-1 1 0,1 0 0,-1 1 0,1 0 0,-9 3 0,14-4 0,1 1 0,0-1 0,0 1 0,0 0 0,0 0 0,0 0 0,0 0 0,0 0 0,1 1 0,-1-1 0,1 1 0,0 0 0,0 0 0,0 0 0,0 0 0,0 0 0,1 0 0,-1 0 0,1 0 0,0 1 0,0-1 0,0 0 0,0 1 0,0 6 0,1-10-2,-1 4-83,1 1 0,-1-1-1,1 0 1,0 1 0,0-1 0,0 0 0,0 0-1,1 1 1,0-1 0,0 0 0,0 0 0,0 1 0,1-1-1,-1 0 1,3 3 0,4 1-6741</inkml:trace>
+  <inkml:trace contextRef="#ctx0" brushRef="#br0" timeOffset="4533.62">412 263 24575,'0'0'-8191</inkml:trace>
+  <inkml:trace contextRef="#ctx0" brushRef="#br0" timeOffset="5937.49">558 83 24575,'0'3'0,"0"9"0,0 8 0,0 4 0,0 0 0,0 2 0,0-2 0,0-1 0,0-1 0,0-1 0,0 4 0,0-1 0,0-2 0,0-1 0,2-5 0,2-7 0,0-8 0</inkml:trace>
+  <inkml:trace contextRef="#ctx0" brushRef="#br0" timeOffset="7711.15">656 4 24575,'6'1'0,"-1"0"0,1 0 0,-1 0 0,0 1 0,0-1 0,1 1 0,-1 1 0,8 4 0,38 26 0,-46-28 0,1 1 0,-1-1 0,0 1 0,0 0 0,-1 0 0,0 1 0,0 0 0,-1-1 0,1 1 0,-1 0 0,-1 0 0,1 1 0,-1-1 0,-1 1 0,1-1 0,-1 1 0,-1-1 0,1 1 0,-1-1 0,-1 1 0,1 0 0,-1-1 0,-1 1 0,1-1 0,-1 1 0,-1-1 0,1 0 0,-1 0 0,-5 10 0,5-15 0,1 1 0,-1-1 0,0 0 0,1 0 0,-1 0 0,0 0 0,0 0 0,0 0 0,0-1 0,-1 1 0,1-1 0,0 0 0,-1 0 0,1-1 0,0 1 0,-7 0 0,3 0 0,1-1 0,0 0 0,0 0 0,0 0 0,0-1 0,0 0 0,0 0 0,-11-4 0,16 5 0,0 0 0,0-1 0,0 1 0,0-1 0,0 1 0,0 0 0,0-1 0,0 1 0,1-1 0,-1 0 0,0 1 0,0-1 0,1 0 0,-1 1 0,0-1 0,1 0 0,-1 0 0,1 0 0,-1 0 0,1 0 0,-1 1 0,1-1 0,0 0 0,-1 0 0,1 0 0,0 0 0,0 0 0,-1 0 0,1 0 0,0 0 0,0 0 0,0 0 0,1 0 0,-1 0 0,0 0 0,0 0 0,0 0 0,1 0 0,-1 0 0,0 0 0,1 0 0,-1 0 0,1 0 0,0 0 0,0-1 0,1-1 0,0 2 0,-1-1 0,1 0 0,0 0 0,0 0 0,0 1 0,0-1 0,0 1 0,0 0 0,1 0 0,-1 0 0,0 0 0,1 0 0,-1 0 0,5-1 0,-1 2 9,0 1-1,0-1 1,0 1-1,0 0 1,-1 1 0,1-1-1,0 1 1,-1 0-1,1 0 1,-1 1-1,0 0 1,0 0-1,8 6 1,0 0-380,-1 1-1,0 1 1,21 23 0,-27-26-6455</inkml:trace>
+  <inkml:trace contextRef="#ctx0" brushRef="#br0" timeOffset="10235.65">1259 19 24575,'-48'-2'0,"31"1"0,1 0 0,-1 1 0,0 0 0,1 2 0,-33 6 0,47-7 0,0 0 0,0-1 0,0 1 0,0 0 0,0 0 0,1 0 0,-1 1 0,0-1 0,1 0 0,-1 1 0,1-1 0,-1 1 0,1-1 0,-1 1 0,1 0 0,0-1 0,0 1 0,0 0 0,0 0 0,-1 3 0,1-1 0,0 0 0,1 0 0,-1 0 0,1 0 0,0 0 0,0 0 0,0 1 0,0-1 0,3 7 0,1 4 0,1 0 0,0 0 0,1 0 0,11 18 0,-16-31 0,0-1 0,0 1 0,1 0 0,-1 0 0,1-1 0,-1 1 0,1-1 0,-1 1 0,1-1 0,0 0 0,0 0 0,-1 0 0,1 0 0,0 0 0,0 0 0,0 0 0,0-1 0,0 1 0,0 0 0,1-1 0,-1 0 0,0 0 0,0 1 0,4-2 0,5 0 0,0 0 0,0-1 0,21-7 0,15-3 0,-44 12 0,0-1 0,1 1 0,-1 0 0,0 0 0,1 0 0,-1 0 0,1 1 0,-1-1 0,0 1 0,1 0 0,-1 0 0,0 0 0,0 1 0,0-1 0,0 1 0,5 3 0,-5-3 0,-1 1 0,0 0 0,0 0 0,0 0 0,0 0 0,-1 0 0,1 0 0,-1 1 0,1-1 0,-1 1 0,-1-1 0,1 1 0,0-1 0,-1 1 0,1 6 0,-1-1 0,2 3 0,-1 1 0,-1-1 0,0 1 0,0 0 0,-1-1 0,-6 25 0,5-34 0,1-1 0,-1 0 0,1 1 0,-1-1 0,0 0 0,0 0 0,0 0 0,-1 0 0,1 0 0,0-1 0,-1 1 0,1-1 0,-1 1 0,1-1 0,-1 0 0,0 0 0,1 0 0,-1 0 0,0-1 0,0 1 0,-4-1 0,-8 2 0,-1-1 0,-26-1 0,26-1 0,0 1-1365,1-1-5461</inkml:trace>
+</inkml:ink>
+</file>
+
+<file path=word/ink/ink20.xml><?xml version="1.0" encoding="utf-8"?>
+<inkml:ink xmlns:inkml="http://www.w3.org/2003/InkML">
+  <inkml:definitions>
+    <inkml:context xml:id="ctx0">
+      <inkml:inkSource xml:id="inkSrc0">
+        <inkml:traceFormat>
+          <inkml:channel name="X" type="integer" min="-2.14748E9" max="2.14748E9" units="cm"/>
+          <inkml:channel name="Y" type="integer" min="-2.14748E9" max="2.14748E9" units="cm"/>
+          <inkml:channel name="F" type="integer" max="32767" units="dev"/>
+        </inkml:traceFormat>
+        <inkml:channelProperties>
+          <inkml:channelProperty channel="X" name="resolution" value="1000" units="1/cm"/>
+          <inkml:channelProperty channel="Y" name="resolution" value="1000" units="1/cm"/>
+          <inkml:channelProperty channel="F" name="resolution" value="0" units="1/dev"/>
+        </inkml:channelProperties>
+      </inkml:inkSource>
+      <inkml:timestamp xml:id="ts0" timeString="2025-06-27T15:08:20.229"/>
+    </inkml:context>
+    <inkml:brush xml:id="br0">
+      <inkml:brushProperty name="width" value="0.035" units="cm"/>
+      <inkml:brushProperty name="height" value="0.035" units="cm"/>
+    </inkml:brush>
+  </inkml:definitions>
+  <inkml:trace contextRef="#ctx0" brushRef="#br0">0 1 24575,'8'333'113,"0"19"-1591,-8-338-5348</inkml:trace>
+</inkml:ink>
+</file>
+
+<file path=word/ink/ink21.xml><?xml version="1.0" encoding="utf-8"?>
+<inkml:ink xmlns:inkml="http://www.w3.org/2003/InkML">
+  <inkml:definitions>
+    <inkml:context xml:id="ctx0">
+      <inkml:inkSource xml:id="inkSrc0">
+        <inkml:traceFormat>
+          <inkml:channel name="X" type="integer" min="-2.14748E9" max="2.14748E9" units="cm"/>
+          <inkml:channel name="Y" type="integer" min="-2.14748E9" max="2.14748E9" units="cm"/>
+          <inkml:channel name="F" type="integer" max="32767" units="dev"/>
+        </inkml:traceFormat>
+        <inkml:channelProperties>
+          <inkml:channelProperty channel="X" name="resolution" value="1000" units="1/cm"/>
+          <inkml:channelProperty channel="Y" name="resolution" value="1000" units="1/cm"/>
+          <inkml:channelProperty channel="F" name="resolution" value="0" units="1/dev"/>
+        </inkml:channelProperties>
+      </inkml:inkSource>
+      <inkml:timestamp xml:id="ts0" timeString="2025-06-27T15:08:20.235"/>
+    </inkml:context>
+    <inkml:brush xml:id="br0">
+      <inkml:brushProperty name="width" value="0.035" units="cm"/>
+      <inkml:brushProperty name="height" value="0.035" units="cm"/>
+    </inkml:brush>
+  </inkml:definitions>
+  <inkml:trace contextRef="#ctx0" brushRef="#br0">929 215 24575,'0'0'-8191</inkml:trace>
+</inkml:ink>
+</file>
+
+<file path=word/ink/ink22.xml><?xml version="1.0" encoding="utf-8"?>
+<inkml:ink xmlns:inkml="http://www.w3.org/2003/InkML">
+  <inkml:definitions>
+    <inkml:context xml:id="ctx0">
+      <inkml:inkSource xml:id="inkSrc0">
+        <inkml:traceFormat>
+          <inkml:channel name="X" type="integer" min="-2.14748E9" max="2.14748E9" units="cm"/>
+          <inkml:channel name="Y" type="integer" min="-2.14748E9" max="2.14748E9" units="cm"/>
+          <inkml:channel name="F" type="integer" max="32767" units="dev"/>
+        </inkml:traceFormat>
+        <inkml:channelProperties>
+          <inkml:channelProperty channel="X" name="resolution" value="1000" units="1/cm"/>
+          <inkml:channelProperty channel="Y" name="resolution" value="1000" units="1/cm"/>
+          <inkml:channelProperty channel="F" name="resolution" value="0" units="1/dev"/>
+        </inkml:channelProperties>
+      </inkml:inkSource>
+      <inkml:timestamp xml:id="ts0" timeString="2025-06-27T15:08:20.236"/>
+    </inkml:context>
+    <inkml:brush xml:id="br0">
+      <inkml:brushProperty name="width" value="0.035" units="cm"/>
+      <inkml:brushProperty name="height" value="0.035" units="cm"/>
+    </inkml:brush>
+  </inkml:definitions>
+  <inkml:trace contextRef="#ctx0" brushRef="#br0">1 2676 24575,'13'1'0,"1"1"0,0 0 0,-1 1 0,1 1 0,14 5 0,6 2 0,611 153 0,-292-115 0,-68-14 0,-200-22 0,1-4 0,98-1 0,-134-8 0,96-5 0,-126 3 0,0-1 0,0 0 0,0-2 0,-1-1 0,24-9 0,-17 3 0,1 0 0,-2-2 0,1-1 0,33-28 0,29-26 0,194-170 0,-245 199 0,-2 0 0,47-71 0,47-100 0,-100 163 0,14-25 0,243-388 0,-210 350 0,-5-4 0,107-238 0,-37 44 0,-92 190 0,67-186 0,-112 294 0,1 0 0,0 1 0,0 0 0,1 0 0,12-15 0,7-14 0,-16 24 0,0 0 0,1 0 0,0 1 0,1 1 0,18-18 0,-26 28 0,-1 1 0,1-1 0,0 1 0,0 0 0,0 0 0,1 0 0,-1 0 0,0 0 0,1 1 0,-1-1 0,1 1 0,-1 0 0,1 0 0,0 0 0,-1 1 0,1-1 0,0 1 0,0 0 0,-1 0 0,1 0 0,0 1 0,0-1 0,-1 1 0,1 0 0,0 0 0,-1 0 0,1 1 0,-1-1 0,0 1 0,1 0 0,4 3 0,7 5 0,2-1 0,31 13 0,15 8 0,172 86 0,-225-112 0,0 1 0,-1 1 0,0-1 0,10 10 0,19 11 0,5 0 0,-2 2 0,69 61 0,-3 4 0,149 138 0,-186-173 0,-52-45 0,-2 0 0,1 1 0,23 27 0,195 276 0,-173-214 0,-36-58 0,74 142 0,-89-170 0,0 0 0,26 28 0,-21-27 0,20 30 0,-14-13 0,62 92 0,-62-100 0,37 49 0,93 157 0,-117-182 0,-27-41 0,-1 0 0,0 0 0,-1 1 0,10 21 0,-11-22 0,0-1 0,1 0 0,0 0 0,0 0 0,1-1 0,0 1 0,0-2 0,12 11 0,26 29 0,-35-36 0,0 0 0,1-1 0,0 0 0,0-1 0,1-1 0,0 0 0,1 0 0,24 10 0,-14-6 0,28 10 0,0-2 0,2-2 0,82 17 0,-49-13 0,-49-15 0,0-2 0,1-1 0,-1-2 0,65-5 0,-14 1 0,663 2 0,-742-1-235,-1 0 0,1 0 0,-1-1 0,11-3 1,-17 4 43,9-2-6635</inkml:trace>
+</inkml:ink>
+</file>
+
+<file path=word/ink/ink23.xml><?xml version="1.0" encoding="utf-8"?>
+<inkml:ink xmlns:inkml="http://www.w3.org/2003/InkML">
+  <inkml:definitions>
+    <inkml:context xml:id="ctx0">
+      <inkml:inkSource xml:id="inkSrc0">
+        <inkml:traceFormat>
+          <inkml:channel name="X" type="integer" min="-2.14748E9" max="2.14748E9" units="cm"/>
+          <inkml:channel name="Y" type="integer" min="-2.14748E9" max="2.14748E9" units="cm"/>
+          <inkml:channel name="F" type="integer" max="32767" units="dev"/>
+        </inkml:traceFormat>
+        <inkml:channelProperties>
+          <inkml:channelProperty channel="X" name="resolution" value="1000" units="1/cm"/>
+          <inkml:channelProperty channel="Y" name="resolution" value="1000" units="1/cm"/>
+          <inkml:channelProperty channel="F" name="resolution" value="0" units="1/dev"/>
+        </inkml:channelProperties>
+      </inkml:inkSource>
+      <inkml:timestamp xml:id="ts0" timeString="2025-06-27T15:08:20.237"/>
+    </inkml:context>
+    <inkml:brush xml:id="br0">
+      <inkml:brushProperty name="width" value="0.035" units="cm"/>
+      <inkml:brushProperty name="height" value="0.035" units="cm"/>
+    </inkml:brush>
+  </inkml:definitions>
+  <inkml:trace contextRef="#ctx0" brushRef="#br0">126 1 24575,'0'0'-8191</inkml:trace>
+  <inkml:trace contextRef="#ctx0" brushRef="#br0" timeOffset="1">126 1 24575,'1'27'0,"6"35"0,-3-35 0,1 37 0,-6-38-58,0-16-160,1-1 0,0 1 1,0 0-1,1-1 0,2 11 0,1-9-6608</inkml:trace>
+  <inkml:trace contextRef="#ctx0" brushRef="#br0" timeOffset="2">273 490 24575,'-77'-1'0,"-82"3"0,157-2 0,0 0 0,0 0 0,-1 0 0,1 0 0,0 1 0,0-1 0,0 1 0,0 0 0,0 0 0,0 0 0,0 0 0,1 0 0,-4 2 0,4-2 0,1-1 0,-1 1 0,1 0 0,-1-1 0,1 1 0,-1 0 0,1 0 0,0 0 0,-1 0 0,1-1 0,0 1 0,0 0 0,-1 0 0,1 0 0,0 0 0,0 0 0,0 0 0,0-1 0,0 1 0,1 0 0,-1 0 0,0 1 0,3 6 0,1-1 0,-1 0 0,1-1 0,0 1 0,1-1 0,5 7 0,12 20 0,-18-20 0,0 0 0,-1 1 0,0 0 0,-1-1 0,0 25 0,3 10 0,-5-48 0,0 0 0,0 1 0,0-1 0,0 0 0,1 0 0,-1 0 0,0 1 0,0-1 0,0 0 0,1 0 0,-1 0 0,0 0 0,0 1 0,0-1 0,1 0 0,-1 0 0,0 0 0,1 0 0,-1 0 0,0 0 0,0 0 0,1 0 0,-1 0 0,0 0 0,0 0 0,1 0 0,-1 0 0,0 0 0,1 0 0,-1 0 0,0 0 0,0 0 0,1 0 0,-1 0 0,0 0 0,0 0 0,1-1 0,-1 1 0,0 0 0,0 0 0,1 0 0,-1 0 0,0-1 0,20-10 0,-4 2 0,7 1 0,0 2 0,28-5 0,-41 9 0,0 1 0,0 0 0,-1 1 0,1 0 0,0 1 0,0 0 0,-1 0 0,13 4 0,-19-3 0,1 0 0,-1 0 0,0 0 0,0 1 0,0-1 0,0 1 0,0 0 0,-1 0 0,1 0 0,-1 0 0,0 0 0,0 1 0,0-1 0,0 1 0,0-1 0,1 7 0,2 1 0,-1 1 0,-1 0 0,0 0 0,1 15 0,-3-18 0,0 0 0,-1 0 0,0 0 0,0 0 0,-1 0 0,0 0 0,-3 9 0,3-16 0,0 1 0,0 0 0,0 0 0,-1-1 0,1 1 0,-1-1 0,0 1 0,0-1 0,0 0 0,0 0 0,0 1 0,0-2 0,0 1 0,-1 0 0,1 0 0,-1-1 0,1 1 0,-1-1 0,0 0 0,0 0 0,1 0 0,-1 0 0,0 0 0,-5 0 0,-21 2 0,1-1 0,0-1 0,-32-4 0,-10 1 0,54 2-1365,2 0-5461</inkml:trace>
+</inkml:ink>
+</file>
+
+<file path=word/ink/ink24.xml><?xml version="1.0" encoding="utf-8"?>
+<inkml:ink xmlns:inkml="http://www.w3.org/2003/InkML">
+  <inkml:definitions>
+    <inkml:context xml:id="ctx0">
+      <inkml:inkSource xml:id="inkSrc0">
+        <inkml:traceFormat>
+          <inkml:channel name="X" type="integer" min="-2.14748E9" max="2.14748E9" units="cm"/>
+          <inkml:channel name="Y" type="integer" min="-2.14748E9" max="2.14748E9" units="cm"/>
+          <inkml:channel name="F" type="integer" max="32767" units="dev"/>
+        </inkml:traceFormat>
+        <inkml:channelProperties>
+          <inkml:channelProperty channel="X" name="resolution" value="1000" units="1/cm"/>
+          <inkml:channelProperty channel="Y" name="resolution" value="1000" units="1/cm"/>
+          <inkml:channelProperty channel="F" name="resolution" value="0" units="1/dev"/>
+        </inkml:channelProperties>
+      </inkml:inkSource>
+      <inkml:timestamp xml:id="ts0" timeString="2025-06-27T15:08:20.240"/>
+    </inkml:context>
+    <inkml:brush xml:id="br0">
+      <inkml:brushProperty name="width" value="0.035" units="cm"/>
+      <inkml:brushProperty name="height" value="0.035" units="cm"/>
+    </inkml:brush>
+  </inkml:definitions>
+  <inkml:trace contextRef="#ctx0" brushRef="#br0">0 0 24192,'8092'33'0</inkml:trace>
+</inkml:ink>
+</file>
+
+<file path=word/ink/ink25.xml><?xml version="1.0" encoding="utf-8"?>
+<inkml:ink xmlns:inkml="http://www.w3.org/2003/InkML">
+  <inkml:definitions>
+    <inkml:context xml:id="ctx0">
+      <inkml:inkSource xml:id="inkSrc0">
+        <inkml:traceFormat>
+          <inkml:channel name="X" type="integer" min="-2.14748E9" max="2.14748E9" units="cm"/>
+          <inkml:channel name="Y" type="integer" min="-2.14748E9" max="2.14748E9" units="cm"/>
+          <inkml:channel name="F" type="integer" max="32767" units="dev"/>
+        </inkml:traceFormat>
+        <inkml:channelProperties>
+          <inkml:channelProperty channel="X" name="resolution" value="1000" units="1/cm"/>
+          <inkml:channelProperty channel="Y" name="resolution" value="1000" units="1/cm"/>
+          <inkml:channelProperty channel="F" name="resolution" value="0" units="1/dev"/>
+        </inkml:channelProperties>
+      </inkml:inkSource>
+      <inkml:timestamp xml:id="ts0" timeString="2025-06-27T15:21:39.203"/>
+    </inkml:context>
+    <inkml:brush xml:id="br0">
+      <inkml:brushProperty name="width" value="0.035" units="cm"/>
+      <inkml:brushProperty name="height" value="0.035" units="cm"/>
+    </inkml:brush>
+  </inkml:definitions>
+  <inkml:trace contextRef="#ctx0" brushRef="#br0">0 0 24575,'0'0'-8191</inkml:trace>
+</inkml:ink>
+</file>
+
+<file path=word/ink/ink3.xml><?xml version="1.0" encoding="utf-8"?>
+<inkml:ink xmlns:inkml="http://www.w3.org/2003/InkML">
+  <inkml:definitions>
+    <inkml:context xml:id="ctx0">
+      <inkml:inkSource xml:id="inkSrc0">
+        <inkml:traceFormat>
+          <inkml:channel name="X" type="integer" min="-2.14748E9" max="2.14748E9" units="cm"/>
+          <inkml:channel name="Y" type="integer" min="-2.14748E9" max="2.14748E9" units="cm"/>
+          <inkml:channel name="F" type="integer" max="32767" units="dev"/>
+        </inkml:traceFormat>
+        <inkml:channelProperties>
+          <inkml:channelProperty channel="X" name="resolution" value="1000" units="1/cm"/>
+          <inkml:channelProperty channel="Y" name="resolution" value="1000" units="1/cm"/>
+          <inkml:channelProperty channel="F" name="resolution" value="0" units="1/dev"/>
+        </inkml:channelProperties>
+      </inkml:inkSource>
+      <inkml:timestamp xml:id="ts0" timeString="2025-06-27T14:18:47.360"/>
+    </inkml:context>
+    <inkml:brush xml:id="br0">
+      <inkml:brushProperty name="width" value="0.035" units="cm"/>
+      <inkml:brushProperty name="height" value="0.035" units="cm"/>
+    </inkml:brush>
+  </inkml:definitions>
+  <inkml:trace contextRef="#ctx0" brushRef="#br0">99 1 24575,'0'563'0,"2"-529"0,2 1 0,15 64 0,-11-61 0,8 72 0,-17 149 0,1-253 0,0 1 0,-1-1 0,0 0 0,0 0 0,0 1 0,-1-1 0,0 0 0,0 0 0,-1 0 0,1-1 0,-1 1 0,-7 8 0,10-13 1,0-1 0,0 0 0,-1 0 0,1 1 1,0-1-1,0 0 0,-1 0 0,1 0 0,0 0 0,0 0 0,-1 1 0,1-1 0,0 0 0,0 0 0,-1 0 0,1 0 0,0 0 0,-1 0 0,1 0 0,0 0 0,0 0 0,-1 0 1,1 0-1,0 0 0,-1 0 0,1 0 0,0 0 0,0 0 0,-1 0 0,1 0 0,0-1 0,0 1 0,-1 0 0,1 0 0,0 0 0,0 0 0,-1-1 0,1 1 0,0 0 0,0 0 0,0 0 1,-1-1-1,1 1 0,0 0 0,0 0 0,0-1 0,0 1 0,0 0 0,-1 0 0,1-1 0,0 1 0,0-1 0,-4-16-1129,3 16 835,-1-19-6533</inkml:trace>
+  <inkml:trace contextRef="#ctx0" brushRef="#br0" timeOffset="2020.09">0 1026 24575,'24'22'0,"-14"-11"0,2 1 0,0 2 0,-1-1 0,0 2 0,-1-1 0,-1 1 0,-1 1 0,0-1 0,0 1 0,-2 1 0,7 25 0,-13-41 0,1 0 0,-1 1 0,0-1 0,1 0 0,-1 0 0,1 1 0,-1-1 0,1 0 0,-1 0 0,1 0 0,0 0 0,0 0 0,-1 0 0,1 0 0,0 0 0,0 0 0,0 0 0,0-1 0,0 1 0,0 0 0,0-1 0,2 2 0,-2-2 0,0 0 0,0-1 0,0 1 0,0 0 0,0 0 0,0-1 0,0 1 0,0 0 0,0-1 0,0 1 0,0-1 0,0 1 0,0-1 0,-1 0 0,1 1 0,0-1 0,0 0 0,-1 1 0,1-1 0,1-1 0,3-6 0,1 0 0,-1-1 0,0 0 0,4-10 0,25-46 0,-25 51 0,-1 0 0,-1 0 0,0-1 0,-1 0 0,7-28 0,-9 29-1365,0 3-5461</inkml:trace>
+</inkml:ink>
+</file>
+
+<file path=word/ink/ink4.xml><?xml version="1.0" encoding="utf-8"?>
+<inkml:ink xmlns:inkml="http://www.w3.org/2003/InkML">
+  <inkml:definitions>
+    <inkml:context xml:id="ctx0">
+      <inkml:inkSource xml:id="inkSrc0">
+        <inkml:traceFormat>
+          <inkml:channel name="X" type="integer" min="-2.14748E9" max="2.14748E9" units="cm"/>
+          <inkml:channel name="Y" type="integer" min="-2.14748E9" max="2.14748E9" units="cm"/>
+          <inkml:channel name="F" type="integer" max="32767" units="dev"/>
+        </inkml:traceFormat>
+        <inkml:channelProperties>
+          <inkml:channelProperty channel="X" name="resolution" value="1000" units="1/cm"/>
+          <inkml:channelProperty channel="Y" name="resolution" value="1000" units="1/cm"/>
+          <inkml:channelProperty channel="F" name="resolution" value="0" units="1/dev"/>
+        </inkml:channelProperties>
+      </inkml:inkSource>
+      <inkml:timestamp xml:id="ts0" timeString="2025-06-27T14:13:51.535"/>
+    </inkml:context>
+    <inkml:brush xml:id="br0">
+      <inkml:brushProperty name="width" value="0.035" units="cm"/>
+      <inkml:brushProperty name="height" value="0.035" units="cm"/>
+    </inkml:brush>
+  </inkml:definitions>
+  <inkml:trace contextRef="#ctx0" brushRef="#br0">1 52 24575,'3'-3'0,"0"0"0,1 0 0,-1 0 0,1 0 0,0 1 0,0-1 0,0 1 0,0 0 0,0 1 0,0-1 0,0 1 0,1-1 0,-1 1 0,1 1 0,-1-1 0,1 1 0,-1-1 0,1 1 0,-1 0 0,1 1 0,-1-1 0,1 1 0,-1 0 0,1 0 0,-1 1 0,0-1 0,1 1 0,-1 0 0,0 0 0,0 0 0,-1 0 0,1 1 0,0 0 0,-1 0 0,1 0 0,-1 0 0,0 0 0,0 1 0,0-1 0,-1 1 0,1 0 0,-1 0 0,0 0 0,0 0 0,0 0 0,0 0 0,-1 0 0,0 1 0,0-1 0,0 1 0,0 4 0,1 5 0,0 0 0,-1 0 0,-1 1 0,0-1 0,-1 0 0,-1 0 0,-4 16 0,5-28 0,0 0 0,-1 0 0,1-1 0,-1 1 0,1 0 0,-1-1 0,0 1 0,0-1 0,0 0 0,0 1 0,0-1 0,0 0 0,0 0 0,0 0 0,0-1 0,0 1 0,-1 0 0,1-1 0,0 0 0,-1 1 0,1-1 0,0 0 0,0 0 0,-1 0 0,1-1 0,0 1 0,-4-1 0,-9-1 0,0-1 0,-25-9 0,38 12 0,0-1 0,-1-1 0,1 1 0,-1-1 0,1 1 0,0-1 0,0 0 0,0 0 0,-1 0 0,2 0 0,-1 0 0,0 0 0,0-1 0,1 1 0,-1-1 0,1 1 0,0-1 0,0 1 0,0-1 0,0 0 0,0 1 0,1-1 0,-1 0 0,1 0 0,-1 0 0,1 0 0,0 1 0,1-7 0,-1 8 0,0-1 0,0 1 0,1-1 0,-1 1 0,1-1 0,-1 1 0,1-1 0,-1 1 0,1-1 0,0 1 0,0 0 0,-1-1 0,1 1 0,0 0 0,0 0 0,0 0 0,0 0 0,1 0 0,-1 0 0,0 0 0,2-1 0,-1 1 0,0 1 0,0 0 0,0-1 0,0 1 0,0 0 0,0 0 0,0 0 0,0 0 0,1 0 0,-1 0 0,0 1 0,0-1 0,0 1 0,0-1 0,0 1 0,0 0 0,0 0 0,-1 0 0,1 0 0,3 2 0,1 1-80,0 1 0,0 0-1,-1 0 1,0 0 0,1 1-1,-2-1 1,1 1 0,-1 0-1,0 1 1,0-1 0,0 1 0,-1 0-1,0 0 1,-1 0 0,1 0-1,0 8 1,0-4-6746</inkml:trace>
+  <inkml:trace contextRef="#ctx0" brushRef="#br0" timeOffset="1144.74">342 248 24575,'0'0'-8191</inkml:trace>
+  <inkml:trace contextRef="#ctx0" brushRef="#br0" timeOffset="4436.86">669 4 24575,'-36'-1'0,"26"0"0,-1 0 0,1 1 0,-1 0 0,1 0 0,-1 1 0,-17 5 0,27-6 0,0 0 0,0 1 0,0-1 0,0 1 0,0-1 0,0 1 0,1-1 0,-1 1 0,0-1 0,0 1 0,0 0 0,1-1 0,-1 1 0,0 0 0,1 0 0,-1 0 0,1 0 0,-1-1 0,1 1 0,-1 0 0,1 0 0,0 0 0,-1 0 0,1 0 0,0 0 0,0 0 0,0 0 0,0 0 0,0 0 0,0 0 0,0 0 0,0 0 0,0 1 0,2 4 0,-1 0 0,1 0 0,1-1 0,5 11 0,4 13 0,-11-5 0,-1-20 0,0 0 0,1-1 0,-1 1 0,0 0 0,1-1 0,0 1 0,2 4 0,-3-7 0,1 0 0,0 0 0,-1 0 0,1 0 0,0 0 0,0-1 0,0 1 0,-1 0 0,1 0 0,0-1 0,0 1 0,0-1 0,0 1 0,0-1 0,0 1 0,1-1 0,-1 0 0,0 1 0,0-1 0,0 0 0,0 0 0,0 0 0,0 0 0,1 0 0,-1 0 0,0 0 0,0 0 0,2-1 0,14-2 0,0-1 0,18-6 0,-23 5 0,2 1 0,-1 0 0,0 2 0,1-1 0,-1 1 0,15 1 0,-25 1 0,1 0 0,0 1 0,-1 0 0,1 0 0,-1 0 0,0 0 0,1 0 0,-1 1 0,0-1 0,0 1 0,1 0 0,-1 0 0,-1 0 0,1 0 0,0 1 0,-1-1 0,1 1 0,-1 0 0,1 0 0,-1-1 0,0 1 0,-1 1 0,1-1 0,0 0 0,-1 0 0,0 1 0,2 5 0,-1-3 0,0 0 0,-1 0 0,0 0 0,0 0 0,0 0 0,-1 0 0,0 0 0,-1 10 0,1-13 0,-1 1 0,1-1 0,-1 0 0,0 0 0,0 0 0,-1 0 0,1 0 0,-1 0 0,1-1 0,-1 1 0,0 0 0,0-1 0,0 1 0,0-1 0,0 0 0,-1 0 0,-4 4 0,-1-1 0,0-1 0,0 0 0,0 0 0,-1-1 0,0 0 0,1 0 0,-1-1 0,0 0 0,0-1 0,0 0 0,0 0 0,-1-1 0,1 0 0,-17-3 0,24 3-114,0 0 1,1 0-1,-1-1 0,0 1 0,0-1 1,0 0-1,1 1 0,-1-1 0,0 0 1,1 0-1,-4-2 0,-2-4-6712</inkml:trace>
+  <inkml:trace contextRef="#ctx0" brushRef="#br0" timeOffset="5622.85">978 85 24575,'0'0'-8191</inkml:trace>
+  <inkml:trace contextRef="#ctx0" brushRef="#br0" timeOffset="7461.19">1141 4 24575,'-1'8'0,"0"-1"0,-1 0 0,0 0 0,0 0 0,0 0 0,-1 0 0,0-1 0,0 1 0,-1-1 0,0 0 0,-9 11 0,8-10 0,0-1 0,1 1 0,-1 1 0,1-1 0,1 1 0,0-1 0,0 1 0,0 0 0,-3 15 0,5 14-1365,1-20-5461</inkml:trace>
+  <inkml:trace contextRef="#ctx0" brushRef="#br0" timeOffset="8538.55">1205 183 24575,'0'0'-8191</inkml:trace>
+</inkml:ink>
+</file>
+
+<file path=word/ink/ink5.xml><?xml version="1.0" encoding="utf-8"?>
+<inkml:ink xmlns:inkml="http://www.w3.org/2003/InkML">
+  <inkml:definitions>
+    <inkml:context xml:id="ctx0">
+      <inkml:inkSource xml:id="inkSrc0">
+        <inkml:traceFormat>
+          <inkml:channel name="X" type="integer" min="-2.14748E9" max="2.14748E9" units="cm"/>
+          <inkml:channel name="Y" type="integer" min="-2.14748E9" max="2.14748E9" units="cm"/>
+          <inkml:channel name="F" type="integer" max="32767" units="dev"/>
+        </inkml:traceFormat>
+        <inkml:channelProperties>
+          <inkml:channelProperty channel="X" name="resolution" value="1000" units="1/cm"/>
+          <inkml:channelProperty channel="Y" name="resolution" value="1000" units="1/cm"/>
+          <inkml:channelProperty channel="F" name="resolution" value="0" units="1/dev"/>
+        </inkml:channelProperties>
+      </inkml:inkSource>
+      <inkml:timestamp xml:id="ts0" timeString="2025-06-27T14:13:47.572"/>
+    </inkml:context>
+    <inkml:brush xml:id="br0">
+      <inkml:brushProperty name="width" value="0.035" units="cm"/>
+      <inkml:brushProperty name="height" value="0.035" units="cm"/>
+    </inkml:brush>
+  </inkml:definitions>
+  <inkml:trace contextRef="#ctx0" brushRef="#br0">1 1 24575,'0'276'-1365,"0"-261"-5461</inkml:trace>
+</inkml:ink>
+</file>
+
+<file path=word/ink/ink6.xml><?xml version="1.0" encoding="utf-8"?>
+<inkml:ink xmlns:inkml="http://www.w3.org/2003/InkML">
+  <inkml:definitions>
+    <inkml:context xml:id="ctx0">
+      <inkml:inkSource xml:id="inkSrc0">
+        <inkml:traceFormat>
+          <inkml:channel name="X" type="integer" min="-2.14748E9" max="2.14748E9" units="cm"/>
+          <inkml:channel name="Y" type="integer" min="-2.14748E9" max="2.14748E9" units="cm"/>
+          <inkml:channel name="F" type="integer" max="32767" units="dev"/>
+        </inkml:traceFormat>
+        <inkml:channelProperties>
+          <inkml:channelProperty channel="X" name="resolution" value="1000" units="1/cm"/>
+          <inkml:channelProperty channel="Y" name="resolution" value="1000" units="1/cm"/>
+          <inkml:channelProperty channel="F" name="resolution" value="0" units="1/dev"/>
+        </inkml:channelProperties>
+      </inkml:inkSource>
+      <inkml:timestamp xml:id="ts0" timeString="2025-06-27T14:13:35.604"/>
+    </inkml:context>
+    <inkml:brush xml:id="br0">
+      <inkml:brushProperty name="width" value="0.035" units="cm"/>
+      <inkml:brushProperty name="height" value="0.035" units="cm"/>
+    </inkml:brush>
+  </inkml:definitions>
+  <inkml:trace contextRef="#ctx0" brushRef="#br0">0 34 24575,'0'3'0,"0"4"0,0 2 0,0 4 0,0 2 0,0 1 0,0 1 0,0 0 0,0 0 0,0-3-8191</inkml:trace>
+  <inkml:trace contextRef="#ctx0" brushRef="#br0" timeOffset="2374.93">113 67 24575,'24'-1'0,"-16"0"0,0 1 0,-1 0 0,1 0 0,0 1 0,14 2 0,-20-2 0,0 0 0,-1-1 0,1 1 0,0 0 0,0 0 0,-1 0 0,1 0 0,-1 0 0,1 1 0,-1-1 0,1 0 0,-1 1 0,0-1 0,0 1 0,0-1 0,0 1 0,0 0 0,0 0 0,0-1 0,0 1 0,-1 0 0,1 0 0,0 0 0,-1 0 0,0-1 0,1 1 0,-1 0 0,0 3 0,0 3 0,1 0 0,-2 0 0,1 0 0,-1 0 0,0 0 0,-1 0 0,-4 14 0,5-18 0,-1 0 0,0-1 0,1 1 0,-2-1 0,1 1 0,0-1 0,-1 0 0,1 0 0,-1 0 0,0 0 0,0 0 0,0-1 0,0 1 0,-1-1 0,1 0 0,0 0 0,-5 2 0,45-4-1365,-23 0-5461</inkml:trace>
+  <inkml:trace contextRef="#ctx0" brushRef="#br0" timeOffset="3606.01">520 197 24575,'0'0'-8191</inkml:trace>
+  <inkml:trace contextRef="#ctx0" brushRef="#br0" timeOffset="5980.57">1090 1 24575,'-79'-1'0,"-88"3"0,166-2 0,-1-1 0,1 1 0,-1 0 0,1 0 0,-1 0 0,0 1 0,1-1 0,-1 0 0,1 1 0,0-1 0,-1 1 0,1-1 0,-1 1 0,1-1 0,0 1 0,-1 0 0,1 0 0,0 0 0,0 0 0,0 0 0,-1 0 0,1 0 0,0 0 0,0 0 0,1 0 0,-1 1 0,0-1 0,0 0 0,1 1 0,-2 2 0,2-1 0,0-1 0,0 1 0,1 0 0,-1-1 0,1 1 0,0-1 0,0 1 0,0-1 0,0 1 0,0-1 0,0 1 0,1-1 0,-1 0 0,1 0 0,-1 0 0,4 4 0,-1-2 0,-1 0 0,1 0 0,0-1 0,0 1 0,0-1 0,1 0 0,-1 0 0,1-1 0,0 1 0,-1-1 0,11 3 0,-4-2 0,0-2 0,0 1 0,0-2 0,20 0 0,-14-1 0,-11 0 0,1 1 0,-1 0 0,0 0 0,1 0 0,-1 1 0,0 0 0,6 2 0,-10-3 0,0 1 0,0 0 0,-1 0 0,1 0 0,0 0 0,-1 1 0,1-1 0,-1 0 0,0 1 0,1-1 0,-1 1 0,0-1 0,0 1 0,0 0 0,0-1 0,0 1 0,0 0 0,-1 0 0,1 0 0,-1-1 0,1 1 0,-1 0 0,1 0 0,-1 0 0,0 0 0,0 0 0,0 2 0,0-2 0,1 11 0,-1 0 0,0 0 0,-1 0 0,-4 25 0,4-35 0,0 0 0,0 0 0,0 0 0,0-1 0,0 1 0,0 0 0,-1-1 0,0 1 0,1-1 0,-1 1 0,0-1 0,0 0 0,0 0 0,0 0 0,-1 0 0,1 0 0,0 0 0,-1-1 0,0 1 0,1-1 0,-1 0 0,0 0 0,1 0 0,-1 0 0,0 0 0,0 0 0,-5 0 0,0-1-17,1 0 0,-1 0 1,1-1-1,-1 0 0,1 0 0,-14-4 0,0 0-1230,9 2-5579</inkml:trace>
+  <inkml:trace contextRef="#ctx0" brushRef="#br0" timeOffset="7115.88">1383 84 24575,'0'0'-8191</inkml:trace>
+  <inkml:trace contextRef="#ctx0" brushRef="#br0" timeOffset="8911.26">1692 66 24575,'-2'0'0,"-1"0"0,1 1 0,0-1 0,-1 1 0,1 0 0,0 0 0,-1 0 0,1 0 0,0 0 0,0 0 0,0 1 0,0-1 0,0 1 0,0-1 0,0 1 0,0 0 0,1 0 0,-1 0 0,-2 3 0,-24 46 0,18-31 0,-2 5-12,1 1-1,-9 32 0,7-17-1314,8-29-5499</inkml:trace>
+  <inkml:trace contextRef="#ctx0" brushRef="#br0" timeOffset="9829.91">1856 311 24575,'0'0'-8191</inkml:trace>
+</inkml:ink>
+</file>
+
+<file path=word/ink/ink7.xml><?xml version="1.0" encoding="utf-8"?>
+<inkml:ink xmlns:inkml="http://www.w3.org/2003/InkML">
+  <inkml:definitions>
+    <inkml:context xml:id="ctx0">
+      <inkml:inkSource xml:id="inkSrc0">
+        <inkml:traceFormat>
+          <inkml:channel name="X" type="integer" min="-2.14748E9" max="2.14748E9" units="cm"/>
+          <inkml:channel name="Y" type="integer" min="-2.14748E9" max="2.14748E9" units="cm"/>
+          <inkml:channel name="F" type="integer" max="32767" units="dev"/>
+        </inkml:traceFormat>
+        <inkml:channelProperties>
+          <inkml:channelProperty channel="X" name="resolution" value="1000" units="1/cm"/>
+          <inkml:channelProperty channel="Y" name="resolution" value="1000" units="1/cm"/>
+          <inkml:channelProperty channel="F" name="resolution" value="0" units="1/dev"/>
+        </inkml:channelProperties>
+      </inkml:inkSource>
+      <inkml:timestamp xml:id="ts0" timeString="2025-06-27T14:13:33.434"/>
+    </inkml:context>
+    <inkml:brush xml:id="br0">
+      <inkml:brushProperty name="width" value="0.035" units="cm"/>
+      <inkml:brushProperty name="height" value="0.035" units="cm"/>
+    </inkml:brush>
+  </inkml:definitions>
+  <inkml:trace contextRef="#ctx0" brushRef="#br0">1 0 24575,'0'3'0,"0"9"0,0 8 0,0 3 0,0 1 0,0-1 0,0-1 0,0-3 0,0-1 0,0 0 0,0-2 0,0 0 0,0 0 0,0 3 0,0-2-8191</inkml:trace>
+</inkml:ink>
+</file>
+
+<file path=word/ink/ink8.xml><?xml version="1.0" encoding="utf-8"?>
+<inkml:ink xmlns:inkml="http://www.w3.org/2003/InkML">
+  <inkml:definitions>
+    <inkml:context xml:id="ctx0">
+      <inkml:inkSource xml:id="inkSrc0">
+        <inkml:traceFormat>
+          <inkml:channel name="X" type="integer" min="-2.14748E9" max="2.14748E9" units="cm"/>
+          <inkml:channel name="Y" type="integer" min="-2.14748E9" max="2.14748E9" units="cm"/>
+          <inkml:channel name="F" type="integer" max="32767" units="dev"/>
+        </inkml:traceFormat>
+        <inkml:channelProperties>
+          <inkml:channelProperty channel="X" name="resolution" value="1000" units="1/cm"/>
+          <inkml:channelProperty channel="Y" name="resolution" value="1000" units="1/cm"/>
+          <inkml:channelProperty channel="F" name="resolution" value="0" units="1/dev"/>
+        </inkml:channelProperties>
+      </inkml:inkSource>
+      <inkml:timestamp xml:id="ts0" timeString="2025-06-27T14:13:31.844"/>
+    </inkml:context>
+    <inkml:brush xml:id="br0">
+      <inkml:brushProperty name="width" value="0.035" units="cm"/>
+      <inkml:brushProperty name="height" value="0.035" units="cm"/>
+    </inkml:brush>
+  </inkml:definitions>
+  <inkml:trace contextRef="#ctx0" brushRef="#br0">0 1 24575,'8'333'113,"0"19"-1591,-8-338-5348</inkml:trace>
+</inkml:ink>
+</file>
+
+<file path=word/ink/ink9.xml><?xml version="1.0" encoding="utf-8"?>
+<inkml:ink xmlns:inkml="http://www.w3.org/2003/InkML">
+  <inkml:definitions>
+    <inkml:context xml:id="ctx0">
+      <inkml:inkSource xml:id="inkSrc0">
+        <inkml:traceFormat>
+          <inkml:channel name="X" type="integer" min="-2.14748E9" max="2.14748E9" units="cm"/>
+          <inkml:channel name="Y" type="integer" min="-2.14748E9" max="2.14748E9" units="cm"/>
+          <inkml:channel name="F" type="integer" max="32767" units="dev"/>
+        </inkml:traceFormat>
+        <inkml:channelProperties>
+          <inkml:channelProperty channel="X" name="resolution" value="1000" units="1/cm"/>
+          <inkml:channelProperty channel="Y" name="resolution" value="1000" units="1/cm"/>
+          <inkml:channelProperty channel="F" name="resolution" value="0" units="1/dev"/>
+        </inkml:channelProperties>
+      </inkml:inkSource>
+      <inkml:timestamp xml:id="ts0" timeString="2025-06-27T14:13:10.603"/>
+    </inkml:context>
+    <inkml:brush xml:id="br0">
+      <inkml:brushProperty name="width" value="0.035" units="cm"/>
+      <inkml:brushProperty name="height" value="0.035" units="cm"/>
+    </inkml:brush>
+  </inkml:definitions>
+  <inkml:trace contextRef="#ctx0" brushRef="#br0">16 4 24575,'42'-2'0,"-28"1"0,0 0 0,0 1 0,0 1 0,0 0 0,18 4 0,-32-5 0,1 0 0,-1 0 0,1 1 0,-1-1 0,1 0 0,-1 0 0,1 1 0,-1-1 0,0 0 0,1 1 0,-1-1 0,1 1 0,-1-1 0,0 1 0,1-1 0,-1 1 0,0-1 0,0 1 0,1-1 0,-1 1 0,0-1 0,0 1 0,0-1 0,0 1 0,1-1 0,-1 1 0,0 0 0,0-1 0,0 1 0,0-1 0,-1 1 0,1-1 0,0 1 0,0-1 0,0 1 0,0 0 0,0-1 0,-1 1 0,1-1 0,0 1 0,-1 0 0,-17 29 0,8-13 0,3 4 0,2 0 0,1 1 0,0-1 0,2 1 0,-1 29 0,3-2-1365,1-35-5461</inkml:trace>
+  <inkml:trace contextRef="#ctx0" brushRef="#br0" timeOffset="1841.32">0 135 24575,'272'0'-1365,"-265"0"-5461</inkml:trace>
+  <inkml:trace contextRef="#ctx0" brushRef="#br0" timeOffset="4693.85">457 20 24575,'-41'-1'0,"-48"2"0,87 0 0,0-1 0,1 0 0,-1 1 0,0-1 0,1 1 0,-1 0 0,0-1 0,1 1 0,-1 0 0,1 0 0,-1 0 0,1 0 0,0 0 0,-1 0 0,1 1 0,0-1 0,0 0 0,0 1 0,0-1 0,0 1 0,0-1 0,0 1 0,0-1 0,1 1 0,-1 0 0,0-1 0,1 1 0,0 0 0,-1 0 0,1 3 0,-1 6 0,0 1 0,1 0 0,3 20 0,-2-9 0,-1-21 0,0 0 0,0 0 0,0 0 0,0 0 0,1 0 0,-1 0 0,0 0 0,1 0 0,0 0 0,-1-1 0,1 1 0,0 0 0,0 0 0,0 0 0,0-1 0,0 1 0,0-1 0,0 1 0,1-1 0,2 3 0,-2-3 0,0 0 0,0-1 0,0 1 0,0-1 0,0 1 0,0-1 0,0 0 0,0 0 0,1 0 0,-1 0 0,0 0 0,0-1 0,0 1 0,0-1 0,0 1 0,0-1 0,0 0 0,0 1 0,3-3 0,8-2 0,-1 0 0,1 1 0,0 1 0,0 0 0,14-1 0,-21 3 0,0 0 0,0 1 0,1 0 0,-1 0 0,0 1 0,0 0 0,0 0 0,0 0 0,0 1 0,-1-1 0,1 1 0,0 1 0,7 3 0,-11-4 0,0 1 0,0-1 0,0 0 0,0 1 0,0-1 0,0 1 0,-1-1 0,1 1 0,-1 0 0,0 0 0,0 0 0,0 0 0,0 0 0,0 0 0,-1 0 0,1 0 0,-1 0 0,0 0 0,0 0 0,0 0 0,0 3 0,-1-2 0,1 0 0,0 1 0,-1-1 0,0 0 0,0 0 0,0 0 0,-1 0 0,1-1 0,-1 1 0,0 0 0,0 0 0,0-1 0,0 0 0,-1 1 0,-3 2 0,-3 3 0,-1-1 0,0-1 0,-17 10 0,21-14 0,0-1 0,0 1 0,-1-2 0,1 1 0,0-1 0,0 0 0,-1 0 0,-12 0 0,7-1-117,8 1 28,0-1 0,0 0 0,0 0 0,0 0 0,0 0-1,0-1 1,0 1 0,0-1 0,0 0 0,0 0 0,1-1-1,-1 1 1,-5-4 0,2-2-6737</inkml:trace>
+  <inkml:trace contextRef="#ctx0" brushRef="#br0" timeOffset="5695.09">652 135 24575,'0'0'-8191</inkml:trace>
+  <inkml:trace contextRef="#ctx0" brushRef="#br0" timeOffset="7474.55">800 53 24575,'-1'25'0,"-2"-1"0,0 0 0,-8 27 0,-1 8 0,9 2-1365,3-47-5461</inkml:trace>
+  <inkml:trace contextRef="#ctx0" brushRef="#br0" timeOffset="8729.36">929 215 24575,'0'0'-8191</inkml:trace>
+</inkml:ink>
+</file>
+
 <file path=word/theme/theme1.xml><?xml version="1.0" encoding="utf-8"?>
 <a:theme xmlns:a="http://schemas.openxmlformats.org/drawingml/2006/main" name="Office Theme">
   <a:themeElements>

</xml_diff>